<commit_message>
Add title, acknowlegements, and bio sketch
</commit_message>
<xml_diff>
--- a/dissertation.docx
+++ b/dissertation.docx
@@ -1,27 +1,13 @@
 
 <file path=word/document.xml><?xml version="1.0" encoding="utf-8"?>
-<w:document xmlns:wpc="http://schemas.microsoft.com/office/word/2010/wordprocessingCanvas" xmlns:cx="http://schemas.microsoft.com/office/drawing/2014/chartex" xmlns:cx1="http://schemas.microsoft.com/office/drawing/2015/9/8/chartex" xmlns:mc="http://schemas.openxmlformats.org/markup-compatibility/2006" xmlns:o="urn:schemas-microsoft-com:office:office" xmlns:r="http://schemas.openxmlformats.org/officeDocument/2006/relationships" xmlns:m="http://schemas.openxmlformats.org/officeDocument/2006/math" xmlns:v="urn:schemas-microsoft-com:vml" xmlns:wp14="http://schemas.microsoft.com/office/word/2010/wordprocessingDrawing" xmlns:wp="http://schemas.openxmlformats.org/drawingml/2006/wordprocessingDrawing" xmlns:w10="urn:schemas-microsoft-com:office:word" xmlns:w="http://schemas.openxmlformats.org/wordprocessingml/2006/main" xmlns:w14="http://schemas.microsoft.com/office/word/2010/wordml" xmlns:w15="http://schemas.microsoft.com/office/word/2012/wordml" xmlns:w16se="http://schemas.microsoft.com/office/word/2015/wordml/symex" xmlns:wpg="http://schemas.microsoft.com/office/word/2010/wordprocessingGroup" xmlns:wpi="http://schemas.microsoft.com/office/word/2010/wordprocessingInk" xmlns:wne="http://schemas.microsoft.com/office/word/2006/wordml" xmlns:wps="http://schemas.microsoft.com/office/word/2010/wordprocessingShape" mc:Ignorable="w14 w15 w16se wp14">
+<w:document xmlns:wpc="http://schemas.microsoft.com/office/word/2010/wordprocessingCanvas" xmlns:mo="http://schemas.microsoft.com/office/mac/office/2008/main" xmlns:mc="http://schemas.openxmlformats.org/markup-compatibility/2006" xmlns:mv="urn:schemas-microsoft-com:mac:vml" xmlns:o="urn:schemas-microsoft-com:office:office" xmlns:r="http://schemas.openxmlformats.org/officeDocument/2006/relationships" xmlns:m="http://schemas.openxmlformats.org/officeDocument/2006/math" xmlns:v="urn:schemas-microsoft-com:vml" xmlns:wp14="http://schemas.microsoft.com/office/word/2010/wordprocessingDrawing" xmlns:wp="http://schemas.openxmlformats.org/drawingml/2006/wordprocessingDrawing" xmlns:w10="urn:schemas-microsoft-com:office:word" xmlns:w="http://schemas.openxmlformats.org/wordprocessingml/2006/main" xmlns:w14="http://schemas.microsoft.com/office/word/2010/wordml" xmlns:w15="http://schemas.microsoft.com/office/word/2012/wordml" xmlns:wpg="http://schemas.microsoft.com/office/word/2010/wordprocessingGroup" xmlns:wpi="http://schemas.microsoft.com/office/word/2010/wordprocessingInk" xmlns:wne="http://schemas.microsoft.com/office/word/2006/wordml" xmlns:wps="http://schemas.microsoft.com/office/word/2010/wordprocessingShape" mc:Ignorable="w14 w15 wp14">
   <w:body>
     <w:p>
       <w:pPr>
         <w:jc w:val="center"/>
       </w:pPr>
-      <w:bookmarkStart w:id="0" w:name="_GoBack"/>
-      <w:bookmarkEnd w:id="0"/>
-      <w:r>
-        <w:t xml:space="preserve">YOUR TITLE GOES HERE: </w:t>
-      </w:r>
-      <w:r>
-        <w:t>UNIVERSITY OF FLORIDA</w:t>
-      </w:r>
-      <w:r>
-        <w:br/>
-      </w:r>
-      <w:r>
-        <w:t>TEMPLATE FOR</w:t>
-      </w:r>
-      <w:r>
-        <w:t xml:space="preserve"> PREPARING THESES AND DISSERTATIONS</w:t>
+      <w:r>
+        <w:t>HOW CHANGING TEMPERATURE AFFECTS BODY SIZE AND METABOLIC RATE OF ANIMAL SPECIES</w:t>
       </w:r>
     </w:p>
     <w:p>
@@ -197,7 +183,7 @@
         <w:rPr>
           <w:rFonts w:cs="Arial"/>
         </w:rPr>
-        <w:t>YOUR NAME GOES HERE IN ALL CAPITAL LETTERS</w:t>
+        <w:t>KRISTINA RIEMER</w:t>
       </w:r>
     </w:p>
     <w:p>
@@ -369,30 +355,12 @@
           <w:rFonts w:cs="Arial"/>
         </w:rPr>
       </w:pPr>
-      <w:smartTag w:uri="urn:schemas-microsoft-com:office:smarttags" w:element="place">
-        <w:smartTag w:uri="urn:schemas-microsoft-com:office:smarttags" w:element="PlaceType">
-          <w:r>
-            <w:rPr>
-              <w:rFonts w:cs="Arial"/>
-            </w:rPr>
-            <w:t>UNIVERSITY</w:t>
-          </w:r>
-        </w:smartTag>
-        <w:r>
-          <w:rPr>
-            <w:rFonts w:cs="Arial"/>
-          </w:rPr>
-          <w:t xml:space="preserve"> OF </w:t>
-        </w:r>
-        <w:smartTag w:uri="urn:schemas-microsoft-com:office:smarttags" w:element="PlaceName">
-          <w:r>
-            <w:rPr>
-              <w:rFonts w:cs="Arial"/>
-            </w:rPr>
-            <w:t>FLORIDA</w:t>
-          </w:r>
-        </w:smartTag>
-      </w:smartTag>
+      <w:r>
+        <w:rPr>
+          <w:rFonts w:cs="Arial"/>
+        </w:rPr>
+        <w:t>UNIVERSITY OF FLORIDA</w:t>
+      </w:r>
     </w:p>
     <w:p>
       <w:pPr>
@@ -413,7 +381,7 @@
         <w:rPr>
           <w:rFonts w:cs="Arial"/>
         </w:rPr>
-        <w:t>YYYY</w:t>
+        <w:t>2019</w:t>
       </w:r>
     </w:p>
     <w:p>
@@ -611,13 +579,25 @@
         <w:rPr>
           <w:rFonts w:cs="Arial"/>
         </w:rPr>
-        <w:t>© YYYY Your Name Goes Here i</w:t>
+        <w:t xml:space="preserve">© </w:t>
       </w:r>
       <w:r>
         <w:rPr>
           <w:rFonts w:cs="Arial"/>
         </w:rPr>
-        <w:t>n Title Case</w:t>
+        <w:t>2018</w:t>
+      </w:r>
+      <w:r>
+        <w:rPr>
+          <w:rFonts w:cs="Arial"/>
+        </w:rPr>
+        <w:t xml:space="preserve"> </w:t>
+      </w:r>
+      <w:r>
+        <w:rPr>
+          <w:rFonts w:cs="Arial"/>
+        </w:rPr>
+        <w:t>Kristina Riemer</w:t>
       </w:r>
     </w:p>
     <w:p>
@@ -843,27 +823,19 @@
         <w:rPr>
           <w:rFonts w:cs="Arial"/>
         </w:rPr>
-        <w:t>Your dedication is typed here. It should begin with the word “To.”</w:t>
-      </w:r>
-    </w:p>
-    <w:p>
-      <w:pPr>
-        <w:jc w:val="center"/>
+        <w:t xml:space="preserve">To my friends and family, who supported me </w:t>
+      </w:r>
+      <w:r>
         <w:rPr>
           <w:rFonts w:cs="Arial"/>
         </w:rPr>
-      </w:pPr>
+        <w:t>through the ups and downs of doctoral work</w:t>
+      </w:r>
       <w:r>
         <w:rPr>
           <w:rFonts w:cs="Arial"/>
         </w:rPr>
-        <w:t>(To my Mom is a typical dedication)</w:t>
-      </w:r>
-      <w:r>
-        <w:rPr>
-          <w:rFonts w:cs="Arial"/>
-        </w:rPr>
-        <w:t xml:space="preserve"> If your dedication is longer than a single line it should be single-spaced, and centered vertically and horizontally</w:t>
+        <w:t>.</w:t>
       </w:r>
     </w:p>
     <w:p>
@@ -914,101 +886,83 @@
           <w:docGrid w:linePitch="360"/>
         </w:sectPr>
       </w:pPr>
-      <w:bookmarkStart w:id="1" w:name="_Toc29878148"/>
+      <w:bookmarkStart w:id="0" w:name="_Toc29878148"/>
     </w:p>
     <w:p>
       <w:pPr>
         <w:pStyle w:val="002CHAPTERTITLE"/>
       </w:pPr>
-      <w:bookmarkStart w:id="2" w:name="_Toc508097455"/>
+      <w:bookmarkStart w:id="1" w:name="_Toc508097455"/>
       <w:r>
         <w:lastRenderedPageBreak/>
         <w:t>ACKNOWLEDGMENTS</w:t>
       </w:r>
+      <w:bookmarkEnd w:id="0"/>
       <w:bookmarkEnd w:id="1"/>
-      <w:bookmarkEnd w:id="2"/>
     </w:p>
     <w:p>
       <w:pPr>
         <w:pStyle w:val="006BodyText"/>
       </w:pPr>
       <w:r>
-        <w:t>Acknowled</w:t>
-      </w:r>
-      <w:r>
-        <w:t>gments</w:t>
-      </w:r>
-      <w:r>
-        <w:t xml:space="preserve"> must be written in complete sentences.</w:t>
+        <w:t>I would like to thank my advisor, Dr. Ethan White, for his excellent and supportive mentorship through the process of my doctoral work. I could not have done this without his guidance</w:t>
+      </w:r>
+      <w:r>
+        <w:t>. I additionally appreciate</w:t>
       </w:r>
       <w:r>
         <w:t xml:space="preserve"> </w:t>
       </w:r>
       <w:r>
-        <w:t xml:space="preserve">Do </w:t>
-      </w:r>
-      <w:r>
-        <w:t>not</w:t>
-      </w:r>
-      <w:r>
-        <w:t xml:space="preserve"> use direct address.</w:t>
+        <w:t>Dr. Bart De Stasio for introducing me to ecological research and encouraging me to pursue a graduate degree, Dr. Mark Bevelhimer</w:t>
       </w:r>
       <w:r>
         <w:t xml:space="preserve"> </w:t>
       </w:r>
       <w:r>
-        <w:t xml:space="preserve">For example, instead of </w:t>
-      </w:r>
-      <w:r>
-        <w:t>Thanks, Mom and Dad</w:t>
-      </w:r>
-      <w:r>
-        <w:t xml:space="preserve">!, you should say </w:t>
-      </w:r>
-      <w:r>
-        <w:t>I thank my parents</w:t>
-      </w:r>
-      <w:r>
-        <w:t xml:space="preserve">. The heading “ACKNOWLEDGMENTS” uses the </w:t>
-      </w:r>
-      <w:r>
-        <w:t>0</w:t>
-      </w:r>
-      <w:r>
-        <w:t>0</w:t>
-      </w:r>
-      <w:r>
-        <w:t>2</w:t>
-      </w:r>
-      <w:r>
-        <w:t xml:space="preserve"> </w:t>
-      </w:r>
-      <w:r>
-        <w:t>CHAPTER TITLE</w:t>
-      </w:r>
-      <w:r>
-        <w:t xml:space="preserve"> style..</w:t>
-      </w:r>
-      <w:r>
-        <w:t xml:space="preserve"> </w:t>
-      </w:r>
-      <w:r>
-        <w:t xml:space="preserve">The paragraphs in this section should use the style called </w:t>
-      </w:r>
-      <w:r>
-        <w:t>0</w:t>
-      </w:r>
-      <w:r>
-        <w:t>06</w:t>
-      </w:r>
-      <w:r>
-        <w:t xml:space="preserve"> Body Text</w:t>
-      </w:r>
-      <w:r>
-        <w:t>.</w:t>
-      </w:r>
-      <w:r>
-        <w:t xml:space="preserve"> </w:t>
+        <w:t>for further research experience</w:t>
+      </w:r>
+      <w:r>
+        <w:t xml:space="preserve">s and financial support, and </w:t>
+      </w:r>
+      <w:r>
+        <w:t xml:space="preserve">Dr. Morgan Ernest for being </w:t>
+      </w:r>
+      <w:r>
+        <w:t>an</w:t>
+      </w:r>
+      <w:r>
+        <w:t xml:space="preserve"> informal advisor</w:t>
+      </w:r>
+      <w:r>
+        <w:t xml:space="preserve"> whose door was always open. </w:t>
+      </w:r>
+    </w:p>
+    <w:p>
+      <w:pPr>
+        <w:pStyle w:val="006BodyText"/>
+      </w:pPr>
+      <w:r>
+        <w:t xml:space="preserve">A huge thanks goes out to all members of the Weecology lab, both past and present. In particular, Erica Christensen, Glenda Yenni, Joan Meiners, and Ellen Bledsoe for keeping me sane with many adventures in the forest, mountains, and desert and endless emotional support. </w:t>
+      </w:r>
+      <w:r>
+        <w:t xml:space="preserve">The Carpentries community was another source of support and learning during this process, without which I would have discovered my passion for teaching and using computational skills for scientific research. </w:t>
+      </w:r>
+    </w:p>
+    <w:p>
+      <w:pPr>
+        <w:pStyle w:val="006BodyText"/>
+      </w:pPr>
+      <w:r>
+        <w:t xml:space="preserve">I thank all of the support staff at both Utah State University and University of Florida for helping me navigate the bureaucratic intricacies of those institutions, especially Kami McNeil and Claire Williams. I also could not have done this without funding from the National Science Foundation and the Moore Foundation. </w:t>
+      </w:r>
+    </w:p>
+    <w:p>
+      <w:pPr>
+        <w:pStyle w:val="006BodyText"/>
+      </w:pPr>
+      <w:r>
+        <w:t xml:space="preserve">Lastly, endless gratitude to my family and my “running club” for their support, especially many trips to Florida beaches with my sister and many stories exchanged while pounding the pavement. </w:t>
       </w:r>
     </w:p>
     <w:p>
@@ -3863,14 +3817,14 @@
           <w:rFonts w:cs="Arial"/>
         </w:rPr>
       </w:pPr>
-      <w:bookmarkStart w:id="3" w:name="_Toc29878149"/>
+      <w:bookmarkStart w:id="2" w:name="_Toc29878149"/>
       <w:r>
         <w:rPr>
           <w:rFonts w:cs="Arial"/>
         </w:rPr>
         <w:br w:type="page"/>
       </w:r>
-      <w:bookmarkStart w:id="4" w:name="_Toc508097456"/>
+      <w:bookmarkStart w:id="3" w:name="_Toc508097456"/>
       <w:r>
         <w:rPr>
           <w:rFonts w:cs="Arial"/>
@@ -3878,8 +3832,8 @@
         <w:lastRenderedPageBreak/>
         <w:t>LIST OF TABLES</w:t>
       </w:r>
+      <w:bookmarkEnd w:id="2"/>
       <w:bookmarkEnd w:id="3"/>
-      <w:bookmarkEnd w:id="4"/>
     </w:p>
     <w:p>
       <w:pPr>
@@ -4713,14 +4667,14 @@
           <w:rFonts w:cs="Arial"/>
         </w:rPr>
       </w:pPr>
-      <w:bookmarkStart w:id="5" w:name="_Toc29878150"/>
+      <w:bookmarkStart w:id="4" w:name="_Toc29878150"/>
       <w:r>
         <w:rPr>
           <w:rFonts w:cs="Arial"/>
         </w:rPr>
         <w:br w:type="page"/>
       </w:r>
-      <w:bookmarkStart w:id="6" w:name="_Toc508097457"/>
+      <w:bookmarkStart w:id="5" w:name="_Toc508097457"/>
       <w:r>
         <w:rPr>
           <w:rFonts w:cs="Arial"/>
@@ -4728,8 +4682,8 @@
         <w:lastRenderedPageBreak/>
         <w:t>LIST OF FIGURES</w:t>
       </w:r>
+      <w:bookmarkEnd w:id="4"/>
       <w:bookmarkEnd w:id="5"/>
-      <w:bookmarkEnd w:id="6"/>
     </w:p>
     <w:p>
       <w:pPr>
@@ -5563,16 +5517,16 @@
           <w:rFonts w:cs="Arial"/>
         </w:rPr>
       </w:pPr>
-      <w:bookmarkStart w:id="7" w:name="_Toc59844492"/>
-      <w:bookmarkStart w:id="8" w:name="_Toc78333591"/>
-      <w:bookmarkStart w:id="9" w:name="_Toc142801989"/>
+      <w:bookmarkStart w:id="6" w:name="_Toc59844492"/>
+      <w:bookmarkStart w:id="7" w:name="_Toc78333591"/>
+      <w:bookmarkStart w:id="8" w:name="_Toc142801989"/>
       <w:r>
         <w:rPr>
           <w:rFonts w:cs="Arial"/>
         </w:rPr>
         <w:br w:type="page"/>
       </w:r>
-      <w:bookmarkStart w:id="10" w:name="_Toc508097458"/>
+      <w:bookmarkStart w:id="9" w:name="_Toc508097458"/>
       <w:r>
         <w:rPr>
           <w:rFonts w:cs="Arial"/>
@@ -5580,10 +5534,10 @@
         <w:lastRenderedPageBreak/>
         <w:t>LIST OF OBJECTS</w:t>
       </w:r>
+      <w:bookmarkEnd w:id="6"/>
       <w:bookmarkEnd w:id="7"/>
       <w:bookmarkEnd w:id="8"/>
       <w:bookmarkEnd w:id="9"/>
-      <w:bookmarkEnd w:id="10"/>
     </w:p>
     <w:p>
       <w:pPr>
@@ -6181,7 +6135,7 @@
         </w:rPr>
         <w:br w:type="page"/>
       </w:r>
-      <w:bookmarkStart w:id="11" w:name="_Toc508097459"/>
+      <w:bookmarkStart w:id="10" w:name="_Toc508097459"/>
       <w:r>
         <w:rPr>
           <w:rFonts w:cs="Arial"/>
@@ -6189,7 +6143,7 @@
         <w:lastRenderedPageBreak/>
         <w:t>LIST OF ABBREVIATIONS</w:t>
       </w:r>
-      <w:bookmarkEnd w:id="11"/>
+      <w:bookmarkEnd w:id="10"/>
     </w:p>
     <w:tbl>
       <w:tblPr>
@@ -6403,11 +6357,11 @@
       <w:r>
         <w:instrText xml:space="preserve"> TC  </w:instrText>
       </w:r>
-      <w:bookmarkStart w:id="12" w:name="_Toc508097460"/>
+      <w:bookmarkStart w:id="11" w:name="_Toc508097460"/>
       <w:r>
         <w:instrText>ABSTRACT</w:instrText>
       </w:r>
-      <w:bookmarkEnd w:id="12"/>
+      <w:bookmarkEnd w:id="11"/>
       <w:r>
         <w:instrText xml:space="preserve"> </w:instrText>
       </w:r>
@@ -6439,14 +6393,7 @@
         <w:rPr>
           <w:rFonts w:cs="Arial"/>
         </w:rPr>
-        <w:t>TITLE OF THE WORK, CENTERED, SINGLE-SPACED,</w:t>
-      </w:r>
-      <w:r>
-        <w:rPr>
-          <w:rFonts w:cs="Arial"/>
-        </w:rPr>
-        <w:br w:type="textWrapping" w:clear="all"/>
-        <w:t>IN ALL CAPITAL LETTERS, EXACTLY AS ON TITLE PAGE</w:t>
+        <w:t>HOW CHANGING TEMPERATURE AFFECTS BODY SIZE AND METABOLIC RATE OF ANIMAL SPECIES</w:t>
       </w:r>
     </w:p>
     <w:p>
@@ -6469,7 +6416,7 @@
         <w:jc w:val="center"/>
       </w:pPr>
       <w:r>
-        <w:t>Your Name as on the Title Page, but in Title Case</w:t>
+        <w:t>Kristina Riemer</w:t>
       </w:r>
     </w:p>
     <w:p>
@@ -6482,7 +6429,7 @@
         <w:jc w:val="center"/>
       </w:pPr>
       <w:r>
-        <w:t>Month and year of graduation</w:t>
+        <w:t>May 2019</w:t>
       </w:r>
     </w:p>
     <w:p>
@@ -6512,7 +6459,7 @@
         <w:rPr>
           <w:rFonts w:cs="Arial"/>
         </w:rPr>
-        <w:t>Name (Do not put Dr. before the name, and do not put degrees after it)</w:t>
+        <w:t>Ethan White</w:t>
       </w:r>
     </w:p>
     <w:p>
@@ -6525,38 +6472,13 @@
         <w:rPr>
           <w:rFonts w:cs="Arial"/>
         </w:rPr>
-        <w:t>Cochair:</w:t>
+        <w:t xml:space="preserve">Major: </w:t>
       </w:r>
       <w:r>
         <w:rPr>
           <w:rFonts w:cs="Arial"/>
         </w:rPr>
-        <w:t xml:space="preserve"> </w:t>
-      </w:r>
-      <w:r>
-        <w:rPr>
-          <w:rFonts w:cs="Arial"/>
-        </w:rPr>
-        <w:t>Name (if any, otherwise delete this line)</w:t>
-      </w:r>
-    </w:p>
-    <w:p>
-      <w:pPr>
-        <w:rPr>
-          <w:rFonts w:cs="Arial"/>
-        </w:rPr>
-      </w:pPr>
-      <w:r>
-        <w:rPr>
-          <w:rFonts w:cs="Arial"/>
-        </w:rPr>
-        <w:t xml:space="preserve">Major: </w:t>
-      </w:r>
-      <w:r>
-        <w:rPr>
-          <w:rFonts w:cs="Arial"/>
-        </w:rPr>
-        <w:t>See your Editorial Document Management record for your exact major</w:t>
+        <w:t>Wildlife Ecology and Conservation</w:t>
       </w:r>
     </w:p>
     <w:p>
@@ -6620,11 +6542,11 @@
       <w:pPr>
         <w:pStyle w:val="002CHAPTERTITLE"/>
       </w:pPr>
-      <w:bookmarkStart w:id="13" w:name="_Toc508097461"/>
+      <w:bookmarkStart w:id="12" w:name="_Toc508097461"/>
       <w:r>
         <w:t>TITLE OF CHAPTER ONE</w:t>
       </w:r>
-      <w:bookmarkEnd w:id="13"/>
+      <w:bookmarkEnd w:id="12"/>
     </w:p>
     <w:p>
       <w:pPr>
@@ -6926,96 +6848,96 @@
       <w:pPr>
         <w:pStyle w:val="003First-LevelSubheadingBOLD"/>
       </w:pPr>
-      <w:bookmarkStart w:id="14" w:name="_Toc508097462"/>
+      <w:bookmarkStart w:id="13" w:name="_Toc508097462"/>
       <w:r>
         <w:lastRenderedPageBreak/>
         <w:t>First Level Subheading</w:t>
       </w:r>
+      <w:bookmarkEnd w:id="13"/>
+    </w:p>
+    <w:p>
+      <w:pPr>
+        <w:pStyle w:val="006BodyText"/>
+      </w:pPr>
+      <w:r>
+        <w:t xml:space="preserve">First Level Subheadings are in Title Case (every principal word is capitalized, except, prepositions, conjunctions, and articles. </w:t>
+      </w:r>
+      <w:r>
+        <w:t>006 Body Text</w:t>
+      </w:r>
+      <w:r>
+        <w:t xml:space="preserve"> comprises the majority of the text in the document. </w:t>
+      </w:r>
+      <w:r>
+        <w:t>Each of the styles are presented in every chapter of the template. You only need to keep one chapter in your document until the document is fully formatted. Once you are finished with the formatting you can delete the Template Text</w:t>
+      </w:r>
+      <w:r>
+        <w:t>. If, for some reason, you find you need a style not included in your finished document.</w:t>
+      </w:r>
+      <w:r>
+        <w:rPr>
+          <w:rStyle w:val="FootnoteReference"/>
+        </w:rPr>
+        <w:footnoteReference w:id="2"/>
+      </w:r>
+      <w:r>
+        <w:t xml:space="preserve"> All you have to do is copy one chapter from the template, paste it to the end of your file and the missing style will be available again. </w:t>
+      </w:r>
+    </w:p>
+    <w:p>
+      <w:pPr>
+        <w:pStyle w:val="008BlockText-BlockQuote"/>
+      </w:pPr>
+      <w:r>
+        <w:t xml:space="preserve">008 Block Text-Block Quote. </w:t>
+      </w:r>
+      <w:r>
+        <w:t>Any quote that is more than three lines long (approximately 40 words) should be set as a block quote. Block quotes are single-spaced and indented one-half inch on both the left and right margins. No quotes are needed in a block quote, unless the person your are quoting is quoting someone else.</w:t>
+      </w:r>
+    </w:p>
+    <w:p>
+      <w:pPr>
+        <w:pStyle w:val="008BlockText-BlockQuote"/>
+      </w:pPr>
+      <w:r>
+        <w:t>More than one paragraph can be used in a block quote. They are indicated by a line space that is built into the style. Just press return once at the end of the paragraph or quote to move on to another subject.</w:t>
+      </w:r>
+    </w:p>
+    <w:p>
+      <w:pPr>
+        <w:pStyle w:val="007BodyText-NoIndent"/>
+      </w:pPr>
+      <w:r>
+        <w:t>007 Body Text-No Indent.</w:t>
+      </w:r>
+      <w:r>
+        <w:t xml:space="preserve"> (used to continue a paragraph after a quote or list)</w:t>
+      </w:r>
+      <w:r>
+        <w:t xml:space="preserve"> </w:t>
+      </w:r>
+      <w:r>
+        <w:t>Nulla vel volutpat enim. Curabitur molestie ut enim non bibendum.</w:t>
+      </w:r>
+      <w:r>
+        <w:rPr>
+          <w:rStyle w:val="FootnoteReference"/>
+        </w:rPr>
+        <w:footnoteReference w:id="3"/>
+      </w:r>
+      <w:r>
+        <w:t xml:space="preserve"> Praesent id justo posuere, vestibulum lectus tempor, tempus libero. Nunc dictum, arcu sodales fringilla ornare, </w:t>
+      </w:r>
+    </w:p>
+    <w:p>
+      <w:pPr>
+        <w:pStyle w:val="003First-LevelSubheadingBOLD"/>
+      </w:pPr>
+      <w:bookmarkStart w:id="14" w:name="_Toc508097463"/>
+      <w:r>
+        <w:t>First Level Subheading</w:t>
+      </w:r>
       <w:bookmarkEnd w:id="14"/>
-    </w:p>
-    <w:p>
-      <w:pPr>
-        <w:pStyle w:val="006BodyText"/>
-      </w:pPr>
-      <w:r>
-        <w:t xml:space="preserve">First Level Subheadings are in Title Case (every principal word is capitalized, except, prepositions, conjunctions, and articles. </w:t>
-      </w:r>
-      <w:r>
-        <w:t>006 Body Text</w:t>
-      </w:r>
-      <w:r>
-        <w:t xml:space="preserve"> comprises the majority of the text in the document. </w:t>
-      </w:r>
-      <w:r>
-        <w:t>Each of the styles are presented in every chapter of the template. You only need to keep one chapter in your document until the document is fully formatted. Once you are finished with the formatting you can delete the Template Text</w:t>
-      </w:r>
-      <w:r>
-        <w:t>. If, for some reason, you find you need a style not included in your finished document.</w:t>
-      </w:r>
-      <w:r>
-        <w:rPr>
-          <w:rStyle w:val="FootnoteReference"/>
-        </w:rPr>
-        <w:footnoteReference w:id="2"/>
-      </w:r>
-      <w:r>
-        <w:t xml:space="preserve"> All you have to do is copy one chapter from the template, paste it to the end of your file and the missing style will be available again. </w:t>
-      </w:r>
-    </w:p>
-    <w:p>
-      <w:pPr>
-        <w:pStyle w:val="008BlockText-BlockQuote"/>
-      </w:pPr>
-      <w:r>
-        <w:t xml:space="preserve">008 Block Text-Block Quote. </w:t>
-      </w:r>
-      <w:r>
-        <w:t>Any quote that is more than three lines long (approximately 40 words) should be set as a block quote. Block quotes are single-spaced and indented one-half inch on both the left and right margins. No quotes are needed in a block quote, unless the person your are quoting is quoting someone else.</w:t>
-      </w:r>
-    </w:p>
-    <w:p>
-      <w:pPr>
-        <w:pStyle w:val="008BlockText-BlockQuote"/>
-      </w:pPr>
-      <w:r>
-        <w:t>More than one paragraph can be used in a block quote. They are indicated by a line space that is built into the style. Just press return once at the end of the paragraph or quote to move on to another subject.</w:t>
-      </w:r>
-    </w:p>
-    <w:p>
-      <w:pPr>
-        <w:pStyle w:val="007BodyText-NoIndent"/>
-      </w:pPr>
-      <w:r>
-        <w:t>007 Body Text-No Indent.</w:t>
-      </w:r>
-      <w:r>
-        <w:t xml:space="preserve"> (used to continue a paragraph after a quote or list)</w:t>
-      </w:r>
-      <w:r>
-        <w:t xml:space="preserve"> </w:t>
-      </w:r>
-      <w:r>
-        <w:t>Nulla vel volutpat enim. Curabitur molestie ut enim non bibendum.</w:t>
-      </w:r>
-      <w:r>
-        <w:rPr>
-          <w:rStyle w:val="FootnoteReference"/>
-        </w:rPr>
-        <w:footnoteReference w:id="3"/>
-      </w:r>
-      <w:r>
-        <w:t xml:space="preserve"> Praesent id justo posuere, vestibulum lectus tempor, tempus libero. Nunc dictum, arcu sodales fringilla ornare, </w:t>
-      </w:r>
-    </w:p>
-    <w:p>
-      <w:pPr>
-        <w:pStyle w:val="003First-LevelSubheadingBOLD"/>
-      </w:pPr>
-      <w:bookmarkStart w:id="15" w:name="_Toc508097463"/>
-      <w:r>
-        <w:t>First Level Subheading</w:t>
-      </w:r>
-      <w:bookmarkEnd w:id="15"/>
     </w:p>
     <w:p>
       <w:pPr>
@@ -7093,11 +7015,11 @@
       <w:pPr>
         <w:pStyle w:val="004Second-LevelSubheadingBOLD"/>
       </w:pPr>
-      <w:bookmarkStart w:id="16" w:name="_Toc508097464"/>
+      <w:bookmarkStart w:id="15" w:name="_Toc508097464"/>
       <w:r>
         <w:t>Second Level Subheading</w:t>
       </w:r>
-      <w:bookmarkEnd w:id="16"/>
+      <w:bookmarkEnd w:id="15"/>
     </w:p>
     <w:p>
       <w:pPr>
@@ -7218,11 +7140,11 @@
       <w:pPr>
         <w:pStyle w:val="005Third-LevelSubheadingBOLD"/>
       </w:pPr>
-      <w:bookmarkStart w:id="17" w:name="_Toc508097465"/>
+      <w:bookmarkStart w:id="16" w:name="_Toc508097465"/>
       <w:r>
         <w:t>Third level subheading</w:t>
       </w:r>
-      <w:bookmarkEnd w:id="17"/>
+      <w:bookmarkEnd w:id="16"/>
     </w:p>
     <w:p>
       <w:pPr>
@@ -7271,48 +7193,48 @@
       <w:pPr>
         <w:pStyle w:val="005Third-LevelSubheadingBOLD"/>
       </w:pPr>
-      <w:bookmarkStart w:id="18" w:name="_Toc508097466"/>
+      <w:bookmarkStart w:id="17" w:name="_Toc508097466"/>
       <w:r>
         <w:t>Third level subheading</w:t>
       </w:r>
+      <w:bookmarkEnd w:id="17"/>
+    </w:p>
+    <w:p>
+      <w:pPr>
+        <w:pStyle w:val="006BodyText"/>
+      </w:pPr>
+      <w:r>
+        <w:t>Large amounts of data, audio, or video files can be stored in the UF Library System in the Institutional Repository Digital Collections. These files are called “Objects” and are accessed via a URL that is provided after you upload the file (Contact the Library for instructions on uploading). In your document, where you are discussing the Object File you should place the link to the file as an 015 Object Caption.</w:t>
+      </w:r>
+    </w:p>
+    <w:p>
+      <w:pPr>
+        <w:pStyle w:val="015ObjectCaption-moviesoundetc"/>
+      </w:pPr>
+      <w:bookmarkStart w:id="18" w:name="_Toc508097774"/>
+      <w:r>
+        <w:t>Object 1-1.  An Audio, Video, or large chunk of data you wish to make available to the reader. Tell the reader the type and size of the file</w:t>
+      </w:r>
       <w:bookmarkEnd w:id="18"/>
+      <w:r>
+        <w:t xml:space="preserve"> </w:t>
+      </w:r>
+    </w:p>
+    <w:p>
+      <w:pPr>
+        <w:pStyle w:val="015ObjectCaption-moviesoundetc"/>
+      </w:pPr>
+      <w:bookmarkStart w:id="19" w:name="_Toc508097775"/>
+      <w:r>
+        <w:t>Object 1-2.  Objects are numbered the same way that Tables and Figures are numbered. You would make these captions the hyperlinks to your Object Files.</w:t>
+      </w:r>
+      <w:bookmarkEnd w:id="19"/>
     </w:p>
     <w:p>
       <w:pPr>
         <w:pStyle w:val="006BodyText"/>
       </w:pPr>
       <w:r>
-        <w:t>Large amounts of data, audio, or video files can be stored in the UF Library System in the Institutional Repository Digital Collections. These files are called “Objects” and are accessed via a URL that is provided after you upload the file (Contact the Library for instructions on uploading). In your document, where you are discussing the Object File you should place the link to the file as an 015 Object Caption.</w:t>
-      </w:r>
-    </w:p>
-    <w:p>
-      <w:pPr>
-        <w:pStyle w:val="015ObjectCaption-moviesoundetc"/>
-      </w:pPr>
-      <w:bookmarkStart w:id="19" w:name="_Toc508097774"/>
-      <w:r>
-        <w:t>Object 1-1.  An Audio, Video, or large chunk of data you wish to make available to the reader. Tell the reader the type and size of the file</w:t>
-      </w:r>
-      <w:bookmarkEnd w:id="19"/>
-      <w:r>
-        <w:t xml:space="preserve"> </w:t>
-      </w:r>
-    </w:p>
-    <w:p>
-      <w:pPr>
-        <w:pStyle w:val="015ObjectCaption-moviesoundetc"/>
-      </w:pPr>
-      <w:bookmarkStart w:id="20" w:name="_Toc508097775"/>
-      <w:r>
-        <w:t>Object 1-2.  Objects are numbered the same way that Tables and Figures are numbered. You would make these captions the hyperlinks to your Object Files.</w:t>
-      </w:r>
-      <w:bookmarkEnd w:id="20"/>
-    </w:p>
-    <w:p>
-      <w:pPr>
-        <w:pStyle w:val="006BodyText"/>
-      </w:pPr>
-      <w:r>
         <w:t xml:space="preserve">If </w:t>
       </w:r>
       <w:r>
@@ -7323,12 +7245,12 @@
       <w:pPr>
         <w:pStyle w:val="004Second-LevelSubheadingBOLD"/>
       </w:pPr>
-      <w:bookmarkStart w:id="21" w:name="_Toc508097467"/>
+      <w:bookmarkStart w:id="20" w:name="_Toc508097467"/>
       <w:r>
         <w:lastRenderedPageBreak/>
         <w:t>Second Level Subheading</w:t>
       </w:r>
-      <w:bookmarkEnd w:id="21"/>
+      <w:bookmarkEnd w:id="20"/>
     </w:p>
     <w:p>
       <w:pPr>
@@ -7381,7 +7303,7 @@
       <w:pPr>
         <w:pStyle w:val="013TableCaption"/>
       </w:pPr>
-      <w:bookmarkStart w:id="22" w:name="_Toc508097517"/>
+      <w:bookmarkStart w:id="21" w:name="_Toc508097517"/>
       <w:r>
         <w:lastRenderedPageBreak/>
         <w:t>Table 1-1.  Table captions go at the top of the table</w:t>
@@ -7401,7 +7323,7 @@
       <w:r>
         <w:t>numbers are keyed to the chapter (chapter number-table number) and the captions have the style 013 Table Caption. The table number should hang outside of the table caption</w:t>
       </w:r>
-      <w:bookmarkEnd w:id="22"/>
+      <w:bookmarkEnd w:id="21"/>
     </w:p>
     <w:tbl>
       <w:tblPr>
@@ -7849,7 +7771,7 @@
           <w:noProof/>
         </w:rPr>
         <w:drawing>
-          <wp:inline distT="0" distB="0" distL="0" distR="0">
+          <wp:inline distT="0" distB="0" distL="0" distR="0" wp14:anchorId="31FE5435" wp14:editId="04F132EC">
             <wp:extent cx="2241395" cy="2185360"/>
             <wp:effectExtent l="0" t="0" r="0" b="0"/>
             <wp:docPr id="17" name="Picture 17"/>
@@ -7900,7 +7822,7 @@
       <w:pPr>
         <w:pStyle w:val="014FigureCaption"/>
       </w:pPr>
-      <w:bookmarkStart w:id="23" w:name="_Toc508097541"/>
+      <w:bookmarkStart w:id="22" w:name="_Toc508097541"/>
       <w:r>
         <w:t xml:space="preserve">Figure 1-1.  </w:t>
       </w:r>
@@ -7910,7 +7832,7 @@
       <w:r>
         <w:t xml:space="preserve"> There should be one line of space between the figure and the caption.</w:t>
       </w:r>
-      <w:bookmarkEnd w:id="23"/>
+      <w:bookmarkEnd w:id="22"/>
     </w:p>
     <w:p>
       <w:r>
@@ -7921,12 +7843,12 @@
       <w:pPr>
         <w:pStyle w:val="013TableCaption"/>
       </w:pPr>
-      <w:bookmarkStart w:id="24" w:name="_Toc508097518"/>
+      <w:bookmarkStart w:id="23" w:name="_Toc508097518"/>
       <w:r>
         <w:lastRenderedPageBreak/>
         <w:t>Table 1-2.  The best practice is to place Tables and Figures at the end of the Chapter. Once the paragraph text has ended, the requirement to make the pages full ends as well giving more freedom in your spacing.</w:t>
       </w:r>
-      <w:bookmarkEnd w:id="24"/>
+      <w:bookmarkEnd w:id="23"/>
     </w:p>
     <w:tbl>
       <w:tblPr>
@@ -8280,7 +8202,7 @@
           <w:noProof/>
         </w:rPr>
         <w:drawing>
-          <wp:inline distT="0" distB="0" distL="0" distR="0" wp14:anchorId="7310C375" wp14:editId="652755F7">
+          <wp:inline distT="0" distB="0" distL="0" distR="0" wp14:anchorId="343B4E05" wp14:editId="622CD7D4">
             <wp:extent cx="1597152" cy="2718816"/>
             <wp:effectExtent l="0" t="0" r="3175" b="5715"/>
             <wp:docPr id="19" name="Picture 19"/>
@@ -8329,7 +8251,7 @@
           <w:noProof/>
         </w:rPr>
         <w:drawing>
-          <wp:inline distT="0" distB="0" distL="0" distR="0" wp14:anchorId="3119C550" wp14:editId="44B36D12">
+          <wp:inline distT="0" distB="0" distL="0" distR="0" wp14:anchorId="6D60BAD4" wp14:editId="32EC368D">
             <wp:extent cx="2718816" cy="1767840"/>
             <wp:effectExtent l="0" t="0" r="5715" b="3810"/>
             <wp:docPr id="20" name="Picture 20"/>
@@ -8379,11 +8301,11 @@
       <w:pPr>
         <w:pStyle w:val="014FigureCaption"/>
       </w:pPr>
-      <w:bookmarkStart w:id="25" w:name="_Toc508097542"/>
+      <w:bookmarkStart w:id="24" w:name="_Toc508097542"/>
       <w:r>
         <w:t>Figure 1-2.  Multi-part figures should be clearly labeled, without punctuation. And have a description of the whole figure as the first part of the caption. Then you can describe A) the waterfall, B) the canyon, C) the Montana poster and D) the waterfall poster. These sub-captions can be removed in the actual List of Figures to make it much cleaner and compact. If the figure continues to a second page, the entire caption should appear on the first page of the figure and the following pages should be labeled as “Figure X-W.  Continued” – do not apply the Figure Caption Style to the continued notation and it should not appear in the List of Figures.</w:t>
       </w:r>
-      <w:bookmarkEnd w:id="25"/>
+      <w:bookmarkEnd w:id="24"/>
     </w:p>
     <w:p>
       <w:r>
@@ -8395,7 +8317,7 @@
           <w:noProof/>
         </w:rPr>
         <w:drawing>
-          <wp:inline distT="0" distB="0" distL="0" distR="0" wp14:anchorId="326C31AB" wp14:editId="7BBA36B3">
+          <wp:inline distT="0" distB="0" distL="0" distR="0" wp14:anchorId="2AF5897A" wp14:editId="28A7E763">
             <wp:extent cx="1898712" cy="2468880"/>
             <wp:effectExtent l="0" t="0" r="6350" b="7620"/>
             <wp:docPr id="21" name="Picture 21"/>
@@ -8444,7 +8366,7 @@
           <w:noProof/>
         </w:rPr>
         <w:drawing>
-          <wp:inline distT="0" distB="0" distL="0" distR="0" wp14:anchorId="31D1591B" wp14:editId="47541FD3">
+          <wp:inline distT="0" distB="0" distL="0" distR="0" wp14:anchorId="4C64812E" wp14:editId="46BC8EBD">
             <wp:extent cx="1931926" cy="2468880"/>
             <wp:effectExtent l="0" t="0" r="0" b="7620"/>
             <wp:docPr id="22" name="Picture 22"/>
@@ -8507,7 +8429,7 @@
       <w:pPr>
         <w:pStyle w:val="013TableCaption"/>
       </w:pPr>
-      <w:bookmarkStart w:id="26" w:name="_Toc508097519"/>
+      <w:bookmarkStart w:id="25" w:name="_Toc508097519"/>
       <w:r>
         <w:lastRenderedPageBreak/>
         <w:t>Table 1-3.  Tables that can’t fit on a single page must be split across two of more pages. When this happens, you actually split the table into a new table starting on the next page</w:t>
@@ -8515,7 +8437,7 @@
       <w:r>
         <w:t xml:space="preserve"> without a table caption – just the table number and the word “Continued” at the top of the Table. You also have to repeat the headings at the top of the second (and subsequent) page(s). Table text can be reduced from 12 pts. to 10 pts. to fit more data on the page if desired.</w:t>
       </w:r>
-      <w:bookmarkEnd w:id="26"/>
+      <w:bookmarkEnd w:id="25"/>
     </w:p>
     <w:tbl>
       <w:tblPr>
@@ -11244,7 +11166,7 @@
           <w:noProof/>
         </w:rPr>
         <w:drawing>
-          <wp:inline distT="0" distB="0" distL="0" distR="0" wp14:anchorId="48C21FE6" wp14:editId="5A4E93A5">
+          <wp:inline distT="0" distB="0" distL="0" distR="0" wp14:anchorId="4ABCB802" wp14:editId="44EC0C47">
             <wp:extent cx="3761405" cy="2471057"/>
             <wp:effectExtent l="0" t="0" r="0" b="5715"/>
             <wp:docPr id="18" name="Picture 18"/>
@@ -11295,7 +11217,7 @@
       <w:pPr>
         <w:pStyle w:val="014FigureCaption"/>
       </w:pPr>
-      <w:bookmarkStart w:id="27" w:name="_Toc508097543"/>
+      <w:bookmarkStart w:id="26" w:name="_Toc508097543"/>
       <w:r>
         <w:t xml:space="preserve">Figure 1-3.  There should be a space between a figure and the figure caption, while the Table caption sits right on top of the Table. If the image has white space included at the bottom that can be used to be the needed space but make sure there is a return between the figure and the caption to keep the figure from becoming part of the List of </w:t>
       </w:r>
@@ -11305,7 +11227,7 @@
       <w:r>
         <w:t>Tables. My preference is for figures to be centered, but left aligned is OK – just be consistent.</w:t>
       </w:r>
-      <w:bookmarkEnd w:id="27"/>
+      <w:bookmarkEnd w:id="26"/>
     </w:p>
     <w:p/>
     <w:p/>
@@ -11344,14 +11266,14 @@
       <w:pPr>
         <w:pStyle w:val="002CHAPTERTITLE"/>
       </w:pPr>
-      <w:bookmarkStart w:id="28" w:name="_Toc508097468"/>
+      <w:bookmarkStart w:id="27" w:name="_Toc508097468"/>
       <w:r>
         <w:t xml:space="preserve">TITLE OF CHAPTER </w:t>
       </w:r>
       <w:r>
         <w:t>TWO</w:t>
       </w:r>
-      <w:bookmarkEnd w:id="28"/>
+      <w:bookmarkEnd w:id="27"/>
     </w:p>
     <w:p>
       <w:pPr>
@@ -11631,12 +11553,12 @@
       <w:pPr>
         <w:pStyle w:val="003First-LevelSubheadingBOLD"/>
       </w:pPr>
-      <w:bookmarkStart w:id="29" w:name="_Toc508097469"/>
+      <w:bookmarkStart w:id="28" w:name="_Toc508097469"/>
       <w:r>
         <w:lastRenderedPageBreak/>
         <w:t>First Level Subheading</w:t>
       </w:r>
-      <w:bookmarkEnd w:id="29"/>
+      <w:bookmarkEnd w:id="28"/>
     </w:p>
     <w:p>
       <w:pPr>
@@ -11705,81 +11627,81 @@
       <w:pPr>
         <w:pStyle w:val="003First-LevelSubheadingBOLD"/>
       </w:pPr>
-      <w:bookmarkStart w:id="30" w:name="_Toc508097470"/>
+      <w:bookmarkStart w:id="29" w:name="_Toc508097470"/>
       <w:r>
         <w:lastRenderedPageBreak/>
         <w:t>First Level Subheading</w:t>
       </w:r>
+      <w:bookmarkEnd w:id="29"/>
+    </w:p>
+    <w:p>
+      <w:pPr>
+        <w:pStyle w:val="006BodyText"/>
+      </w:pPr>
+      <w:r>
+        <w:t xml:space="preserve">006 Body Text. </w:t>
+      </w:r>
+      <w:r>
+        <w:t xml:space="preserve">neque dui pulvinar nulla, et consequat velit arcu quis eros. Quisque massa diam, tempor eget arcu egestas, consectetur sollicitudin neque. </w:t>
+      </w:r>
+    </w:p>
+    <w:p>
+      <w:pPr>
+        <w:pStyle w:val="009ShortList-Bullets"/>
+      </w:pPr>
+      <w:r>
+        <w:t>009 Short List - Bullets</w:t>
+      </w:r>
+      <w:r>
+        <w:t xml:space="preserve"> </w:t>
+      </w:r>
+    </w:p>
+    <w:p>
+      <w:pPr>
+        <w:pStyle w:val="009ShortList-Bullets"/>
+      </w:pPr>
+      <w:r>
+        <w:t>Used when no item in the list is longer</w:t>
+      </w:r>
+      <w:r>
+        <w:t xml:space="preserve"> </w:t>
+      </w:r>
+    </w:p>
+    <w:p>
+      <w:pPr>
+        <w:pStyle w:val="009ShortList-Bullets"/>
+      </w:pPr>
+      <w:r>
+        <w:t>Than a single line</w:t>
+      </w:r>
+      <w:r>
+        <w:t>.</w:t>
+      </w:r>
+    </w:p>
+    <w:p/>
+    <w:p>
+      <w:pPr>
+        <w:pStyle w:val="006BodyText"/>
+      </w:pPr>
+      <w:r>
+        <w:t>A short list is any list where no item is longer than a single line. The list is single-spaced with a space before and after the list. 006 Body Text provides the space before, but you must provide the space after. Press return to move to the next line and “Clear All” to make that new line empty space. 010 Short List – Numbers works the same way but enumerates the list instead of using bullets. The problem with the 010 Short List Numbers</w:t>
+      </w:r>
+      <w:r>
+        <w:t xml:space="preserve"> </w:t>
+      </w:r>
+      <w:r>
+        <w:t>is that if you have a second numbered list, Word will continue the numbering from the previous list. If you attempt to make the list start over at 1, the formatting of the list will need to be manually adjusted.</w:t>
+      </w:r>
+    </w:p>
+    <w:p>
+      <w:pPr>
+        <w:pStyle w:val="004Second-LevelSubheadingBOLD"/>
+      </w:pPr>
+      <w:bookmarkStart w:id="30" w:name="_Toc508097471"/>
+      <w:r>
+        <w:t>Second Level Subheading</w:t>
+      </w:r>
       <w:bookmarkEnd w:id="30"/>
-    </w:p>
-    <w:p>
-      <w:pPr>
-        <w:pStyle w:val="006BodyText"/>
-      </w:pPr>
-      <w:r>
-        <w:t xml:space="preserve">006 Body Text. </w:t>
-      </w:r>
-      <w:r>
-        <w:t xml:space="preserve">neque dui pulvinar nulla, et consequat velit arcu quis eros. Quisque massa diam, tempor eget arcu egestas, consectetur sollicitudin neque. </w:t>
-      </w:r>
-    </w:p>
-    <w:p>
-      <w:pPr>
-        <w:pStyle w:val="009ShortList-Bullets"/>
-      </w:pPr>
-      <w:r>
-        <w:t>009 Short List - Bullets</w:t>
-      </w:r>
-      <w:r>
-        <w:t xml:space="preserve"> </w:t>
-      </w:r>
-    </w:p>
-    <w:p>
-      <w:pPr>
-        <w:pStyle w:val="009ShortList-Bullets"/>
-      </w:pPr>
-      <w:r>
-        <w:t>Used when no item in the list is longer</w:t>
-      </w:r>
-      <w:r>
-        <w:t xml:space="preserve"> </w:t>
-      </w:r>
-    </w:p>
-    <w:p>
-      <w:pPr>
-        <w:pStyle w:val="009ShortList-Bullets"/>
-      </w:pPr>
-      <w:r>
-        <w:t>Than a single line</w:t>
-      </w:r>
-      <w:r>
-        <w:t>.</w:t>
-      </w:r>
-    </w:p>
-    <w:p/>
-    <w:p>
-      <w:pPr>
-        <w:pStyle w:val="006BodyText"/>
-      </w:pPr>
-      <w:r>
-        <w:t>A short list is any list where no item is longer than a single line. The list is single-spaced with a space before and after the list. 006 Body Text provides the space before, but you must provide the space after. Press return to move to the next line and “Clear All” to make that new line empty space. 010 Short List – Numbers works the same way but enumerates the list instead of using bullets. The problem with the 010 Short List Numbers</w:t>
-      </w:r>
-      <w:r>
-        <w:t xml:space="preserve"> </w:t>
-      </w:r>
-      <w:r>
-        <w:t>is that if you have a second numbered list, Word will continue the numbering from the previous list. If you attempt to make the list start over at 1, the formatting of the list will need to be manually adjusted.</w:t>
-      </w:r>
-    </w:p>
-    <w:p>
-      <w:pPr>
-        <w:pStyle w:val="004Second-LevelSubheadingBOLD"/>
-      </w:pPr>
-      <w:bookmarkStart w:id="31" w:name="_Toc508097471"/>
-      <w:r>
-        <w:t>Second Level Subheading</w:t>
-      </w:r>
-      <w:bookmarkEnd w:id="31"/>
     </w:p>
     <w:p>
       <w:pPr>
@@ -11870,11 +11792,11 @@
       <w:pPr>
         <w:pStyle w:val="005Third-LevelSubheadingBOLD"/>
       </w:pPr>
-      <w:bookmarkStart w:id="32" w:name="_Toc508097472"/>
+      <w:bookmarkStart w:id="31" w:name="_Toc508097472"/>
       <w:r>
         <w:t>Third level subheading</w:t>
       </w:r>
-      <w:bookmarkEnd w:id="32"/>
+      <w:bookmarkEnd w:id="31"/>
     </w:p>
     <w:p>
       <w:pPr>
@@ -11920,44 +11842,44 @@
       <w:pPr>
         <w:pStyle w:val="005Third-LevelSubheadingBOLD"/>
       </w:pPr>
-      <w:bookmarkStart w:id="33" w:name="_Toc508097473"/>
+      <w:bookmarkStart w:id="32" w:name="_Toc508097473"/>
       <w:r>
         <w:t>Third level subheading</w:t>
       </w:r>
+      <w:bookmarkEnd w:id="32"/>
+    </w:p>
+    <w:p>
+      <w:pPr>
+        <w:pStyle w:val="006BodyText"/>
+      </w:pPr>
+      <w:r>
+        <w:t>Large amounts of data, audio, or video files can be stored in the UF Library System in the Institutional Repository Digital Collections. These files are called “Objects” and are accessed via a URL that is provided after you upload the file (Contact the Library for instructions on uploading). In your document, where you are discussing the Object File you should place the link to the file as an 015 Object Caption.</w:t>
+      </w:r>
+    </w:p>
+    <w:p>
+      <w:pPr>
+        <w:pStyle w:val="015ObjectCaption-moviesoundetc"/>
+      </w:pPr>
+      <w:bookmarkStart w:id="33" w:name="_Toc508097776"/>
+      <w:r>
+        <w:t xml:space="preserve">Object </w:t>
+      </w:r>
+      <w:r>
+        <w:t>2</w:t>
+      </w:r>
+      <w:r>
+        <w:t>-1.  An Audio, Video, or large chunk of data you wish to make available to the reader. Tell the reader the type and size of the file</w:t>
+      </w:r>
       <w:bookmarkEnd w:id="33"/>
-    </w:p>
-    <w:p>
-      <w:pPr>
-        <w:pStyle w:val="006BodyText"/>
-      </w:pPr>
-      <w:r>
-        <w:t>Large amounts of data, audio, or video files can be stored in the UF Library System in the Institutional Repository Digital Collections. These files are called “Objects” and are accessed via a URL that is provided after you upload the file (Contact the Library for instructions on uploading). In your document, where you are discussing the Object File you should place the link to the file as an 015 Object Caption.</w:t>
+      <w:r>
+        <w:t xml:space="preserve"> </w:t>
       </w:r>
     </w:p>
     <w:p>
       <w:pPr>
         <w:pStyle w:val="015ObjectCaption-moviesoundetc"/>
       </w:pPr>
-      <w:bookmarkStart w:id="34" w:name="_Toc508097776"/>
-      <w:r>
-        <w:t xml:space="preserve">Object </w:t>
-      </w:r>
-      <w:r>
-        <w:t>2</w:t>
-      </w:r>
-      <w:r>
-        <w:t>-1.  An Audio, Video, or large chunk of data you wish to make available to the reader. Tell the reader the type and size of the file</w:t>
-      </w:r>
-      <w:bookmarkEnd w:id="34"/>
-      <w:r>
-        <w:t xml:space="preserve"> </w:t>
-      </w:r>
-    </w:p>
-    <w:p>
-      <w:pPr>
-        <w:pStyle w:val="015ObjectCaption-moviesoundetc"/>
-      </w:pPr>
-      <w:bookmarkStart w:id="35" w:name="_Toc508097777"/>
+      <w:bookmarkStart w:id="34" w:name="_Toc508097777"/>
       <w:r>
         <w:lastRenderedPageBreak/>
         <w:t xml:space="preserve">Object </w:t>
@@ -11968,25 +11890,25 @@
       <w:r>
         <w:t>-2.  Objects are numbered the same way that Tables and Figures are numbered. You would make these captions the hyperlinks to your Object Files.</w:t>
       </w:r>
+      <w:bookmarkEnd w:id="34"/>
+    </w:p>
+    <w:p>
+      <w:pPr>
+        <w:pStyle w:val="006BodyText"/>
+      </w:pPr>
+      <w:r>
+        <w:t>If you don’t have any objects (and most will not) feel free to delete the List of Objects page.</w:t>
+      </w:r>
+    </w:p>
+    <w:p>
+      <w:pPr>
+        <w:pStyle w:val="004Second-LevelSubheadingBOLD"/>
+      </w:pPr>
+      <w:bookmarkStart w:id="35" w:name="_Toc508097474"/>
+      <w:r>
+        <w:t>Second Level Subheading</w:t>
+      </w:r>
       <w:bookmarkEnd w:id="35"/>
-    </w:p>
-    <w:p>
-      <w:pPr>
-        <w:pStyle w:val="006BodyText"/>
-      </w:pPr>
-      <w:r>
-        <w:t>If you don’t have any objects (and most will not) feel free to delete the List of Objects page.</w:t>
-      </w:r>
-    </w:p>
-    <w:p>
-      <w:pPr>
-        <w:pStyle w:val="004Second-LevelSubheadingBOLD"/>
-      </w:pPr>
-      <w:bookmarkStart w:id="36" w:name="_Toc508097474"/>
-      <w:r>
-        <w:t>Second Level Subheading</w:t>
-      </w:r>
-      <w:bookmarkEnd w:id="36"/>
     </w:p>
     <w:p>
       <w:pPr>
@@ -12039,7 +11961,7 @@
       <w:pPr>
         <w:pStyle w:val="013TableCaption"/>
       </w:pPr>
-      <w:bookmarkStart w:id="37" w:name="_Toc508097520"/>
+      <w:bookmarkStart w:id="36" w:name="_Toc508097520"/>
       <w:r>
         <w:lastRenderedPageBreak/>
         <w:t xml:space="preserve">Table </w:t>
@@ -12050,7 +11972,7 @@
       <w:r>
         <w:t>-1.  Table captions go at the top of the table but should not be part of the table itself. The table numbers are keyed to the chapter (chapter number-table number) and the captions have the style 013 Table Caption. The table number should hang outside of the table caption</w:t>
       </w:r>
-      <w:bookmarkEnd w:id="37"/>
+      <w:bookmarkEnd w:id="36"/>
     </w:p>
     <w:tbl>
       <w:tblPr>
@@ -12491,7 +12413,7 @@
           <w:noProof/>
         </w:rPr>
         <w:drawing>
-          <wp:inline distT="0" distB="0" distL="0" distR="0" wp14:anchorId="4172FD62" wp14:editId="736F6639">
+          <wp:inline distT="0" distB="0" distL="0" distR="0" wp14:anchorId="2E9FDAAF" wp14:editId="45952BB6">
             <wp:extent cx="2241395" cy="2185360"/>
             <wp:effectExtent l="0" t="0" r="0" b="0"/>
             <wp:docPr id="8" name="Picture 8"/>
@@ -12542,7 +12464,7 @@
       <w:pPr>
         <w:pStyle w:val="014FigureCaption"/>
       </w:pPr>
-      <w:bookmarkStart w:id="38" w:name="_Toc508097544"/>
+      <w:bookmarkStart w:id="37" w:name="_Toc508097544"/>
       <w:r>
         <w:t xml:space="preserve">Figure </w:t>
       </w:r>
@@ -12552,7 +12474,7 @@
       <w:r>
         <w:t>-1.  Figure numbers take the form of Chapter number-Figure number and the figure caption uses the style 014 Figure Caption. The caption is left-aligned with a hanging indent and goes at the bottom of the figure. There should be one line of space between the figure and the caption.</w:t>
       </w:r>
-      <w:bookmarkEnd w:id="38"/>
+      <w:bookmarkEnd w:id="37"/>
     </w:p>
     <w:p>
       <w:r>
@@ -12563,7 +12485,7 @@
       <w:pPr>
         <w:pStyle w:val="013TableCaption"/>
       </w:pPr>
-      <w:bookmarkStart w:id="39" w:name="_Toc508097521"/>
+      <w:bookmarkStart w:id="38" w:name="_Toc508097521"/>
       <w:r>
         <w:lastRenderedPageBreak/>
         <w:t xml:space="preserve">Table </w:t>
@@ -12574,7 +12496,7 @@
       <w:r>
         <w:t>-2.  The best practice is to place Tables and Figures at the end of the Chapter. Once the paragraph text has ended, the requirement to make the pages full ends as well giving more freedom in your spacing.</w:t>
       </w:r>
-      <w:bookmarkEnd w:id="39"/>
+      <w:bookmarkEnd w:id="38"/>
     </w:p>
     <w:tbl>
       <w:tblPr>
@@ -12928,7 +12850,7 @@
           <w:noProof/>
         </w:rPr>
         <w:drawing>
-          <wp:inline distT="0" distB="0" distL="0" distR="0" wp14:anchorId="13B19FCE" wp14:editId="204C687F">
+          <wp:inline distT="0" distB="0" distL="0" distR="0" wp14:anchorId="06BAD18B" wp14:editId="48056E9A">
             <wp:extent cx="1597152" cy="2718816"/>
             <wp:effectExtent l="0" t="0" r="3175" b="5715"/>
             <wp:docPr id="9" name="Picture 9"/>
@@ -12977,7 +12899,7 @@
           <w:noProof/>
         </w:rPr>
         <w:drawing>
-          <wp:inline distT="0" distB="0" distL="0" distR="0" wp14:anchorId="2E518EA1" wp14:editId="09D97CB3">
+          <wp:inline distT="0" distB="0" distL="0" distR="0" wp14:anchorId="1370F120" wp14:editId="6EDF10AB">
             <wp:extent cx="2718816" cy="1767840"/>
             <wp:effectExtent l="0" t="0" r="5715" b="3810"/>
             <wp:docPr id="10" name="Picture 10"/>
@@ -13027,7 +12949,7 @@
       <w:pPr>
         <w:pStyle w:val="014FigureCaption"/>
       </w:pPr>
-      <w:bookmarkStart w:id="40" w:name="_Toc508097545"/>
+      <w:bookmarkStart w:id="39" w:name="_Toc508097545"/>
       <w:r>
         <w:t xml:space="preserve">Figure </w:t>
       </w:r>
@@ -13037,7 +12959,7 @@
       <w:r>
         <w:t>-2.  Multi-part figures should be clearly labeled, without punctuation. And have a description of the whole figure as the first part of the caption. Then you can describe A) the waterfall, B) the canyon, C) the Montana poster and D) the waterfall poster. These sub-captions can be removed in the actual List of Figures to make it much cleaner and compact. If the figure continues to a second page, the entire caption should appear on the first page of the figure and the following pages should be labeled as “Figure X-W.  Continued” – do not apply the Figure Caption Style to the continued notation and it should not appear in the List of Figures.</w:t>
       </w:r>
-      <w:bookmarkEnd w:id="40"/>
+      <w:bookmarkEnd w:id="39"/>
     </w:p>
     <w:p>
       <w:r>
@@ -13049,7 +12971,7 @@
           <w:noProof/>
         </w:rPr>
         <w:drawing>
-          <wp:inline distT="0" distB="0" distL="0" distR="0" wp14:anchorId="77919A11" wp14:editId="27D0837A">
+          <wp:inline distT="0" distB="0" distL="0" distR="0" wp14:anchorId="7E8F6B3A" wp14:editId="5F117AB1">
             <wp:extent cx="1898712" cy="2468880"/>
             <wp:effectExtent l="0" t="0" r="6350" b="7620"/>
             <wp:docPr id="11" name="Picture 11"/>
@@ -13098,7 +13020,7 @@
           <w:noProof/>
         </w:rPr>
         <w:drawing>
-          <wp:inline distT="0" distB="0" distL="0" distR="0" wp14:anchorId="05509832" wp14:editId="7FEB6477">
+          <wp:inline distT="0" distB="0" distL="0" distR="0" wp14:anchorId="3C9CC46C" wp14:editId="65284131">
             <wp:extent cx="1931926" cy="2468880"/>
             <wp:effectExtent l="0" t="0" r="0" b="7620"/>
             <wp:docPr id="12" name="Picture 12"/>
@@ -13167,7 +13089,7 @@
       <w:pPr>
         <w:pStyle w:val="013TableCaption"/>
       </w:pPr>
-      <w:bookmarkStart w:id="41" w:name="_Toc508097522"/>
+      <w:bookmarkStart w:id="40" w:name="_Toc508097522"/>
       <w:r>
         <w:lastRenderedPageBreak/>
         <w:t xml:space="preserve">Table </w:t>
@@ -13178,7 +13100,7 @@
       <w:r>
         <w:t>-3.  Tables that can’t fit on a single page must be split across two of more pages. When this happens, you actually split the table into a new table starting on the next page without a table caption – just the table number and the word “Continued” at the top of the Table. You also have to repeat the headings at the top of the second (and subsequent) page(s). Table text can be reduced from 12 pts. to 10 pts. to fit more data on the page if desired.</w:t>
       </w:r>
-      <w:bookmarkEnd w:id="41"/>
+      <w:bookmarkEnd w:id="40"/>
     </w:p>
     <w:tbl>
       <w:tblPr>
@@ -15913,7 +15835,7 @@
           <w:noProof/>
         </w:rPr>
         <w:drawing>
-          <wp:inline distT="0" distB="0" distL="0" distR="0" wp14:anchorId="047A332D" wp14:editId="5F0A0842">
+          <wp:inline distT="0" distB="0" distL="0" distR="0" wp14:anchorId="5459EC76" wp14:editId="18D147C8">
             <wp:extent cx="3761405" cy="2471057"/>
             <wp:effectExtent l="0" t="0" r="0" b="5715"/>
             <wp:docPr id="13" name="Picture 13"/>
@@ -15964,7 +15886,7 @@
       <w:pPr>
         <w:pStyle w:val="014FigureCaption"/>
       </w:pPr>
-      <w:bookmarkStart w:id="42" w:name="_Toc508097546"/>
+      <w:bookmarkStart w:id="41" w:name="_Toc508097546"/>
       <w:r>
         <w:t xml:space="preserve">Figure </w:t>
       </w:r>
@@ -15980,7 +15902,7 @@
       <w:r>
         <w:t>Tables. My preference is for figures to be centered, but left aligned is OK – just be consistent.</w:t>
       </w:r>
-      <w:bookmarkEnd w:id="42"/>
+      <w:bookmarkEnd w:id="41"/>
     </w:p>
     <w:p/>
     <w:p/>
@@ -16019,11 +15941,11 @@
       <w:pPr>
         <w:pStyle w:val="002CHAPTERTITLE"/>
       </w:pPr>
-      <w:bookmarkStart w:id="43" w:name="_Toc508097475"/>
+      <w:bookmarkStart w:id="42" w:name="_Toc508097475"/>
       <w:r>
         <w:t>TITLE OF CHAPTER THREE</w:t>
       </w:r>
-      <w:bookmarkEnd w:id="43"/>
+      <w:bookmarkEnd w:id="42"/>
     </w:p>
     <w:p>
       <w:pPr>
@@ -16303,12 +16225,12 @@
       <w:pPr>
         <w:pStyle w:val="003First-LevelSubheadingBOLD"/>
       </w:pPr>
-      <w:bookmarkStart w:id="44" w:name="_Toc508097476"/>
+      <w:bookmarkStart w:id="43" w:name="_Toc508097476"/>
       <w:r>
         <w:lastRenderedPageBreak/>
         <w:t>First Level Subheading</w:t>
       </w:r>
-      <w:bookmarkEnd w:id="44"/>
+      <w:bookmarkEnd w:id="43"/>
     </w:p>
     <w:p>
       <w:pPr>
@@ -16377,81 +16299,81 @@
       <w:pPr>
         <w:pStyle w:val="003First-LevelSubheadingBOLD"/>
       </w:pPr>
-      <w:bookmarkStart w:id="45" w:name="_Toc508097477"/>
+      <w:bookmarkStart w:id="44" w:name="_Toc508097477"/>
       <w:r>
         <w:lastRenderedPageBreak/>
         <w:t>First Level Subheading</w:t>
       </w:r>
+      <w:bookmarkEnd w:id="44"/>
+    </w:p>
+    <w:p>
+      <w:pPr>
+        <w:pStyle w:val="006BodyText"/>
+      </w:pPr>
+      <w:r>
+        <w:t xml:space="preserve">006 Body Text. </w:t>
+      </w:r>
+      <w:r>
+        <w:t xml:space="preserve">neque dui pulvinar nulla, et consequat velit arcu quis eros. Quisque massa diam, tempor eget arcu egestas, consectetur sollicitudin neque. </w:t>
+      </w:r>
+    </w:p>
+    <w:p>
+      <w:pPr>
+        <w:pStyle w:val="009ShortList-Bullets"/>
+      </w:pPr>
+      <w:r>
+        <w:t>009 Short List - Bullets</w:t>
+      </w:r>
+      <w:r>
+        <w:t xml:space="preserve"> </w:t>
+      </w:r>
+    </w:p>
+    <w:p>
+      <w:pPr>
+        <w:pStyle w:val="009ShortList-Bullets"/>
+      </w:pPr>
+      <w:r>
+        <w:t>Used when no item in the list is longer</w:t>
+      </w:r>
+      <w:r>
+        <w:t xml:space="preserve"> </w:t>
+      </w:r>
+    </w:p>
+    <w:p>
+      <w:pPr>
+        <w:pStyle w:val="009ShortList-Bullets"/>
+      </w:pPr>
+      <w:r>
+        <w:t>Than a single line</w:t>
+      </w:r>
+      <w:r>
+        <w:t>.</w:t>
+      </w:r>
+    </w:p>
+    <w:p/>
+    <w:p>
+      <w:pPr>
+        <w:pStyle w:val="006BodyText"/>
+      </w:pPr>
+      <w:r>
+        <w:t>A short list is any list where no item is longer than a single line. The list is single-spaced with a space before and after the list. 006 Body Text provides the space before, but you must provide the space after. Press return to move to the next line and “Clear All” to make that new line empty space. 010 Short List – Numbers works the same way but enumerates the list instead of using bullets. The problem with the 010 Short List Numbers</w:t>
+      </w:r>
+      <w:r>
+        <w:t xml:space="preserve"> </w:t>
+      </w:r>
+      <w:r>
+        <w:t>is that if you have a second numbered list, Word will continue the numbering from the previous list. If you attempt to make the list start over at 1, the formatting of the list will need to be manually adjusted.</w:t>
+      </w:r>
+    </w:p>
+    <w:p>
+      <w:pPr>
+        <w:pStyle w:val="004Second-LevelSubheadingBOLD"/>
+      </w:pPr>
+      <w:bookmarkStart w:id="45" w:name="_Toc508097478"/>
+      <w:r>
+        <w:t>Second Level Subheading</w:t>
+      </w:r>
       <w:bookmarkEnd w:id="45"/>
-    </w:p>
-    <w:p>
-      <w:pPr>
-        <w:pStyle w:val="006BodyText"/>
-      </w:pPr>
-      <w:r>
-        <w:t xml:space="preserve">006 Body Text. </w:t>
-      </w:r>
-      <w:r>
-        <w:t xml:space="preserve">neque dui pulvinar nulla, et consequat velit arcu quis eros. Quisque massa diam, tempor eget arcu egestas, consectetur sollicitudin neque. </w:t>
-      </w:r>
-    </w:p>
-    <w:p>
-      <w:pPr>
-        <w:pStyle w:val="009ShortList-Bullets"/>
-      </w:pPr>
-      <w:r>
-        <w:t>009 Short List - Bullets</w:t>
-      </w:r>
-      <w:r>
-        <w:t xml:space="preserve"> </w:t>
-      </w:r>
-    </w:p>
-    <w:p>
-      <w:pPr>
-        <w:pStyle w:val="009ShortList-Bullets"/>
-      </w:pPr>
-      <w:r>
-        <w:t>Used when no item in the list is longer</w:t>
-      </w:r>
-      <w:r>
-        <w:t xml:space="preserve"> </w:t>
-      </w:r>
-    </w:p>
-    <w:p>
-      <w:pPr>
-        <w:pStyle w:val="009ShortList-Bullets"/>
-      </w:pPr>
-      <w:r>
-        <w:t>Than a single line</w:t>
-      </w:r>
-      <w:r>
-        <w:t>.</w:t>
-      </w:r>
-    </w:p>
-    <w:p/>
-    <w:p>
-      <w:pPr>
-        <w:pStyle w:val="006BodyText"/>
-      </w:pPr>
-      <w:r>
-        <w:t>A short list is any list where no item is longer than a single line. The list is single-spaced with a space before and after the list. 006 Body Text provides the space before, but you must provide the space after. Press return to move to the next line and “Clear All” to make that new line empty space. 010 Short List – Numbers works the same way but enumerates the list instead of using bullets. The problem with the 010 Short List Numbers</w:t>
-      </w:r>
-      <w:r>
-        <w:t xml:space="preserve"> </w:t>
-      </w:r>
-      <w:r>
-        <w:t>is that if you have a second numbered list, Word will continue the numbering from the previous list. If you attempt to make the list start over at 1, the formatting of the list will need to be manually adjusted.</w:t>
-      </w:r>
-    </w:p>
-    <w:p>
-      <w:pPr>
-        <w:pStyle w:val="004Second-LevelSubheadingBOLD"/>
-      </w:pPr>
-      <w:bookmarkStart w:id="46" w:name="_Toc508097478"/>
-      <w:r>
-        <w:t>Second Level Subheading</w:t>
-      </w:r>
-      <w:bookmarkEnd w:id="46"/>
     </w:p>
     <w:p>
       <w:pPr>
@@ -16536,11 +16458,11 @@
       <w:pPr>
         <w:pStyle w:val="005Third-LevelSubheadingBOLD"/>
       </w:pPr>
-      <w:bookmarkStart w:id="47" w:name="_Toc508097479"/>
+      <w:bookmarkStart w:id="46" w:name="_Toc508097479"/>
       <w:r>
         <w:t>Third level subheading</w:t>
       </w:r>
-      <w:bookmarkEnd w:id="47"/>
+      <w:bookmarkEnd w:id="46"/>
     </w:p>
     <w:p>
       <w:pPr>
@@ -16586,61 +16508,61 @@
       <w:pPr>
         <w:pStyle w:val="005Third-LevelSubheadingBOLD"/>
       </w:pPr>
-      <w:bookmarkStart w:id="48" w:name="_Toc508097480"/>
+      <w:bookmarkStart w:id="47" w:name="_Toc508097480"/>
       <w:r>
         <w:t>Third level subheading</w:t>
       </w:r>
+      <w:bookmarkEnd w:id="47"/>
+    </w:p>
+    <w:p>
+      <w:pPr>
+        <w:pStyle w:val="006BodyText"/>
+      </w:pPr>
+      <w:r>
+        <w:t>Large amounts of data, audio, or video files can be stored in the UF Library System in the Institutional Repository Digital Collections. These files are called “Objects” and are accessed via a URL that is provided after you upload the file (Contact the Library for instructions on uploading). In your document, where you are discussing the Object File you should place the link to the file as an 015 Object Caption.</w:t>
+      </w:r>
+    </w:p>
+    <w:p>
+      <w:pPr>
+        <w:pStyle w:val="015ObjectCaption-moviesoundetc"/>
+      </w:pPr>
+      <w:bookmarkStart w:id="48" w:name="_Toc508097778"/>
+      <w:r>
+        <w:t>Object 3-1.  An Audio, Video, or large chunk of data you wish to make available to the reader. Tell the reader the type and size of the file</w:t>
+      </w:r>
       <w:bookmarkEnd w:id="48"/>
-    </w:p>
-    <w:p>
-      <w:pPr>
-        <w:pStyle w:val="006BodyText"/>
-      </w:pPr>
-      <w:r>
-        <w:t>Large amounts of data, audio, or video files can be stored in the UF Library System in the Institutional Repository Digital Collections. These files are called “Objects” and are accessed via a URL that is provided after you upload the file (Contact the Library for instructions on uploading). In your document, where you are discussing the Object File you should place the link to the file as an 015 Object Caption.</w:t>
+      <w:r>
+        <w:t xml:space="preserve"> </w:t>
       </w:r>
     </w:p>
     <w:p>
       <w:pPr>
         <w:pStyle w:val="015ObjectCaption-moviesoundetc"/>
       </w:pPr>
-      <w:bookmarkStart w:id="49" w:name="_Toc508097778"/>
-      <w:r>
-        <w:t>Object 3-1.  An Audio, Video, or large chunk of data you wish to make available to the reader. Tell the reader the type and size of the file</w:t>
-      </w:r>
-      <w:bookmarkEnd w:id="49"/>
-      <w:r>
-        <w:t xml:space="preserve"> </w:t>
-      </w:r>
-    </w:p>
-    <w:p>
-      <w:pPr>
-        <w:pStyle w:val="015ObjectCaption-moviesoundetc"/>
-      </w:pPr>
-      <w:bookmarkStart w:id="50" w:name="_Toc508097779"/>
+      <w:bookmarkStart w:id="49" w:name="_Toc508097779"/>
       <w:r>
         <w:lastRenderedPageBreak/>
         <w:t>Object 3-2.  Objects are numbered the same way that Tables and Figures are numbered. You would make these captions the hyperlinks to your Object Files.</w:t>
       </w:r>
+      <w:bookmarkEnd w:id="49"/>
+    </w:p>
+    <w:p>
+      <w:pPr>
+        <w:pStyle w:val="006BodyText"/>
+      </w:pPr>
+      <w:r>
+        <w:t>If you don’t have any objects (and most will not) feel free to delete the List of Objects page.</w:t>
+      </w:r>
+    </w:p>
+    <w:p>
+      <w:pPr>
+        <w:pStyle w:val="004Second-LevelSubheadingBOLD"/>
+      </w:pPr>
+      <w:bookmarkStart w:id="50" w:name="_Toc508097481"/>
+      <w:r>
+        <w:t>Second Level Subheading</w:t>
+      </w:r>
       <w:bookmarkEnd w:id="50"/>
-    </w:p>
-    <w:p>
-      <w:pPr>
-        <w:pStyle w:val="006BodyText"/>
-      </w:pPr>
-      <w:r>
-        <w:t>If you don’t have any objects (and most will not) feel free to delete the List of Objects page.</w:t>
-      </w:r>
-    </w:p>
-    <w:p>
-      <w:pPr>
-        <w:pStyle w:val="004Second-LevelSubheadingBOLD"/>
-      </w:pPr>
-      <w:bookmarkStart w:id="51" w:name="_Toc508097481"/>
-      <w:r>
-        <w:t>Second Level Subheading</w:t>
-      </w:r>
-      <w:bookmarkEnd w:id="51"/>
     </w:p>
     <w:p>
       <w:pPr>
@@ -16693,12 +16615,12 @@
       <w:pPr>
         <w:pStyle w:val="013TableCaption"/>
       </w:pPr>
-      <w:bookmarkStart w:id="52" w:name="_Toc508097523"/>
+      <w:bookmarkStart w:id="51" w:name="_Toc508097523"/>
       <w:r>
         <w:lastRenderedPageBreak/>
         <w:t>Table 3-1.  Table captions go at the top of the table but should not be part of the table itself. The table numbers are keyed to the chapter (chapter number-table number) and the captions have the style 013 Table Caption. The table number should hang outside of the table caption</w:t>
       </w:r>
-      <w:bookmarkEnd w:id="52"/>
+      <w:bookmarkEnd w:id="51"/>
     </w:p>
     <w:tbl>
       <w:tblPr>
@@ -17139,7 +17061,7 @@
           <w:noProof/>
         </w:rPr>
         <w:drawing>
-          <wp:inline distT="0" distB="0" distL="0" distR="0" wp14:anchorId="4172FD62" wp14:editId="736F6639">
+          <wp:inline distT="0" distB="0" distL="0" distR="0" wp14:anchorId="2FBB8020" wp14:editId="472F1581">
             <wp:extent cx="2241395" cy="2185360"/>
             <wp:effectExtent l="0" t="0" r="0" b="0"/>
             <wp:docPr id="14" name="Picture 14"/>
@@ -17190,11 +17112,11 @@
       <w:pPr>
         <w:pStyle w:val="014FigureCaption"/>
       </w:pPr>
-      <w:bookmarkStart w:id="53" w:name="_Toc508097547"/>
+      <w:bookmarkStart w:id="52" w:name="_Toc508097547"/>
       <w:r>
         <w:t>Figure 3-1.  Figure numbers take the form of Chapter number-Figure number and the figure caption uses the style 014 Figure Caption. The caption is left-aligned with a hanging indent and goes at the bottom of the figure. There should be one line of space between the figure and the caption.</w:t>
       </w:r>
-      <w:bookmarkEnd w:id="53"/>
+      <w:bookmarkEnd w:id="52"/>
     </w:p>
     <w:p>
       <w:r>
@@ -17205,12 +17127,12 @@
       <w:pPr>
         <w:pStyle w:val="013TableCaption"/>
       </w:pPr>
-      <w:bookmarkStart w:id="54" w:name="_Toc508097524"/>
+      <w:bookmarkStart w:id="53" w:name="_Toc508097524"/>
       <w:r>
         <w:lastRenderedPageBreak/>
         <w:t>Table 3-2.  The best practice is to place Tables and Figures at the end of the Chapter. Once the paragraph text has ended, the requirement to make the pages full ends as well giving more freedom in your spacing.</w:t>
       </w:r>
-      <w:bookmarkEnd w:id="54"/>
+      <w:bookmarkEnd w:id="53"/>
     </w:p>
     <w:tbl>
       <w:tblPr>
@@ -17564,7 +17486,7 @@
           <w:noProof/>
         </w:rPr>
         <w:drawing>
-          <wp:inline distT="0" distB="0" distL="0" distR="0" wp14:anchorId="13B19FCE" wp14:editId="204C687F">
+          <wp:inline distT="0" distB="0" distL="0" distR="0" wp14:anchorId="7458D372" wp14:editId="0EB4B799">
             <wp:extent cx="1597152" cy="2718816"/>
             <wp:effectExtent l="0" t="0" r="3175" b="5715"/>
             <wp:docPr id="15" name="Picture 15"/>
@@ -17613,7 +17535,7 @@
           <w:noProof/>
         </w:rPr>
         <w:drawing>
-          <wp:inline distT="0" distB="0" distL="0" distR="0" wp14:anchorId="2E518EA1" wp14:editId="09D97CB3">
+          <wp:inline distT="0" distB="0" distL="0" distR="0" wp14:anchorId="45F433BC" wp14:editId="44719441">
             <wp:extent cx="2718816" cy="1767840"/>
             <wp:effectExtent l="0" t="0" r="5715" b="3810"/>
             <wp:docPr id="47" name="Picture 47"/>
@@ -17663,7 +17585,7 @@
       <w:pPr>
         <w:pStyle w:val="014FigureCaption"/>
       </w:pPr>
-      <w:bookmarkStart w:id="55" w:name="_Toc508097548"/>
+      <w:bookmarkStart w:id="54" w:name="_Toc508097548"/>
       <w:r>
         <w:t>Figure 3-2.  Multi-part figures should be clearly labeled, without punctuation. And have a description of the whole figure as the first part of the caption. Then you can describe A) the waterfall, B) the canyon, C) the Montana poster and D) the waterfall poster. These sub-captions can be removed in the actual List of Figures to make it much cleaner and compact. If the figure continues to a second page, the entire caption should appear on the first page of the figure and the following pages should be labeled as “Figure X-</w:t>
       </w:r>
@@ -17673,7 +17595,7 @@
       <w:r>
         <w:t>.  Continued” – do not apply the Figure Caption Style to the continued notation and it should not appear in the List of Figures.</w:t>
       </w:r>
-      <w:bookmarkEnd w:id="55"/>
+      <w:bookmarkEnd w:id="54"/>
     </w:p>
     <w:p>
       <w:r>
@@ -17685,7 +17607,7 @@
           <w:noProof/>
         </w:rPr>
         <w:drawing>
-          <wp:inline distT="0" distB="0" distL="0" distR="0" wp14:anchorId="77919A11" wp14:editId="27D0837A">
+          <wp:inline distT="0" distB="0" distL="0" distR="0" wp14:anchorId="54515D1A" wp14:editId="506D7FF7">
             <wp:extent cx="1898712" cy="2468880"/>
             <wp:effectExtent l="0" t="0" r="6350" b="7620"/>
             <wp:docPr id="48" name="Picture 48"/>
@@ -17734,7 +17656,7 @@
           <w:noProof/>
         </w:rPr>
         <w:drawing>
-          <wp:inline distT="0" distB="0" distL="0" distR="0" wp14:anchorId="05509832" wp14:editId="7FEB6477">
+          <wp:inline distT="0" distB="0" distL="0" distR="0" wp14:anchorId="13D3188D" wp14:editId="24618954">
             <wp:extent cx="1931926" cy="2468880"/>
             <wp:effectExtent l="0" t="0" r="0" b="7620"/>
             <wp:docPr id="49" name="Picture 49"/>
@@ -17797,12 +17719,12 @@
       <w:pPr>
         <w:pStyle w:val="013TableCaption"/>
       </w:pPr>
-      <w:bookmarkStart w:id="56" w:name="_Toc508097525"/>
+      <w:bookmarkStart w:id="55" w:name="_Toc508097525"/>
       <w:r>
         <w:lastRenderedPageBreak/>
         <w:t>Table 3-3.  Tables that can’t fit on a single page must be split across two of more pages. When this happens, you actually split the table into a new table starting on the next page without a table caption – just the table number and the word “Continued” at the top of the Table. You also have to repeat the headings at the top of the second (and subsequent) page(s). Table text can be reduced from 12 pts. to 10 pts. to fit more data on the page if desired.</w:t>
       </w:r>
-      <w:bookmarkEnd w:id="56"/>
+      <w:bookmarkEnd w:id="55"/>
     </w:p>
     <w:tbl>
       <w:tblPr>
@@ -20531,7 +20453,7 @@
           <w:noProof/>
         </w:rPr>
         <w:drawing>
-          <wp:inline distT="0" distB="0" distL="0" distR="0" wp14:anchorId="047A332D" wp14:editId="5F0A0842">
+          <wp:inline distT="0" distB="0" distL="0" distR="0" wp14:anchorId="4CDE2685" wp14:editId="01788F57">
             <wp:extent cx="3761405" cy="2471057"/>
             <wp:effectExtent l="0" t="0" r="0" b="5715"/>
             <wp:docPr id="50" name="Picture 50"/>
@@ -20582,11 +20504,11 @@
       <w:pPr>
         <w:pStyle w:val="014FigureCaption"/>
       </w:pPr>
-      <w:bookmarkStart w:id="57" w:name="_Toc508097549"/>
+      <w:bookmarkStart w:id="56" w:name="_Toc508097549"/>
       <w:r>
         <w:t>Figure 3-3.  There should be a space between a figure and the figure caption, while the Table caption sits right on top of the Table. If the image has white space included at the bottom that can be used to be the needed space but make sure there is a return between the figure and the caption to keep the figure from becoming part of the List of Tables. My preference is for figures to be centered, but left aligned is OK – just be consistent.</w:t>
       </w:r>
-      <w:bookmarkEnd w:id="57"/>
+      <w:bookmarkEnd w:id="56"/>
     </w:p>
     <w:p/>
     <w:p/>
@@ -20622,13 +20544,13 @@
       <w:pPr>
         <w:pStyle w:val="002CHAPTERTITLE"/>
       </w:pPr>
-      <w:bookmarkStart w:id="58" w:name="_Toc354665048"/>
-      <w:bookmarkStart w:id="59" w:name="_Toc508097482"/>
+      <w:bookmarkStart w:id="57" w:name="_Toc354665048"/>
+      <w:bookmarkStart w:id="58" w:name="_Toc508097482"/>
       <w:r>
         <w:t>TITLE PAGE SAMPLE</w:t>
       </w:r>
+      <w:bookmarkEnd w:id="57"/>
       <w:bookmarkEnd w:id="58"/>
-      <w:bookmarkEnd w:id="59"/>
     </w:p>
     <w:p>
       <w:r>
@@ -20678,7 +20600,7 @@
           <w:noProof/>
         </w:rPr>
         <w:drawing>
-          <wp:inline distT="0" distB="0" distL="0" distR="0" wp14:anchorId="6F2A406E" wp14:editId="42F6B1F9">
+          <wp:inline distT="0" distB="0" distL="0" distR="0" wp14:anchorId="091FB9FA" wp14:editId="212E563C">
             <wp:extent cx="5193030" cy="6660515"/>
             <wp:effectExtent l="0" t="0" r="7620" b="6985"/>
             <wp:docPr id="1" name="Picture 1" descr="TitlePage"/>
@@ -20790,13 +20712,13 @@
       <w:pPr>
         <w:pStyle w:val="002CHAPTERTITLE"/>
       </w:pPr>
-      <w:bookmarkStart w:id="60" w:name="_Toc354665049"/>
-      <w:bookmarkStart w:id="61" w:name="_Toc508097483"/>
+      <w:bookmarkStart w:id="59" w:name="_Toc354665049"/>
+      <w:bookmarkStart w:id="60" w:name="_Toc508097483"/>
       <w:r>
         <w:t>COPYRIGHT PAGE SAMPLE</w:t>
       </w:r>
+      <w:bookmarkEnd w:id="59"/>
       <w:bookmarkEnd w:id="60"/>
-      <w:bookmarkEnd w:id="61"/>
       <w:r>
         <w:t xml:space="preserve"> </w:t>
       </w:r>
@@ -20840,7 +20762,7 @@
         <mc:AlternateContent>
           <mc:Choice Requires="wps">
             <w:drawing>
-              <wp:anchor distT="0" distB="0" distL="114300" distR="114300" simplePos="0" relativeHeight="251657728" behindDoc="0" locked="0" layoutInCell="1" allowOverlap="1" wp14:anchorId="0D167A99" wp14:editId="3269EA98">
+              <wp:anchor distT="0" distB="0" distL="114300" distR="114300" simplePos="0" relativeHeight="251657728" behindDoc="0" locked="0" layoutInCell="1" allowOverlap="1" wp14:anchorId="09AEF36F" wp14:editId="17BDAAED">
                 <wp:simplePos x="0" y="0"/>
                 <wp:positionH relativeFrom="column">
                   <wp:posOffset>2901950</wp:posOffset>
@@ -20899,7 +20821,7 @@
               </wp:anchor>
             </w:drawing>
           </mc:Choice>
-          <mc:Fallback>
+          <mc:Fallback xmlns:w16se="http://schemas.microsoft.com/office/word/2015/wordml/symex" xmlns:cx1="http://schemas.microsoft.com/office/drawing/2015/9/8/chartex" xmlns:cx="http://schemas.microsoft.com/office/drawing/2014/chartex">
             <w:pict>
               <v:shapetype w14:anchorId="52C73869" id="_x0000_t32" coordsize="21600,21600" o:spt="32" o:oned="t" path="m,l21600,21600e" filled="f">
                 <v:path arrowok="t" fillok="f" o:connecttype="none"/>
@@ -20917,7 +20839,7 @@
           <w:noProof/>
         </w:rPr>
         <w:drawing>
-          <wp:inline distT="0" distB="0" distL="0" distR="0" wp14:anchorId="245986BD" wp14:editId="1992B902">
+          <wp:inline distT="0" distB="0" distL="0" distR="0" wp14:anchorId="62530DC4" wp14:editId="2743FB39">
             <wp:extent cx="4775200" cy="6129655"/>
             <wp:effectExtent l="0" t="0" r="6350" b="4445"/>
             <wp:docPr id="2" name="Picture 2" descr="Capture"/>
@@ -21027,31 +20949,31 @@
       <w:pPr>
         <w:pStyle w:val="002CHAPTERTITLE"/>
       </w:pPr>
-      <w:bookmarkStart w:id="62" w:name="_Toc354665050"/>
-      <w:bookmarkStart w:id="63" w:name="_Toc508097484"/>
+      <w:bookmarkStart w:id="61" w:name="_Toc354665050"/>
+      <w:bookmarkStart w:id="62" w:name="_Toc508097484"/>
       <w:r>
         <w:t>TABLE OF CONTENTS SAMPLES</w:t>
       </w:r>
+      <w:bookmarkEnd w:id="61"/>
       <w:bookmarkEnd w:id="62"/>
+    </w:p>
+    <w:p>
+      <w:pPr>
+        <w:pStyle w:val="003First-LevelSubheadingBOLD"/>
+        <w:rPr>
+          <w:bCs/>
+        </w:rPr>
+      </w:pPr>
+      <w:bookmarkStart w:id="63" w:name="_Toc354665051"/>
+      <w:bookmarkStart w:id="64" w:name="_Toc508097485"/>
+      <w:r>
+        <w:rPr>
+          <w:bCs/>
+        </w:rPr>
+        <w:t>Sample Table of Contents for Numbered Chapters</w:t>
+      </w:r>
       <w:bookmarkEnd w:id="63"/>
-    </w:p>
-    <w:p>
-      <w:pPr>
-        <w:pStyle w:val="003First-LevelSubheadingBOLD"/>
-        <w:rPr>
-          <w:bCs/>
-        </w:rPr>
-      </w:pPr>
-      <w:bookmarkStart w:id="64" w:name="_Toc354665051"/>
-      <w:bookmarkStart w:id="65" w:name="_Toc508097485"/>
-      <w:r>
-        <w:rPr>
-          <w:bCs/>
-        </w:rPr>
-        <w:t>Sample Table of Contents for Numbered Chapters</w:t>
-      </w:r>
       <w:bookmarkEnd w:id="64"/>
-      <w:bookmarkEnd w:id="65"/>
     </w:p>
     <w:p>
       <w:pPr>
@@ -21082,7 +21004,7 @@
           <w:noProof/>
         </w:rPr>
         <w:drawing>
-          <wp:inline distT="0" distB="0" distL="0" distR="0" wp14:anchorId="2CD04BFB" wp14:editId="4DFFB63F">
+          <wp:inline distT="0" distB="0" distL="0" distR="0" wp14:anchorId="760981C9" wp14:editId="65C4F22E">
             <wp:extent cx="5339715" cy="6852285"/>
             <wp:effectExtent l="0" t="0" r="0" b="5715"/>
             <wp:docPr id="3" name="Picture 3" descr="TOC"/>
@@ -21138,12 +21060,12 @@
       <w:r>
         <w:br w:type="page"/>
       </w:r>
-      <w:bookmarkStart w:id="66" w:name="_Toc508097486"/>
+      <w:bookmarkStart w:id="65" w:name="_Toc508097486"/>
       <w:r>
         <w:lastRenderedPageBreak/>
         <w:t>Sample Table of Contents for Numbered Chapters and Subdivisions</w:t>
       </w:r>
-      <w:bookmarkEnd w:id="66"/>
+      <w:bookmarkEnd w:id="65"/>
     </w:p>
     <w:p>
       <w:pPr>
@@ -21157,7 +21079,7 @@
           <w:noProof/>
         </w:rPr>
         <w:drawing>
-          <wp:inline distT="0" distB="0" distL="0" distR="0" wp14:anchorId="65FF7576" wp14:editId="144A2342">
+          <wp:inline distT="0" distB="0" distL="0" distR="0" wp14:anchorId="4F8BB9C8" wp14:editId="3E631D26">
             <wp:extent cx="5949315" cy="7653655"/>
             <wp:effectExtent l="0" t="0" r="0" b="4445"/>
             <wp:docPr id="4" name="Picture 4" descr="Numbered_TOC"/>
@@ -21213,8 +21135,8 @@
           <w:bCs/>
         </w:rPr>
       </w:pPr>
-      <w:bookmarkStart w:id="67" w:name="_Toc354665052"/>
-      <w:bookmarkStart w:id="68" w:name="_Toc508097487"/>
+      <w:bookmarkStart w:id="66" w:name="_Toc354665052"/>
+      <w:bookmarkStart w:id="67" w:name="_Toc508097487"/>
       <w:r>
         <w:rPr>
           <w:bCs/>
@@ -21222,8 +21144,8 @@
         <w:lastRenderedPageBreak/>
         <w:t>Sample Table of Contents for Theses and Dissertations without Chapter Numbers</w:t>
       </w:r>
+      <w:bookmarkEnd w:id="66"/>
       <w:bookmarkEnd w:id="67"/>
-      <w:bookmarkEnd w:id="68"/>
     </w:p>
     <w:p>
       <w:pPr>
@@ -21235,7 +21157,7 @@
           <w:noProof/>
         </w:rPr>
         <w:drawing>
-          <wp:inline distT="0" distB="0" distL="0" distR="0" wp14:anchorId="7B376A53" wp14:editId="17F6D9B5">
+          <wp:inline distT="0" distB="0" distL="0" distR="0" wp14:anchorId="7B621F6E" wp14:editId="7E5CBCFD">
             <wp:extent cx="5779770" cy="7439660"/>
             <wp:effectExtent l="0" t="0" r="0" b="8890"/>
             <wp:docPr id="5" name="Picture 5" descr="TOC_No_Chapt_Nos"/>
@@ -21322,8 +21244,8 @@
       <w:r>
         <w:br w:type="page"/>
       </w:r>
-      <w:bookmarkStart w:id="69" w:name="_Toc354665053"/>
-      <w:bookmarkStart w:id="70" w:name="_Toc508097488"/>
+      <w:bookmarkStart w:id="68" w:name="_Toc354665053"/>
+      <w:bookmarkStart w:id="69" w:name="_Toc508097488"/>
       <w:r>
         <w:rPr>
           <w:bCs/>
@@ -21331,8 +21253,8 @@
         <w:lastRenderedPageBreak/>
         <w:t>Sample Table of Contents for Creative Writing</w:t>
       </w:r>
+      <w:bookmarkEnd w:id="68"/>
       <w:bookmarkEnd w:id="69"/>
-      <w:bookmarkEnd w:id="70"/>
       <w:r>
         <w:rPr>
           <w:bCs/>
@@ -21354,7 +21276,7 @@
           <w:noProof/>
         </w:rPr>
         <w:drawing>
-          <wp:inline distT="0" distB="0" distL="0" distR="0" wp14:anchorId="740AA947" wp14:editId="580CEF4B">
+          <wp:inline distT="0" distB="0" distL="0" distR="0" wp14:anchorId="46CB23D4" wp14:editId="7A2A67D6">
             <wp:extent cx="5937885" cy="3161030"/>
             <wp:effectExtent l="0" t="0" r="5715" b="1270"/>
             <wp:docPr id="6" name="Picture 6" descr="Creative_TOC"/>
@@ -21453,7 +21375,7 @@
           <w:noProof/>
         </w:rPr>
         <w:drawing>
-          <wp:inline distT="0" distB="0" distL="0" distR="0" wp14:anchorId="0344FCAC" wp14:editId="089DFF98">
+          <wp:inline distT="0" distB="0" distL="0" distR="0" wp14:anchorId="47DE6531" wp14:editId="39DCEABC">
             <wp:extent cx="5937885" cy="3849370"/>
             <wp:effectExtent l="0" t="0" r="5715" b="0"/>
             <wp:docPr id="7" name="Picture 7" descr="Creative TOC with parts"/>
@@ -21511,8 +21433,8 @@
           <w:szCs w:val="22"/>
         </w:rPr>
       </w:pPr>
-      <w:bookmarkStart w:id="71" w:name="_Toc508097489"/>
-      <w:bookmarkStart w:id="72" w:name="_Toc354665065"/>
+      <w:bookmarkStart w:id="70" w:name="_Toc508097489"/>
+      <w:bookmarkStart w:id="71" w:name="_Toc354665065"/>
       <w:r>
         <w:rPr>
           <w:sz w:val="22"/>
@@ -21521,7 +21443,7 @@
         <w:lastRenderedPageBreak/>
         <w:t>NOTE: This page is an example of how to request permission to use copyrighted material and is not to be included in the Thesis or Dissertation. If you use material from another author you must submit this completed form to the Graduate Editorial Office prior to receiving Final Clearance.</w:t>
       </w:r>
-      <w:bookmarkEnd w:id="71"/>
+      <w:bookmarkEnd w:id="70"/>
     </w:p>
     <w:p>
       <w:pPr>
@@ -21531,7 +21453,7 @@
           <w:szCs w:val="22"/>
         </w:rPr>
       </w:pPr>
-      <w:bookmarkStart w:id="73" w:name="_Toc508097490"/>
+      <w:bookmarkStart w:id="72" w:name="_Toc508097490"/>
       <w:r>
         <w:rPr>
           <w:sz w:val="22"/>
@@ -21539,8 +21461,8 @@
         </w:rPr>
         <w:t>Permission to Reproduce Copyrighted Material</w:t>
       </w:r>
+      <w:bookmarkEnd w:id="71"/>
       <w:bookmarkEnd w:id="72"/>
-      <w:bookmarkEnd w:id="73"/>
     </w:p>
     <w:p>
       <w:pPr>
@@ -22263,7 +22185,7 @@
         </w:rPr>
         <w:br w:type="page"/>
       </w:r>
-      <w:bookmarkStart w:id="74" w:name="_Toc508097491"/>
+      <w:bookmarkStart w:id="73" w:name="_Toc508097491"/>
       <w:r>
         <w:rPr>
           <w:rFonts w:cs="Arial"/>
@@ -22271,7 +22193,7 @@
         <w:lastRenderedPageBreak/>
         <w:t>LIST OF REFERENCES</w:t>
       </w:r>
-      <w:bookmarkEnd w:id="74"/>
+      <w:bookmarkEnd w:id="73"/>
     </w:p>
     <w:p>
       <w:pPr>
@@ -22905,7 +22827,7 @@
           <w:rFonts w:cs="Arial"/>
         </w:rPr>
       </w:pPr>
-      <w:bookmarkStart w:id="75" w:name="_Toc508097492"/>
+      <w:bookmarkStart w:id="74" w:name="_Toc508097492"/>
       <w:r>
         <w:rPr>
           <w:rFonts w:cs="Arial"/>
@@ -22913,54 +22835,17 @@
         <w:lastRenderedPageBreak/>
         <w:t>BIOGRAPHICAL SKETCH</w:t>
       </w:r>
+      <w:bookmarkEnd w:id="74"/>
+    </w:p>
+    <w:p>
+      <w:pPr>
+        <w:pStyle w:val="006BodyText"/>
+      </w:pPr>
+      <w:r>
+        <w:t xml:space="preserve">Kristina Riemer graduated with a Bachelor of Arts in biology from Lawrence University in 2012. After doing research on fish behavior as an intern at Oak Ridge National Laboratory, she started her doctoral work at Utah State University in 2013 with advisor Dr. Ethan White. In 2015, she transferred to University of Florida and completed her PhD with the same advisor. She began working as a scientific programmer at the University of Arizona in January 2019. </w:t>
+      </w:r>
+      <w:bookmarkStart w:id="75" w:name="_GoBack"/>
       <w:bookmarkEnd w:id="75"/>
-    </w:p>
-    <w:p>
-      <w:pPr>
-        <w:pStyle w:val="006BodyText"/>
-      </w:pPr>
-      <w:r>
-        <w:t>A biographical sketch is required of all candidates.</w:t>
-      </w:r>
-      <w:r>
-        <w:t xml:space="preserve"> </w:t>
-      </w:r>
-      <w:r>
-        <w:t>The biographical sketch should be in narrative form.</w:t>
-      </w:r>
-      <w:r>
-        <w:t xml:space="preserve"> </w:t>
-      </w:r>
-      <w:r>
-        <w:t>Third person, past tense, i</w:t>
-      </w:r>
-      <w:r>
-        <w:t xml:space="preserve">t typically includes the educational background of the candidate. </w:t>
-      </w:r>
-      <w:r>
-        <w:t>The author</w:t>
-      </w:r>
-      <w:r>
-        <w:t xml:space="preserve"> </w:t>
-      </w:r>
-      <w:r>
-        <w:t>should have</w:t>
-      </w:r>
-      <w:r>
-        <w:t xml:space="preserve"> replace</w:t>
-      </w:r>
-      <w:r>
-        <w:t>d</w:t>
-      </w:r>
-      <w:r>
-        <w:t xml:space="preserve"> this paragraph with </w:t>
-      </w:r>
-      <w:r>
-        <w:t>their</w:t>
-      </w:r>
-      <w:r>
-        <w:t xml:space="preserve"> own.</w:t>
-      </w:r>
     </w:p>
     <w:p>
       <w:pPr>
@@ -23005,7 +22890,7 @@
 </file>
 
 <file path=word/endnotes.xml><?xml version="1.0" encoding="utf-8"?>
-<w:endnotes xmlns:wpc="http://schemas.microsoft.com/office/word/2010/wordprocessingCanvas" xmlns:cx="http://schemas.microsoft.com/office/drawing/2014/chartex" xmlns:cx1="http://schemas.microsoft.com/office/drawing/2015/9/8/chartex" xmlns:mc="http://schemas.openxmlformats.org/markup-compatibility/2006" xmlns:o="urn:schemas-microsoft-com:office:office" xmlns:r="http://schemas.openxmlformats.org/officeDocument/2006/relationships" xmlns:m="http://schemas.openxmlformats.org/officeDocument/2006/math" xmlns:v="urn:schemas-microsoft-com:vml" xmlns:wp14="http://schemas.microsoft.com/office/word/2010/wordprocessingDrawing" xmlns:wp="http://schemas.openxmlformats.org/drawingml/2006/wordprocessingDrawing" xmlns:w10="urn:schemas-microsoft-com:office:word" xmlns:w="http://schemas.openxmlformats.org/wordprocessingml/2006/main" xmlns:w14="http://schemas.microsoft.com/office/word/2010/wordml" xmlns:w15="http://schemas.microsoft.com/office/word/2012/wordml" xmlns:w16se="http://schemas.microsoft.com/office/word/2015/wordml/symex" xmlns:wpg="http://schemas.microsoft.com/office/word/2010/wordprocessingGroup" xmlns:wpi="http://schemas.microsoft.com/office/word/2010/wordprocessingInk" xmlns:wne="http://schemas.microsoft.com/office/word/2006/wordml" xmlns:wps="http://schemas.microsoft.com/office/word/2010/wordprocessingShape" mc:Ignorable="w14 w15 w16se wp14">
+<w:endnotes xmlns:wpc="http://schemas.microsoft.com/office/word/2010/wordprocessingCanvas" xmlns:mo="http://schemas.microsoft.com/office/mac/office/2008/main" xmlns:mc="http://schemas.openxmlformats.org/markup-compatibility/2006" xmlns:mv="urn:schemas-microsoft-com:mac:vml" xmlns:o="urn:schemas-microsoft-com:office:office" xmlns:r="http://schemas.openxmlformats.org/officeDocument/2006/relationships" xmlns:m="http://schemas.openxmlformats.org/officeDocument/2006/math" xmlns:v="urn:schemas-microsoft-com:vml" xmlns:wp14="http://schemas.microsoft.com/office/word/2010/wordprocessingDrawing" xmlns:wp="http://schemas.openxmlformats.org/drawingml/2006/wordprocessingDrawing" xmlns:w10="urn:schemas-microsoft-com:office:word" xmlns:w="http://schemas.openxmlformats.org/wordprocessingml/2006/main" xmlns:w14="http://schemas.microsoft.com/office/word/2010/wordml" xmlns:w15="http://schemas.microsoft.com/office/word/2012/wordml" xmlns:wpg="http://schemas.microsoft.com/office/word/2010/wordprocessingGroup" xmlns:wpi="http://schemas.microsoft.com/office/word/2010/wordprocessingInk" xmlns:wne="http://schemas.microsoft.com/office/word/2006/wordml" xmlns:wps="http://schemas.microsoft.com/office/word/2010/wordprocessingShape" mc:Ignorable="w14 w15 wp14">
   <w:endnote w:type="separator" w:id="-1">
     <w:p>
       <w:r>
@@ -23024,7 +22909,7 @@
 </file>
 
 <file path=word/footer1.xml><?xml version="1.0" encoding="utf-8"?>
-<w:ftr xmlns:wpc="http://schemas.microsoft.com/office/word/2010/wordprocessingCanvas" xmlns:cx="http://schemas.microsoft.com/office/drawing/2014/chartex" xmlns:cx1="http://schemas.microsoft.com/office/drawing/2015/9/8/chartex" xmlns:mc="http://schemas.openxmlformats.org/markup-compatibility/2006" xmlns:o="urn:schemas-microsoft-com:office:office" xmlns:r="http://schemas.openxmlformats.org/officeDocument/2006/relationships" xmlns:m="http://schemas.openxmlformats.org/officeDocument/2006/math" xmlns:v="urn:schemas-microsoft-com:vml" xmlns:wp14="http://schemas.microsoft.com/office/word/2010/wordprocessingDrawing" xmlns:wp="http://schemas.openxmlformats.org/drawingml/2006/wordprocessingDrawing" xmlns:w10="urn:schemas-microsoft-com:office:word" xmlns:w="http://schemas.openxmlformats.org/wordprocessingml/2006/main" xmlns:w14="http://schemas.microsoft.com/office/word/2010/wordml" xmlns:w15="http://schemas.microsoft.com/office/word/2012/wordml" xmlns:w16se="http://schemas.microsoft.com/office/word/2015/wordml/symex" xmlns:wpg="http://schemas.microsoft.com/office/word/2010/wordprocessingGroup" xmlns:wpi="http://schemas.microsoft.com/office/word/2010/wordprocessingInk" xmlns:wne="http://schemas.microsoft.com/office/word/2006/wordml" xmlns:wps="http://schemas.microsoft.com/office/word/2010/wordprocessingShape" mc:Ignorable="w14 w15 w16se wp14">
+<w:ftr xmlns:wpc="http://schemas.microsoft.com/office/word/2010/wordprocessingCanvas" xmlns:mo="http://schemas.microsoft.com/office/mac/office/2008/main" xmlns:mc="http://schemas.openxmlformats.org/markup-compatibility/2006" xmlns:mv="urn:schemas-microsoft-com:mac:vml" xmlns:o="urn:schemas-microsoft-com:office:office" xmlns:r="http://schemas.openxmlformats.org/officeDocument/2006/relationships" xmlns:m="http://schemas.openxmlformats.org/officeDocument/2006/math" xmlns:v="urn:schemas-microsoft-com:vml" xmlns:wp14="http://schemas.microsoft.com/office/word/2010/wordprocessingDrawing" xmlns:wp="http://schemas.openxmlformats.org/drawingml/2006/wordprocessingDrawing" xmlns:w10="urn:schemas-microsoft-com:office:word" xmlns:w="http://schemas.openxmlformats.org/wordprocessingml/2006/main" xmlns:w14="http://schemas.microsoft.com/office/word/2010/wordml" xmlns:w15="http://schemas.microsoft.com/office/word/2012/wordml" xmlns:wpg="http://schemas.microsoft.com/office/word/2010/wordprocessingGroup" xmlns:wpi="http://schemas.microsoft.com/office/word/2010/wordprocessingInk" xmlns:wne="http://schemas.microsoft.com/office/word/2006/wordml" xmlns:wps="http://schemas.microsoft.com/office/word/2010/wordprocessingShape" mc:Ignorable="w14 w15 wp14">
   <w:p>
     <w:pPr>
       <w:pStyle w:val="Footer"/>
@@ -23062,7 +22947,7 @@
 </file>
 
 <file path=word/footer2.xml><?xml version="1.0" encoding="utf-8"?>
-<w:ftr xmlns:wpc="http://schemas.microsoft.com/office/word/2010/wordprocessingCanvas" xmlns:cx="http://schemas.microsoft.com/office/drawing/2014/chartex" xmlns:cx1="http://schemas.microsoft.com/office/drawing/2015/9/8/chartex" xmlns:mc="http://schemas.openxmlformats.org/markup-compatibility/2006" xmlns:o="urn:schemas-microsoft-com:office:office" xmlns:r="http://schemas.openxmlformats.org/officeDocument/2006/relationships" xmlns:m="http://schemas.openxmlformats.org/officeDocument/2006/math" xmlns:v="urn:schemas-microsoft-com:vml" xmlns:wp14="http://schemas.microsoft.com/office/word/2010/wordprocessingDrawing" xmlns:wp="http://schemas.openxmlformats.org/drawingml/2006/wordprocessingDrawing" xmlns:w10="urn:schemas-microsoft-com:office:word" xmlns:w="http://schemas.openxmlformats.org/wordprocessingml/2006/main" xmlns:w14="http://schemas.microsoft.com/office/word/2010/wordml" xmlns:w15="http://schemas.microsoft.com/office/word/2012/wordml" xmlns:w16se="http://schemas.microsoft.com/office/word/2015/wordml/symex" xmlns:wpg="http://schemas.microsoft.com/office/word/2010/wordprocessingGroup" xmlns:wpi="http://schemas.microsoft.com/office/word/2010/wordprocessingInk" xmlns:wne="http://schemas.microsoft.com/office/word/2006/wordml" xmlns:wps="http://schemas.microsoft.com/office/word/2010/wordprocessingShape" mc:Ignorable="w14 w15 w16se wp14">
+<w:ftr xmlns:wpc="http://schemas.microsoft.com/office/word/2010/wordprocessingCanvas" xmlns:mo="http://schemas.microsoft.com/office/mac/office/2008/main" xmlns:mc="http://schemas.openxmlformats.org/markup-compatibility/2006" xmlns:mv="urn:schemas-microsoft-com:mac:vml" xmlns:o="urn:schemas-microsoft-com:office:office" xmlns:r="http://schemas.openxmlformats.org/officeDocument/2006/relationships" xmlns:m="http://schemas.openxmlformats.org/officeDocument/2006/math" xmlns:v="urn:schemas-microsoft-com:vml" xmlns:wp14="http://schemas.microsoft.com/office/word/2010/wordprocessingDrawing" xmlns:wp="http://schemas.openxmlformats.org/drawingml/2006/wordprocessingDrawing" xmlns:w10="urn:schemas-microsoft-com:office:word" xmlns:w="http://schemas.openxmlformats.org/wordprocessingml/2006/main" xmlns:w14="http://schemas.microsoft.com/office/word/2010/wordml" xmlns:w15="http://schemas.microsoft.com/office/word/2012/wordml" xmlns:wpg="http://schemas.microsoft.com/office/word/2010/wordprocessingGroup" xmlns:wpi="http://schemas.microsoft.com/office/word/2010/wordprocessingInk" xmlns:wne="http://schemas.microsoft.com/office/word/2006/wordml" xmlns:wps="http://schemas.microsoft.com/office/word/2010/wordprocessingShape" mc:Ignorable="w14 w15 wp14">
   <w:p>
     <w:pPr>
       <w:pStyle w:val="Footer"/>
@@ -23104,7 +22989,7 @@
 </file>
 
 <file path=word/footer3.xml><?xml version="1.0" encoding="utf-8"?>
-<w:ftr xmlns:wpc="http://schemas.microsoft.com/office/word/2010/wordprocessingCanvas" xmlns:cx="http://schemas.microsoft.com/office/drawing/2014/chartex" xmlns:cx1="http://schemas.microsoft.com/office/drawing/2015/9/8/chartex" xmlns:mc="http://schemas.openxmlformats.org/markup-compatibility/2006" xmlns:o="urn:schemas-microsoft-com:office:office" xmlns:r="http://schemas.openxmlformats.org/officeDocument/2006/relationships" xmlns:m="http://schemas.openxmlformats.org/officeDocument/2006/math" xmlns:v="urn:schemas-microsoft-com:vml" xmlns:wp14="http://schemas.microsoft.com/office/word/2010/wordprocessingDrawing" xmlns:wp="http://schemas.openxmlformats.org/drawingml/2006/wordprocessingDrawing" xmlns:w10="urn:schemas-microsoft-com:office:word" xmlns:w="http://schemas.openxmlformats.org/wordprocessingml/2006/main" xmlns:w14="http://schemas.microsoft.com/office/word/2010/wordml" xmlns:w15="http://schemas.microsoft.com/office/word/2012/wordml" xmlns:w16se="http://schemas.microsoft.com/office/word/2015/wordml/symex" xmlns:wpg="http://schemas.microsoft.com/office/word/2010/wordprocessingGroup" xmlns:wpi="http://schemas.microsoft.com/office/word/2010/wordprocessingInk" xmlns:wne="http://schemas.microsoft.com/office/word/2006/wordml" xmlns:wps="http://schemas.microsoft.com/office/word/2010/wordprocessingShape" mc:Ignorable="w14 w15 w16se wp14">
+<w:ftr xmlns:wpc="http://schemas.microsoft.com/office/word/2010/wordprocessingCanvas" xmlns:mo="http://schemas.microsoft.com/office/mac/office/2008/main" xmlns:mc="http://schemas.openxmlformats.org/markup-compatibility/2006" xmlns:mv="urn:schemas-microsoft-com:mac:vml" xmlns:o="urn:schemas-microsoft-com:office:office" xmlns:r="http://schemas.openxmlformats.org/officeDocument/2006/relationships" xmlns:m="http://schemas.openxmlformats.org/officeDocument/2006/math" xmlns:v="urn:schemas-microsoft-com:vml" xmlns:wp14="http://schemas.microsoft.com/office/word/2010/wordprocessingDrawing" xmlns:wp="http://schemas.openxmlformats.org/drawingml/2006/wordprocessingDrawing" xmlns:w10="urn:schemas-microsoft-com:office:word" xmlns:w="http://schemas.openxmlformats.org/wordprocessingml/2006/main" xmlns:w14="http://schemas.microsoft.com/office/word/2010/wordml" xmlns:w15="http://schemas.microsoft.com/office/word/2012/wordml" xmlns:wpg="http://schemas.microsoft.com/office/word/2010/wordprocessingGroup" xmlns:wpi="http://schemas.microsoft.com/office/word/2010/wordprocessingInk" xmlns:wne="http://schemas.microsoft.com/office/word/2006/wordml" xmlns:wps="http://schemas.microsoft.com/office/word/2010/wordprocessingShape" mc:Ignorable="w14 w15 wp14">
   <w:sdt>
     <w:sdtPr>
       <w:id w:val="487217799"/>
@@ -23137,7 +23022,7 @@
           <w:rPr>
             <w:noProof/>
           </w:rPr>
-          <w:t>24</w:t>
+          <w:t>6</w:t>
         </w:r>
         <w:r>
           <w:rPr>
@@ -23152,7 +23037,7 @@
 </file>
 
 <file path=word/footer4.xml><?xml version="1.0" encoding="utf-8"?>
-<w:ftr xmlns:wpc="http://schemas.microsoft.com/office/word/2010/wordprocessingCanvas" xmlns:cx="http://schemas.microsoft.com/office/drawing/2014/chartex" xmlns:cx1="http://schemas.microsoft.com/office/drawing/2015/9/8/chartex" xmlns:mc="http://schemas.openxmlformats.org/markup-compatibility/2006" xmlns:o="urn:schemas-microsoft-com:office:office" xmlns:r="http://schemas.openxmlformats.org/officeDocument/2006/relationships" xmlns:m="http://schemas.openxmlformats.org/officeDocument/2006/math" xmlns:v="urn:schemas-microsoft-com:vml" xmlns:wp14="http://schemas.microsoft.com/office/word/2010/wordprocessingDrawing" xmlns:wp="http://schemas.openxmlformats.org/drawingml/2006/wordprocessingDrawing" xmlns:w10="urn:schemas-microsoft-com:office:word" xmlns:w="http://schemas.openxmlformats.org/wordprocessingml/2006/main" xmlns:w14="http://schemas.microsoft.com/office/word/2010/wordml" xmlns:w15="http://schemas.microsoft.com/office/word/2012/wordml" xmlns:w16se="http://schemas.microsoft.com/office/word/2015/wordml/symex" xmlns:wpg="http://schemas.microsoft.com/office/word/2010/wordprocessingGroup" xmlns:wpi="http://schemas.microsoft.com/office/word/2010/wordprocessingInk" xmlns:wne="http://schemas.microsoft.com/office/word/2006/wordml" xmlns:wps="http://schemas.microsoft.com/office/word/2010/wordprocessingShape" mc:Ignorable="w14 w15 w16se wp14">
+<w:ftr xmlns:wpc="http://schemas.microsoft.com/office/word/2010/wordprocessingCanvas" xmlns:mo="http://schemas.microsoft.com/office/mac/office/2008/main" xmlns:mc="http://schemas.openxmlformats.org/markup-compatibility/2006" xmlns:mv="urn:schemas-microsoft-com:mac:vml" xmlns:o="urn:schemas-microsoft-com:office:office" xmlns:r="http://schemas.openxmlformats.org/officeDocument/2006/relationships" xmlns:m="http://schemas.openxmlformats.org/officeDocument/2006/math" xmlns:v="urn:schemas-microsoft-com:vml" xmlns:wp14="http://schemas.microsoft.com/office/word/2010/wordprocessingDrawing" xmlns:wp="http://schemas.openxmlformats.org/drawingml/2006/wordprocessingDrawing" xmlns:w10="urn:schemas-microsoft-com:office:word" xmlns:w="http://schemas.openxmlformats.org/wordprocessingml/2006/main" xmlns:w14="http://schemas.microsoft.com/office/word/2010/wordml" xmlns:w15="http://schemas.microsoft.com/office/word/2012/wordml" xmlns:wpg="http://schemas.microsoft.com/office/word/2010/wordprocessingGroup" xmlns:wpi="http://schemas.microsoft.com/office/word/2010/wordprocessingInk" xmlns:wne="http://schemas.microsoft.com/office/word/2006/wordml" xmlns:wps="http://schemas.microsoft.com/office/word/2010/wordprocessingShape" mc:Ignorable="w14 w15 wp14">
   <w:p>
     <w:pPr>
       <w:pStyle w:val="Footer"/>
@@ -23197,7 +23082,7 @@
 </file>
 
 <file path=word/footer5.xml><?xml version="1.0" encoding="utf-8"?>
-<w:ftr xmlns:wpc="http://schemas.microsoft.com/office/word/2010/wordprocessingCanvas" xmlns:cx="http://schemas.microsoft.com/office/drawing/2014/chartex" xmlns:cx1="http://schemas.microsoft.com/office/drawing/2015/9/8/chartex" xmlns:mc="http://schemas.openxmlformats.org/markup-compatibility/2006" xmlns:o="urn:schemas-microsoft-com:office:office" xmlns:r="http://schemas.openxmlformats.org/officeDocument/2006/relationships" xmlns:m="http://schemas.openxmlformats.org/officeDocument/2006/math" xmlns:v="urn:schemas-microsoft-com:vml" xmlns:wp14="http://schemas.microsoft.com/office/word/2010/wordprocessingDrawing" xmlns:wp="http://schemas.openxmlformats.org/drawingml/2006/wordprocessingDrawing" xmlns:w10="urn:schemas-microsoft-com:office:word" xmlns:w="http://schemas.openxmlformats.org/wordprocessingml/2006/main" xmlns:w14="http://schemas.microsoft.com/office/word/2010/wordml" xmlns:w15="http://schemas.microsoft.com/office/word/2012/wordml" xmlns:w16se="http://schemas.microsoft.com/office/word/2015/wordml/symex" xmlns:wpg="http://schemas.microsoft.com/office/word/2010/wordprocessingGroup" xmlns:wpi="http://schemas.microsoft.com/office/word/2010/wordprocessingInk" xmlns:wne="http://schemas.microsoft.com/office/word/2006/wordml" xmlns:wps="http://schemas.microsoft.com/office/word/2010/wordprocessingShape" mc:Ignorable="w14 w15 w16se wp14">
+<w:ftr xmlns:wpc="http://schemas.microsoft.com/office/word/2010/wordprocessingCanvas" xmlns:mo="http://schemas.microsoft.com/office/mac/office/2008/main" xmlns:mc="http://schemas.openxmlformats.org/markup-compatibility/2006" xmlns:mv="urn:schemas-microsoft-com:mac:vml" xmlns:o="urn:schemas-microsoft-com:office:office" xmlns:r="http://schemas.openxmlformats.org/officeDocument/2006/relationships" xmlns:m="http://schemas.openxmlformats.org/officeDocument/2006/math" xmlns:v="urn:schemas-microsoft-com:vml" xmlns:wp14="http://schemas.microsoft.com/office/word/2010/wordprocessingDrawing" xmlns:wp="http://schemas.openxmlformats.org/drawingml/2006/wordprocessingDrawing" xmlns:w10="urn:schemas-microsoft-com:office:word" xmlns:w="http://schemas.openxmlformats.org/wordprocessingml/2006/main" xmlns:w14="http://schemas.microsoft.com/office/word/2010/wordml" xmlns:w15="http://schemas.microsoft.com/office/word/2012/wordml" xmlns:wpg="http://schemas.microsoft.com/office/word/2010/wordprocessingGroup" xmlns:wpi="http://schemas.microsoft.com/office/word/2010/wordprocessingInk" xmlns:wne="http://schemas.microsoft.com/office/word/2006/wordml" xmlns:wps="http://schemas.microsoft.com/office/word/2010/wordprocessingShape" mc:Ignorable="w14 w15 wp14">
   <w:p>
     <w:pPr>
       <w:pStyle w:val="Footer"/>
@@ -23239,7 +23124,7 @@
 </file>
 
 <file path=word/footer6.xml><?xml version="1.0" encoding="utf-8"?>
-<w:ftr xmlns:wpc="http://schemas.microsoft.com/office/word/2010/wordprocessingCanvas" xmlns:cx="http://schemas.microsoft.com/office/drawing/2014/chartex" xmlns:cx1="http://schemas.microsoft.com/office/drawing/2015/9/8/chartex" xmlns:mc="http://schemas.openxmlformats.org/markup-compatibility/2006" xmlns:o="urn:schemas-microsoft-com:office:office" xmlns:r="http://schemas.openxmlformats.org/officeDocument/2006/relationships" xmlns:m="http://schemas.openxmlformats.org/officeDocument/2006/math" xmlns:v="urn:schemas-microsoft-com:vml" xmlns:wp14="http://schemas.microsoft.com/office/word/2010/wordprocessingDrawing" xmlns:wp="http://schemas.openxmlformats.org/drawingml/2006/wordprocessingDrawing" xmlns:w10="urn:schemas-microsoft-com:office:word" xmlns:w="http://schemas.openxmlformats.org/wordprocessingml/2006/main" xmlns:w14="http://schemas.microsoft.com/office/word/2010/wordml" xmlns:w15="http://schemas.microsoft.com/office/word/2012/wordml" xmlns:w16se="http://schemas.microsoft.com/office/word/2015/wordml/symex" xmlns:wpg="http://schemas.microsoft.com/office/word/2010/wordprocessingGroup" xmlns:wpi="http://schemas.microsoft.com/office/word/2010/wordprocessingInk" xmlns:wne="http://schemas.microsoft.com/office/word/2006/wordml" xmlns:wps="http://schemas.microsoft.com/office/word/2010/wordprocessingShape" mc:Ignorable="w14 w15 w16se wp14">
+<w:ftr xmlns:wpc="http://schemas.microsoft.com/office/word/2010/wordprocessingCanvas" xmlns:mo="http://schemas.microsoft.com/office/mac/office/2008/main" xmlns:mc="http://schemas.openxmlformats.org/markup-compatibility/2006" xmlns:mv="urn:schemas-microsoft-com:mac:vml" xmlns:o="urn:schemas-microsoft-com:office:office" xmlns:r="http://schemas.openxmlformats.org/officeDocument/2006/relationships" xmlns:m="http://schemas.openxmlformats.org/officeDocument/2006/math" xmlns:v="urn:schemas-microsoft-com:vml" xmlns:wp14="http://schemas.microsoft.com/office/word/2010/wordprocessingDrawing" xmlns:wp="http://schemas.openxmlformats.org/drawingml/2006/wordprocessingDrawing" xmlns:w10="urn:schemas-microsoft-com:office:word" xmlns:w="http://schemas.openxmlformats.org/wordprocessingml/2006/main" xmlns:w14="http://schemas.microsoft.com/office/word/2010/wordml" xmlns:w15="http://schemas.microsoft.com/office/word/2012/wordml" xmlns:wpg="http://schemas.microsoft.com/office/word/2010/wordprocessingGroup" xmlns:wpi="http://schemas.microsoft.com/office/word/2010/wordprocessingInk" xmlns:wne="http://schemas.microsoft.com/office/word/2006/wordml" xmlns:wps="http://schemas.microsoft.com/office/word/2010/wordprocessingShape" mc:Ignorable="w14 w15 wp14">
   <w:p>
     <w:pPr>
       <w:pStyle w:val="Footer"/>
@@ -23281,7 +23166,7 @@
 </file>
 
 <file path=word/footer7.xml><?xml version="1.0" encoding="utf-8"?>
-<w:ftr xmlns:wpc="http://schemas.microsoft.com/office/word/2010/wordprocessingCanvas" xmlns:cx="http://schemas.microsoft.com/office/drawing/2014/chartex" xmlns:cx1="http://schemas.microsoft.com/office/drawing/2015/9/8/chartex" xmlns:mc="http://schemas.openxmlformats.org/markup-compatibility/2006" xmlns:o="urn:schemas-microsoft-com:office:office" xmlns:r="http://schemas.openxmlformats.org/officeDocument/2006/relationships" xmlns:m="http://schemas.openxmlformats.org/officeDocument/2006/math" xmlns:v="urn:schemas-microsoft-com:vml" xmlns:wp14="http://schemas.microsoft.com/office/word/2010/wordprocessingDrawing" xmlns:wp="http://schemas.openxmlformats.org/drawingml/2006/wordprocessingDrawing" xmlns:w10="urn:schemas-microsoft-com:office:word" xmlns:w="http://schemas.openxmlformats.org/wordprocessingml/2006/main" xmlns:w14="http://schemas.microsoft.com/office/word/2010/wordml" xmlns:w15="http://schemas.microsoft.com/office/word/2012/wordml" xmlns:w16se="http://schemas.microsoft.com/office/word/2015/wordml/symex" xmlns:wpg="http://schemas.microsoft.com/office/word/2010/wordprocessingGroup" xmlns:wpi="http://schemas.microsoft.com/office/word/2010/wordprocessingInk" xmlns:wne="http://schemas.microsoft.com/office/word/2006/wordml" xmlns:wps="http://schemas.microsoft.com/office/word/2010/wordprocessingShape" mc:Ignorable="w14 w15 w16se wp14">
+<w:ftr xmlns:wpc="http://schemas.microsoft.com/office/word/2010/wordprocessingCanvas" xmlns:mo="http://schemas.microsoft.com/office/mac/office/2008/main" xmlns:mc="http://schemas.openxmlformats.org/markup-compatibility/2006" xmlns:mv="urn:schemas-microsoft-com:mac:vml" xmlns:o="urn:schemas-microsoft-com:office:office" xmlns:r="http://schemas.openxmlformats.org/officeDocument/2006/relationships" xmlns:m="http://schemas.openxmlformats.org/officeDocument/2006/math" xmlns:v="urn:schemas-microsoft-com:vml" xmlns:wp14="http://schemas.microsoft.com/office/word/2010/wordprocessingDrawing" xmlns:wp="http://schemas.openxmlformats.org/drawingml/2006/wordprocessingDrawing" xmlns:w10="urn:schemas-microsoft-com:office:word" xmlns:w="http://schemas.openxmlformats.org/wordprocessingml/2006/main" xmlns:w14="http://schemas.microsoft.com/office/word/2010/wordml" xmlns:w15="http://schemas.microsoft.com/office/word/2012/wordml" xmlns:wpg="http://schemas.microsoft.com/office/word/2010/wordprocessingGroup" xmlns:wpi="http://schemas.microsoft.com/office/word/2010/wordprocessingInk" xmlns:wne="http://schemas.microsoft.com/office/word/2006/wordml" xmlns:wps="http://schemas.microsoft.com/office/word/2010/wordprocessingShape" mc:Ignorable="w14 w15 wp14">
   <w:p>
     <w:pPr>
       <w:pStyle w:val="Footer"/>
@@ -23310,7 +23195,7 @@
 </file>
 
 <file path=word/footer8.xml><?xml version="1.0" encoding="utf-8"?>
-<w:ftr xmlns:wpc="http://schemas.microsoft.com/office/word/2010/wordprocessingCanvas" xmlns:cx="http://schemas.microsoft.com/office/drawing/2014/chartex" xmlns:cx1="http://schemas.microsoft.com/office/drawing/2015/9/8/chartex" xmlns:mc="http://schemas.openxmlformats.org/markup-compatibility/2006" xmlns:o="urn:schemas-microsoft-com:office:office" xmlns:r="http://schemas.openxmlformats.org/officeDocument/2006/relationships" xmlns:m="http://schemas.openxmlformats.org/officeDocument/2006/math" xmlns:v="urn:schemas-microsoft-com:vml" xmlns:wp14="http://schemas.microsoft.com/office/word/2010/wordprocessingDrawing" xmlns:wp="http://schemas.openxmlformats.org/drawingml/2006/wordprocessingDrawing" xmlns:w10="urn:schemas-microsoft-com:office:word" xmlns:w="http://schemas.openxmlformats.org/wordprocessingml/2006/main" xmlns:w14="http://schemas.microsoft.com/office/word/2010/wordml" xmlns:w15="http://schemas.microsoft.com/office/word/2012/wordml" xmlns:w16se="http://schemas.microsoft.com/office/word/2015/wordml/symex" xmlns:wpg="http://schemas.microsoft.com/office/word/2010/wordprocessingGroup" xmlns:wpi="http://schemas.microsoft.com/office/word/2010/wordprocessingInk" xmlns:wne="http://schemas.microsoft.com/office/word/2006/wordml" xmlns:wps="http://schemas.microsoft.com/office/word/2010/wordprocessingShape" mc:Ignorable="w14 w15 w16se wp14">
+<w:ftr xmlns:wpc="http://schemas.microsoft.com/office/word/2010/wordprocessingCanvas" xmlns:mo="http://schemas.microsoft.com/office/mac/office/2008/main" xmlns:mc="http://schemas.openxmlformats.org/markup-compatibility/2006" xmlns:mv="urn:schemas-microsoft-com:mac:vml" xmlns:o="urn:schemas-microsoft-com:office:office" xmlns:r="http://schemas.openxmlformats.org/officeDocument/2006/relationships" xmlns:m="http://schemas.openxmlformats.org/officeDocument/2006/math" xmlns:v="urn:schemas-microsoft-com:vml" xmlns:wp14="http://schemas.microsoft.com/office/word/2010/wordprocessingDrawing" xmlns:wp="http://schemas.openxmlformats.org/drawingml/2006/wordprocessingDrawing" xmlns:w10="urn:schemas-microsoft-com:office:word" xmlns:w="http://schemas.openxmlformats.org/wordprocessingml/2006/main" xmlns:w14="http://schemas.microsoft.com/office/word/2010/wordml" xmlns:w15="http://schemas.microsoft.com/office/word/2012/wordml" xmlns:wpg="http://schemas.microsoft.com/office/word/2010/wordprocessingGroup" xmlns:wpi="http://schemas.microsoft.com/office/word/2010/wordprocessingInk" xmlns:wne="http://schemas.microsoft.com/office/word/2006/wordml" xmlns:wps="http://schemas.microsoft.com/office/word/2010/wordprocessingShape" mc:Ignorable="w14 w15 wp14">
   <w:p>
     <w:pPr>
       <w:pStyle w:val="Footer"/>
@@ -23339,7 +23224,7 @@
 </file>
 
 <file path=word/footer9.xml><?xml version="1.0" encoding="utf-8"?>
-<w:ftr xmlns:wpc="http://schemas.microsoft.com/office/word/2010/wordprocessingCanvas" xmlns:cx="http://schemas.microsoft.com/office/drawing/2014/chartex" xmlns:cx1="http://schemas.microsoft.com/office/drawing/2015/9/8/chartex" xmlns:mc="http://schemas.openxmlformats.org/markup-compatibility/2006" xmlns:o="urn:schemas-microsoft-com:office:office" xmlns:r="http://schemas.openxmlformats.org/officeDocument/2006/relationships" xmlns:m="http://schemas.openxmlformats.org/officeDocument/2006/math" xmlns:v="urn:schemas-microsoft-com:vml" xmlns:wp14="http://schemas.microsoft.com/office/word/2010/wordprocessingDrawing" xmlns:wp="http://schemas.openxmlformats.org/drawingml/2006/wordprocessingDrawing" xmlns:w10="urn:schemas-microsoft-com:office:word" xmlns:w="http://schemas.openxmlformats.org/wordprocessingml/2006/main" xmlns:w14="http://schemas.microsoft.com/office/word/2010/wordml" xmlns:w15="http://schemas.microsoft.com/office/word/2012/wordml" xmlns:w16se="http://schemas.microsoft.com/office/word/2015/wordml/symex" xmlns:wpg="http://schemas.microsoft.com/office/word/2010/wordprocessingGroup" xmlns:wpi="http://schemas.microsoft.com/office/word/2010/wordprocessingInk" xmlns:wne="http://schemas.microsoft.com/office/word/2006/wordml" xmlns:wps="http://schemas.microsoft.com/office/word/2010/wordprocessingShape" mc:Ignorable="w14 w15 w16se wp14">
+<w:ftr xmlns:wpc="http://schemas.microsoft.com/office/word/2010/wordprocessingCanvas" xmlns:mo="http://schemas.microsoft.com/office/mac/office/2008/main" xmlns:mc="http://schemas.openxmlformats.org/markup-compatibility/2006" xmlns:mv="urn:schemas-microsoft-com:mac:vml" xmlns:o="urn:schemas-microsoft-com:office:office" xmlns:r="http://schemas.openxmlformats.org/officeDocument/2006/relationships" xmlns:m="http://schemas.openxmlformats.org/officeDocument/2006/math" xmlns:v="urn:schemas-microsoft-com:vml" xmlns:wp14="http://schemas.microsoft.com/office/word/2010/wordprocessingDrawing" xmlns:wp="http://schemas.openxmlformats.org/drawingml/2006/wordprocessingDrawing" xmlns:w10="urn:schemas-microsoft-com:office:word" xmlns:w="http://schemas.openxmlformats.org/wordprocessingml/2006/main" xmlns:w14="http://schemas.microsoft.com/office/word/2010/wordml" xmlns:w15="http://schemas.microsoft.com/office/word/2012/wordml" xmlns:wpg="http://schemas.microsoft.com/office/word/2010/wordprocessingGroup" xmlns:wpi="http://schemas.microsoft.com/office/word/2010/wordprocessingInk" xmlns:wne="http://schemas.microsoft.com/office/word/2006/wordml" xmlns:wps="http://schemas.microsoft.com/office/word/2010/wordprocessingShape" mc:Ignorable="w14 w15 wp14">
   <w:p>
     <w:pPr>
       <w:pStyle w:val="Footer"/>
@@ -23381,7 +23266,7 @@
 </file>
 
 <file path=word/footnotes.xml><?xml version="1.0" encoding="utf-8"?>
-<w:footnotes xmlns:wpc="http://schemas.microsoft.com/office/word/2010/wordprocessingCanvas" xmlns:cx="http://schemas.microsoft.com/office/drawing/2014/chartex" xmlns:cx1="http://schemas.microsoft.com/office/drawing/2015/9/8/chartex" xmlns:mc="http://schemas.openxmlformats.org/markup-compatibility/2006" xmlns:o="urn:schemas-microsoft-com:office:office" xmlns:r="http://schemas.openxmlformats.org/officeDocument/2006/relationships" xmlns:m="http://schemas.openxmlformats.org/officeDocument/2006/math" xmlns:v="urn:schemas-microsoft-com:vml" xmlns:wp14="http://schemas.microsoft.com/office/word/2010/wordprocessingDrawing" xmlns:wp="http://schemas.openxmlformats.org/drawingml/2006/wordprocessingDrawing" xmlns:w10="urn:schemas-microsoft-com:office:word" xmlns:w="http://schemas.openxmlformats.org/wordprocessingml/2006/main" xmlns:w14="http://schemas.microsoft.com/office/word/2010/wordml" xmlns:w15="http://schemas.microsoft.com/office/word/2012/wordml" xmlns:w16se="http://schemas.microsoft.com/office/word/2015/wordml/symex" xmlns:wpg="http://schemas.microsoft.com/office/word/2010/wordprocessingGroup" xmlns:wpi="http://schemas.microsoft.com/office/word/2010/wordprocessingInk" xmlns:wne="http://schemas.microsoft.com/office/word/2006/wordml" xmlns:wps="http://schemas.microsoft.com/office/word/2010/wordprocessingShape" mc:Ignorable="w14 w15 w16se wp14">
+<w:footnotes xmlns:wpc="http://schemas.microsoft.com/office/word/2010/wordprocessingCanvas" xmlns:mo="http://schemas.microsoft.com/office/mac/office/2008/main" xmlns:mc="http://schemas.openxmlformats.org/markup-compatibility/2006" xmlns:mv="urn:schemas-microsoft-com:mac:vml" xmlns:o="urn:schemas-microsoft-com:office:office" xmlns:r="http://schemas.openxmlformats.org/officeDocument/2006/relationships" xmlns:m="http://schemas.openxmlformats.org/officeDocument/2006/math" xmlns:v="urn:schemas-microsoft-com:vml" xmlns:wp14="http://schemas.microsoft.com/office/word/2010/wordprocessingDrawing" xmlns:wp="http://schemas.openxmlformats.org/drawingml/2006/wordprocessingDrawing" xmlns:w10="urn:schemas-microsoft-com:office:word" xmlns:w="http://schemas.openxmlformats.org/wordprocessingml/2006/main" xmlns:w14="http://schemas.microsoft.com/office/word/2010/wordml" xmlns:w15="http://schemas.microsoft.com/office/word/2012/wordml" xmlns:wpg="http://schemas.microsoft.com/office/word/2010/wordprocessingGroup" xmlns:wpi="http://schemas.microsoft.com/office/word/2010/wordprocessingInk" xmlns:wne="http://schemas.microsoft.com/office/word/2006/wordml" xmlns:wps="http://schemas.microsoft.com/office/word/2010/wordprocessingShape" mc:Ignorable="w14 w15 wp14">
   <w:footnote w:type="separator" w:id="-1">
     <w:p>
       <w:r>
@@ -23571,7 +23456,7 @@
 </file>
 
 <file path=word/header1.xml><?xml version="1.0" encoding="utf-8"?>
-<w:hdr xmlns:wpc="http://schemas.microsoft.com/office/word/2010/wordprocessingCanvas" xmlns:cx="http://schemas.microsoft.com/office/drawing/2014/chartex" xmlns:cx1="http://schemas.microsoft.com/office/drawing/2015/9/8/chartex" xmlns:mc="http://schemas.openxmlformats.org/markup-compatibility/2006" xmlns:o="urn:schemas-microsoft-com:office:office" xmlns:r="http://schemas.openxmlformats.org/officeDocument/2006/relationships" xmlns:m="http://schemas.openxmlformats.org/officeDocument/2006/math" xmlns:v="urn:schemas-microsoft-com:vml" xmlns:wp14="http://schemas.microsoft.com/office/word/2010/wordprocessingDrawing" xmlns:wp="http://schemas.openxmlformats.org/drawingml/2006/wordprocessingDrawing" xmlns:w10="urn:schemas-microsoft-com:office:word" xmlns:w="http://schemas.openxmlformats.org/wordprocessingml/2006/main" xmlns:w14="http://schemas.microsoft.com/office/word/2010/wordml" xmlns:w15="http://schemas.microsoft.com/office/word/2012/wordml" xmlns:w16se="http://schemas.microsoft.com/office/word/2015/wordml/symex" xmlns:wpg="http://schemas.microsoft.com/office/word/2010/wordprocessingGroup" xmlns:wpi="http://schemas.microsoft.com/office/word/2010/wordprocessingInk" xmlns:wne="http://schemas.microsoft.com/office/word/2006/wordml" xmlns:wps="http://schemas.microsoft.com/office/word/2010/wordprocessingShape" mc:Ignorable="w14 w15 w16se wp14">
+<w:hdr xmlns:wpc="http://schemas.microsoft.com/office/word/2010/wordprocessingCanvas" xmlns:mo="http://schemas.microsoft.com/office/mac/office/2008/main" xmlns:mc="http://schemas.openxmlformats.org/markup-compatibility/2006" xmlns:mv="urn:schemas-microsoft-com:mac:vml" xmlns:o="urn:schemas-microsoft-com:office:office" xmlns:r="http://schemas.openxmlformats.org/officeDocument/2006/relationships" xmlns:m="http://schemas.openxmlformats.org/officeDocument/2006/math" xmlns:v="urn:schemas-microsoft-com:vml" xmlns:wp14="http://schemas.microsoft.com/office/word/2010/wordprocessingDrawing" xmlns:wp="http://schemas.openxmlformats.org/drawingml/2006/wordprocessingDrawing" xmlns:w10="urn:schemas-microsoft-com:office:word" xmlns:w="http://schemas.openxmlformats.org/wordprocessingml/2006/main" xmlns:w14="http://schemas.microsoft.com/office/word/2010/wordml" xmlns:w15="http://schemas.microsoft.com/office/word/2012/wordml" xmlns:wpg="http://schemas.microsoft.com/office/word/2010/wordprocessingGroup" xmlns:wpi="http://schemas.microsoft.com/office/word/2010/wordprocessingInk" xmlns:wne="http://schemas.microsoft.com/office/word/2006/wordml" xmlns:wps="http://schemas.microsoft.com/office/word/2010/wordprocessingShape" mc:Ignorable="w14 w15 wp14">
   <w:p>
     <w:pPr>
       <w:pStyle w:val="Header"/>
@@ -23582,7 +23467,7 @@
 </file>
 
 <file path=word/header2.xml><?xml version="1.0" encoding="utf-8"?>
-<w:hdr xmlns:wpc="http://schemas.microsoft.com/office/word/2010/wordprocessingCanvas" xmlns:cx="http://schemas.microsoft.com/office/drawing/2014/chartex" xmlns:cx1="http://schemas.microsoft.com/office/drawing/2015/9/8/chartex" xmlns:mc="http://schemas.openxmlformats.org/markup-compatibility/2006" xmlns:o="urn:schemas-microsoft-com:office:office" xmlns:r="http://schemas.openxmlformats.org/officeDocument/2006/relationships" xmlns:m="http://schemas.openxmlformats.org/officeDocument/2006/math" xmlns:v="urn:schemas-microsoft-com:vml" xmlns:wp14="http://schemas.microsoft.com/office/word/2010/wordprocessingDrawing" xmlns:wp="http://schemas.openxmlformats.org/drawingml/2006/wordprocessingDrawing" xmlns:w10="urn:schemas-microsoft-com:office:word" xmlns:w="http://schemas.openxmlformats.org/wordprocessingml/2006/main" xmlns:w14="http://schemas.microsoft.com/office/word/2010/wordml" xmlns:w15="http://schemas.microsoft.com/office/word/2012/wordml" xmlns:w16se="http://schemas.microsoft.com/office/word/2015/wordml/symex" xmlns:wpg="http://schemas.microsoft.com/office/word/2010/wordprocessingGroup" xmlns:wpi="http://schemas.microsoft.com/office/word/2010/wordprocessingInk" xmlns:wne="http://schemas.microsoft.com/office/word/2006/wordml" xmlns:wps="http://schemas.microsoft.com/office/word/2010/wordprocessingShape" mc:Ignorable="w14 w15 w16se wp14">
+<w:hdr xmlns:wpc="http://schemas.microsoft.com/office/word/2010/wordprocessingCanvas" xmlns:mo="http://schemas.microsoft.com/office/mac/office/2008/main" xmlns:mc="http://schemas.openxmlformats.org/markup-compatibility/2006" xmlns:mv="urn:schemas-microsoft-com:mac:vml" xmlns:o="urn:schemas-microsoft-com:office:office" xmlns:r="http://schemas.openxmlformats.org/officeDocument/2006/relationships" xmlns:m="http://schemas.openxmlformats.org/officeDocument/2006/math" xmlns:v="urn:schemas-microsoft-com:vml" xmlns:wp14="http://schemas.microsoft.com/office/word/2010/wordprocessingDrawing" xmlns:wp="http://schemas.openxmlformats.org/drawingml/2006/wordprocessingDrawing" xmlns:w10="urn:schemas-microsoft-com:office:word" xmlns:w="http://schemas.openxmlformats.org/wordprocessingml/2006/main" xmlns:w14="http://schemas.microsoft.com/office/word/2010/wordml" xmlns:w15="http://schemas.microsoft.com/office/word/2012/wordml" xmlns:wpg="http://schemas.microsoft.com/office/word/2010/wordprocessingGroup" xmlns:wpi="http://schemas.microsoft.com/office/word/2010/wordprocessingInk" xmlns:wne="http://schemas.microsoft.com/office/word/2006/wordml" xmlns:wps="http://schemas.microsoft.com/office/word/2010/wordprocessingShape" mc:Ignorable="w14 w15 wp14">
   <w:p>
     <w:pPr>
       <w:pStyle w:val="Header"/>
@@ -23596,7 +23481,7 @@
 </file>
 
 <file path=word/header3.xml><?xml version="1.0" encoding="utf-8"?>
-<w:hdr xmlns:wpc="http://schemas.microsoft.com/office/word/2010/wordprocessingCanvas" xmlns:cx="http://schemas.microsoft.com/office/drawing/2014/chartex" xmlns:cx1="http://schemas.microsoft.com/office/drawing/2015/9/8/chartex" xmlns:mc="http://schemas.openxmlformats.org/markup-compatibility/2006" xmlns:o="urn:schemas-microsoft-com:office:office" xmlns:r="http://schemas.openxmlformats.org/officeDocument/2006/relationships" xmlns:m="http://schemas.openxmlformats.org/officeDocument/2006/math" xmlns:v="urn:schemas-microsoft-com:vml" xmlns:wp14="http://schemas.microsoft.com/office/word/2010/wordprocessingDrawing" xmlns:wp="http://schemas.openxmlformats.org/drawingml/2006/wordprocessingDrawing" xmlns:w10="urn:schemas-microsoft-com:office:word" xmlns:w="http://schemas.openxmlformats.org/wordprocessingml/2006/main" xmlns:w14="http://schemas.microsoft.com/office/word/2010/wordml" xmlns:w15="http://schemas.microsoft.com/office/word/2012/wordml" xmlns:w16se="http://schemas.microsoft.com/office/word/2015/wordml/symex" xmlns:wpg="http://schemas.microsoft.com/office/word/2010/wordprocessingGroup" xmlns:wpi="http://schemas.microsoft.com/office/word/2010/wordprocessingInk" xmlns:wne="http://schemas.microsoft.com/office/word/2006/wordml" xmlns:wps="http://schemas.microsoft.com/office/word/2010/wordprocessingShape" mc:Ignorable="w14 w15 w16se wp14">
+<w:hdr xmlns:wpc="http://schemas.microsoft.com/office/word/2010/wordprocessingCanvas" xmlns:mo="http://schemas.microsoft.com/office/mac/office/2008/main" xmlns:mc="http://schemas.openxmlformats.org/markup-compatibility/2006" xmlns:mv="urn:schemas-microsoft-com:mac:vml" xmlns:o="urn:schemas-microsoft-com:office:office" xmlns:r="http://schemas.openxmlformats.org/officeDocument/2006/relationships" xmlns:m="http://schemas.openxmlformats.org/officeDocument/2006/math" xmlns:v="urn:schemas-microsoft-com:vml" xmlns:wp14="http://schemas.microsoft.com/office/word/2010/wordprocessingDrawing" xmlns:wp="http://schemas.openxmlformats.org/drawingml/2006/wordprocessingDrawing" xmlns:w10="urn:schemas-microsoft-com:office:word" xmlns:w="http://schemas.openxmlformats.org/wordprocessingml/2006/main" xmlns:w14="http://schemas.microsoft.com/office/word/2010/wordml" xmlns:w15="http://schemas.microsoft.com/office/word/2012/wordml" xmlns:wpg="http://schemas.microsoft.com/office/word/2010/wordprocessingGroup" xmlns:wpi="http://schemas.microsoft.com/office/word/2010/wordprocessingInk" xmlns:wne="http://schemas.microsoft.com/office/word/2006/wordml" xmlns:wps="http://schemas.microsoft.com/office/word/2010/wordprocessingShape" mc:Ignorable="w14 w15 wp14">
   <w:p>
     <w:pPr>
       <w:pStyle w:val="Header"/>
@@ -23610,7 +23495,7 @@
 </file>
 
 <file path=word/header4.xml><?xml version="1.0" encoding="utf-8"?>
-<w:hdr xmlns:wpc="http://schemas.microsoft.com/office/word/2010/wordprocessingCanvas" xmlns:cx="http://schemas.microsoft.com/office/drawing/2014/chartex" xmlns:cx1="http://schemas.microsoft.com/office/drawing/2015/9/8/chartex" xmlns:mc="http://schemas.openxmlformats.org/markup-compatibility/2006" xmlns:o="urn:schemas-microsoft-com:office:office" xmlns:r="http://schemas.openxmlformats.org/officeDocument/2006/relationships" xmlns:m="http://schemas.openxmlformats.org/officeDocument/2006/math" xmlns:v="urn:schemas-microsoft-com:vml" xmlns:wp14="http://schemas.microsoft.com/office/word/2010/wordprocessingDrawing" xmlns:wp="http://schemas.openxmlformats.org/drawingml/2006/wordprocessingDrawing" xmlns:w10="urn:schemas-microsoft-com:office:word" xmlns:w="http://schemas.openxmlformats.org/wordprocessingml/2006/main" xmlns:w14="http://schemas.microsoft.com/office/word/2010/wordml" xmlns:w15="http://schemas.microsoft.com/office/word/2012/wordml" xmlns:w16se="http://schemas.microsoft.com/office/word/2015/wordml/symex" xmlns:wpg="http://schemas.microsoft.com/office/word/2010/wordprocessingGroup" xmlns:wpi="http://schemas.microsoft.com/office/word/2010/wordprocessingInk" xmlns:wne="http://schemas.microsoft.com/office/word/2006/wordml" xmlns:wps="http://schemas.microsoft.com/office/word/2010/wordprocessingShape" mc:Ignorable="w14 w15 w16se wp14">
+<w:hdr xmlns:wpc="http://schemas.microsoft.com/office/word/2010/wordprocessingCanvas" xmlns:mo="http://schemas.microsoft.com/office/mac/office/2008/main" xmlns:mc="http://schemas.openxmlformats.org/markup-compatibility/2006" xmlns:mv="urn:schemas-microsoft-com:mac:vml" xmlns:o="urn:schemas-microsoft-com:office:office" xmlns:r="http://schemas.openxmlformats.org/officeDocument/2006/relationships" xmlns:m="http://schemas.openxmlformats.org/officeDocument/2006/math" xmlns:v="urn:schemas-microsoft-com:vml" xmlns:wp14="http://schemas.microsoft.com/office/word/2010/wordprocessingDrawing" xmlns:wp="http://schemas.openxmlformats.org/drawingml/2006/wordprocessingDrawing" xmlns:w10="urn:schemas-microsoft-com:office:word" xmlns:w="http://schemas.openxmlformats.org/wordprocessingml/2006/main" xmlns:w14="http://schemas.microsoft.com/office/word/2010/wordml" xmlns:w15="http://schemas.microsoft.com/office/word/2012/wordml" xmlns:wpg="http://schemas.microsoft.com/office/word/2010/wordprocessingGroup" xmlns:wpi="http://schemas.microsoft.com/office/word/2010/wordprocessingInk" xmlns:wne="http://schemas.microsoft.com/office/word/2006/wordml" xmlns:wps="http://schemas.microsoft.com/office/word/2010/wordprocessingShape" mc:Ignorable="w14 w15 wp14">
   <w:p>
     <w:pPr>
       <w:pStyle w:val="Header"/>
@@ -23624,7 +23509,7 @@
 </file>
 
 <file path=word/header5.xml><?xml version="1.0" encoding="utf-8"?>
-<w:hdr xmlns:wpc="http://schemas.microsoft.com/office/word/2010/wordprocessingCanvas" xmlns:cx="http://schemas.microsoft.com/office/drawing/2014/chartex" xmlns:cx1="http://schemas.microsoft.com/office/drawing/2015/9/8/chartex" xmlns:mc="http://schemas.openxmlformats.org/markup-compatibility/2006" xmlns:o="urn:schemas-microsoft-com:office:office" xmlns:r="http://schemas.openxmlformats.org/officeDocument/2006/relationships" xmlns:m="http://schemas.openxmlformats.org/officeDocument/2006/math" xmlns:v="urn:schemas-microsoft-com:vml" xmlns:wp14="http://schemas.microsoft.com/office/word/2010/wordprocessingDrawing" xmlns:wp="http://schemas.openxmlformats.org/drawingml/2006/wordprocessingDrawing" xmlns:w10="urn:schemas-microsoft-com:office:word" xmlns:w="http://schemas.openxmlformats.org/wordprocessingml/2006/main" xmlns:w14="http://schemas.microsoft.com/office/word/2010/wordml" xmlns:w15="http://schemas.microsoft.com/office/word/2012/wordml" xmlns:w16se="http://schemas.microsoft.com/office/word/2015/wordml/symex" xmlns:wpg="http://schemas.microsoft.com/office/word/2010/wordprocessingGroup" xmlns:wpi="http://schemas.microsoft.com/office/word/2010/wordprocessingInk" xmlns:wne="http://schemas.microsoft.com/office/word/2006/wordml" xmlns:wps="http://schemas.microsoft.com/office/word/2010/wordprocessingShape" mc:Ignorable="w14 w15 w16se wp14">
+<w:hdr xmlns:wpc="http://schemas.microsoft.com/office/word/2010/wordprocessingCanvas" xmlns:mo="http://schemas.microsoft.com/office/mac/office/2008/main" xmlns:mc="http://schemas.openxmlformats.org/markup-compatibility/2006" xmlns:mv="urn:schemas-microsoft-com:mac:vml" xmlns:o="urn:schemas-microsoft-com:office:office" xmlns:r="http://schemas.openxmlformats.org/officeDocument/2006/relationships" xmlns:m="http://schemas.openxmlformats.org/officeDocument/2006/math" xmlns:v="urn:schemas-microsoft-com:vml" xmlns:wp14="http://schemas.microsoft.com/office/word/2010/wordprocessingDrawing" xmlns:wp="http://schemas.openxmlformats.org/drawingml/2006/wordprocessingDrawing" xmlns:w10="urn:schemas-microsoft-com:office:word" xmlns:w="http://schemas.openxmlformats.org/wordprocessingml/2006/main" xmlns:w14="http://schemas.microsoft.com/office/word/2010/wordml" xmlns:w15="http://schemas.microsoft.com/office/word/2012/wordml" xmlns:wpg="http://schemas.microsoft.com/office/word/2010/wordprocessingGroup" xmlns:wpi="http://schemas.microsoft.com/office/word/2010/wordprocessingInk" xmlns:wne="http://schemas.microsoft.com/office/word/2006/wordml" xmlns:wps="http://schemas.microsoft.com/office/word/2010/wordprocessingShape" mc:Ignorable="w14 w15 wp14">
   <w:p>
     <w:pPr>
       <w:pStyle w:val="Header"/>
@@ -23635,7 +23520,7 @@
 </file>
 
 <file path=word/header6.xml><?xml version="1.0" encoding="utf-8"?>
-<w:hdr xmlns:wpc="http://schemas.microsoft.com/office/word/2010/wordprocessingCanvas" xmlns:cx="http://schemas.microsoft.com/office/drawing/2014/chartex" xmlns:cx1="http://schemas.microsoft.com/office/drawing/2015/9/8/chartex" xmlns:mc="http://schemas.openxmlformats.org/markup-compatibility/2006" xmlns:o="urn:schemas-microsoft-com:office:office" xmlns:r="http://schemas.openxmlformats.org/officeDocument/2006/relationships" xmlns:m="http://schemas.openxmlformats.org/officeDocument/2006/math" xmlns:v="urn:schemas-microsoft-com:vml" xmlns:wp14="http://schemas.microsoft.com/office/word/2010/wordprocessingDrawing" xmlns:wp="http://schemas.openxmlformats.org/drawingml/2006/wordprocessingDrawing" xmlns:w10="urn:schemas-microsoft-com:office:word" xmlns:w="http://schemas.openxmlformats.org/wordprocessingml/2006/main" xmlns:w14="http://schemas.microsoft.com/office/word/2010/wordml" xmlns:w15="http://schemas.microsoft.com/office/word/2012/wordml" xmlns:w16se="http://schemas.microsoft.com/office/word/2015/wordml/symex" xmlns:wpg="http://schemas.microsoft.com/office/word/2010/wordprocessingGroup" xmlns:wpi="http://schemas.microsoft.com/office/word/2010/wordprocessingInk" xmlns:wne="http://schemas.microsoft.com/office/word/2006/wordml" xmlns:wps="http://schemas.microsoft.com/office/word/2010/wordprocessingShape" mc:Ignorable="w14 w15 w16se wp14">
+<w:hdr xmlns:wpc="http://schemas.microsoft.com/office/word/2010/wordprocessingCanvas" xmlns:mo="http://schemas.microsoft.com/office/mac/office/2008/main" xmlns:mc="http://schemas.openxmlformats.org/markup-compatibility/2006" xmlns:mv="urn:schemas-microsoft-com:mac:vml" xmlns:o="urn:schemas-microsoft-com:office:office" xmlns:r="http://schemas.openxmlformats.org/officeDocument/2006/relationships" xmlns:m="http://schemas.openxmlformats.org/officeDocument/2006/math" xmlns:v="urn:schemas-microsoft-com:vml" xmlns:wp14="http://schemas.microsoft.com/office/word/2010/wordprocessingDrawing" xmlns:wp="http://schemas.openxmlformats.org/drawingml/2006/wordprocessingDrawing" xmlns:w10="urn:schemas-microsoft-com:office:word" xmlns:w="http://schemas.openxmlformats.org/wordprocessingml/2006/main" xmlns:w14="http://schemas.microsoft.com/office/word/2010/wordml" xmlns:w15="http://schemas.microsoft.com/office/word/2012/wordml" xmlns:wpg="http://schemas.microsoft.com/office/word/2010/wordprocessingGroup" xmlns:wpi="http://schemas.microsoft.com/office/word/2010/wordprocessingInk" xmlns:wne="http://schemas.microsoft.com/office/word/2006/wordml" xmlns:wps="http://schemas.microsoft.com/office/word/2010/wordprocessingShape" mc:Ignorable="w14 w15 wp14">
   <w:p>
     <w:pPr>
       <w:pStyle w:val="Header"/>
@@ -23646,11 +23531,151 @@
 </file>
 
 <file path=word/numbering.xml><?xml version="1.0" encoding="utf-8"?>
-<w:numbering xmlns:wpc="http://schemas.microsoft.com/office/word/2010/wordprocessingCanvas" xmlns:cx="http://schemas.microsoft.com/office/drawing/2014/chartex" xmlns:cx1="http://schemas.microsoft.com/office/drawing/2015/9/8/chartex" xmlns:mc="http://schemas.openxmlformats.org/markup-compatibility/2006" xmlns:o="urn:schemas-microsoft-com:office:office" xmlns:r="http://schemas.openxmlformats.org/officeDocument/2006/relationships" xmlns:m="http://schemas.openxmlformats.org/officeDocument/2006/math" xmlns:v="urn:schemas-microsoft-com:vml" xmlns:wp14="http://schemas.microsoft.com/office/word/2010/wordprocessingDrawing" xmlns:wp="http://schemas.openxmlformats.org/drawingml/2006/wordprocessingDrawing" xmlns:w10="urn:schemas-microsoft-com:office:word" xmlns:w="http://schemas.openxmlformats.org/wordprocessingml/2006/main" xmlns:w14="http://schemas.microsoft.com/office/word/2010/wordml" xmlns:w15="http://schemas.microsoft.com/office/word/2012/wordml" xmlns:w16se="http://schemas.microsoft.com/office/word/2015/wordml/symex" xmlns:wpg="http://schemas.microsoft.com/office/word/2010/wordprocessingGroup" xmlns:wpi="http://schemas.microsoft.com/office/word/2010/wordprocessingInk" xmlns:wne="http://schemas.microsoft.com/office/word/2006/wordml" xmlns:wps="http://schemas.microsoft.com/office/word/2010/wordprocessingShape" mc:Ignorable="w14 w15 w16se wp14">
-  <w:abstractNum w:abstractNumId="0" w15:restartNumberingAfterBreak="0">
+<w:numbering xmlns:wpc="http://schemas.microsoft.com/office/word/2010/wordprocessingCanvas" xmlns:mo="http://schemas.microsoft.com/office/mac/office/2008/main" xmlns:mc="http://schemas.openxmlformats.org/markup-compatibility/2006" xmlns:mv="urn:schemas-microsoft-com:mac:vml" xmlns:o="urn:schemas-microsoft-com:office:office" xmlns:r="http://schemas.openxmlformats.org/officeDocument/2006/relationships" xmlns:m="http://schemas.openxmlformats.org/officeDocument/2006/math" xmlns:v="urn:schemas-microsoft-com:vml" xmlns:wp14="http://schemas.microsoft.com/office/word/2010/wordprocessingDrawing" xmlns:wp="http://schemas.openxmlformats.org/drawingml/2006/wordprocessingDrawing" xmlns:w10="urn:schemas-microsoft-com:office:word" xmlns:w="http://schemas.openxmlformats.org/wordprocessingml/2006/main" xmlns:w14="http://schemas.microsoft.com/office/word/2010/wordml" xmlns:w15="http://schemas.microsoft.com/office/word/2012/wordml" xmlns:wpg="http://schemas.microsoft.com/office/word/2010/wordprocessingGroup" xmlns:wpi="http://schemas.microsoft.com/office/word/2010/wordprocessingInk" xmlns:wne="http://schemas.microsoft.com/office/word/2006/wordml" xmlns:wps="http://schemas.microsoft.com/office/word/2010/wordprocessingShape" mc:Ignorable="w14 w15 wp14">
+  <w:abstractNum w:abstractNumId="0">
+    <w:nsid w:val="FFFFFF1D"/>
+    <w:multiLevelType w:val="multilevel"/>
+    <w:tmpl w:val="168EC47E"/>
+    <w:lvl w:ilvl="0">
+      <w:start w:val="1"/>
+      <w:numFmt w:val="bullet"/>
+      <w:lvlText w:val=""/>
+      <w:lvlJc w:val="left"/>
+      <w:pPr>
+        <w:tabs>
+          <w:tab w:val="num" w:pos="0"/>
+        </w:tabs>
+        <w:ind w:left="0" w:firstLine="0"/>
+      </w:pPr>
+      <w:rPr>
+        <w:rFonts w:ascii="Symbol" w:hAnsi="Symbol" w:hint="default"/>
+      </w:rPr>
+    </w:lvl>
+    <w:lvl w:ilvl="1">
+      <w:start w:val="1"/>
+      <w:numFmt w:val="bullet"/>
+      <w:lvlText w:val=""/>
+      <w:lvlJc w:val="left"/>
+      <w:pPr>
+        <w:tabs>
+          <w:tab w:val="num" w:pos="720"/>
+        </w:tabs>
+        <w:ind w:left="1080" w:hanging="360"/>
+      </w:pPr>
+      <w:rPr>
+        <w:rFonts w:ascii="Symbol" w:hAnsi="Symbol" w:hint="default"/>
+      </w:rPr>
+    </w:lvl>
+    <w:lvl w:ilvl="2">
+      <w:start w:val="1"/>
+      <w:numFmt w:val="bullet"/>
+      <w:lvlText w:val="o"/>
+      <w:lvlJc w:val="left"/>
+      <w:pPr>
+        <w:tabs>
+          <w:tab w:val="num" w:pos="1440"/>
+        </w:tabs>
+        <w:ind w:left="1800" w:hanging="360"/>
+      </w:pPr>
+      <w:rPr>
+        <w:rFonts w:ascii="Courier New" w:hAnsi="Courier New" w:cs="Courier New" w:hint="default"/>
+      </w:rPr>
+    </w:lvl>
+    <w:lvl w:ilvl="3">
+      <w:start w:val="1"/>
+      <w:numFmt w:val="bullet"/>
+      <w:lvlText w:val=""/>
+      <w:lvlJc w:val="left"/>
+      <w:pPr>
+        <w:tabs>
+          <w:tab w:val="num" w:pos="2160"/>
+        </w:tabs>
+        <w:ind w:left="2520" w:hanging="360"/>
+      </w:pPr>
+      <w:rPr>
+        <w:rFonts w:ascii="Wingdings" w:hAnsi="Wingdings" w:hint="default"/>
+      </w:rPr>
+    </w:lvl>
+    <w:lvl w:ilvl="4">
+      <w:start w:val="1"/>
+      <w:numFmt w:val="bullet"/>
+      <w:lvlText w:val=""/>
+      <w:lvlJc w:val="left"/>
+      <w:pPr>
+        <w:tabs>
+          <w:tab w:val="num" w:pos="2880"/>
+        </w:tabs>
+        <w:ind w:left="3240" w:hanging="360"/>
+      </w:pPr>
+      <w:rPr>
+        <w:rFonts w:ascii="Wingdings" w:hAnsi="Wingdings" w:hint="default"/>
+      </w:rPr>
+    </w:lvl>
+    <w:lvl w:ilvl="5">
+      <w:start w:val="1"/>
+      <w:numFmt w:val="bullet"/>
+      <w:lvlText w:val=""/>
+      <w:lvlJc w:val="left"/>
+      <w:pPr>
+        <w:tabs>
+          <w:tab w:val="num" w:pos="3600"/>
+        </w:tabs>
+        <w:ind w:left="3960" w:hanging="360"/>
+      </w:pPr>
+      <w:rPr>
+        <w:rFonts w:ascii="Symbol" w:hAnsi="Symbol" w:hint="default"/>
+      </w:rPr>
+    </w:lvl>
+    <w:lvl w:ilvl="6">
+      <w:start w:val="1"/>
+      <w:numFmt w:val="bullet"/>
+      <w:lvlText w:val="o"/>
+      <w:lvlJc w:val="left"/>
+      <w:pPr>
+        <w:tabs>
+          <w:tab w:val="num" w:pos="4320"/>
+        </w:tabs>
+        <w:ind w:left="4680" w:hanging="360"/>
+      </w:pPr>
+      <w:rPr>
+        <w:rFonts w:ascii="Courier New" w:hAnsi="Courier New" w:cs="Courier New" w:hint="default"/>
+      </w:rPr>
+    </w:lvl>
+    <w:lvl w:ilvl="7">
+      <w:start w:val="1"/>
+      <w:numFmt w:val="bullet"/>
+      <w:lvlText w:val=""/>
+      <w:lvlJc w:val="left"/>
+      <w:pPr>
+        <w:tabs>
+          <w:tab w:val="num" w:pos="5040"/>
+        </w:tabs>
+        <w:ind w:left="5400" w:hanging="360"/>
+      </w:pPr>
+      <w:rPr>
+        <w:rFonts w:ascii="Wingdings" w:hAnsi="Wingdings" w:hint="default"/>
+      </w:rPr>
+    </w:lvl>
+    <w:lvl w:ilvl="8">
+      <w:start w:val="1"/>
+      <w:numFmt w:val="bullet"/>
+      <w:lvlText w:val=""/>
+      <w:lvlJc w:val="left"/>
+      <w:pPr>
+        <w:tabs>
+          <w:tab w:val="num" w:pos="5760"/>
+        </w:tabs>
+        <w:ind w:left="6120" w:hanging="360"/>
+      </w:pPr>
+      <w:rPr>
+        <w:rFonts w:ascii="Wingdings" w:hAnsi="Wingdings" w:hint="default"/>
+      </w:rPr>
+    </w:lvl>
+  </w:abstractNum>
+  <w:abstractNum w:abstractNumId="1">
     <w:nsid w:val="FFFFFF7C"/>
     <w:multiLevelType w:val="singleLevel"/>
-    <w:tmpl w:val="1DBACE36"/>
+    <w:tmpl w:val="C5D4FAE4"/>
     <w:lvl w:ilvl="0">
       <w:start w:val="1"/>
       <w:numFmt w:val="decimal"/>
@@ -23664,10 +23689,10 @@
       </w:pPr>
     </w:lvl>
   </w:abstractNum>
-  <w:abstractNum w:abstractNumId="1" w15:restartNumberingAfterBreak="0">
+  <w:abstractNum w:abstractNumId="2">
     <w:nsid w:val="FFFFFF7D"/>
     <w:multiLevelType w:val="singleLevel"/>
-    <w:tmpl w:val="B44C7B0C"/>
+    <w:tmpl w:val="AC720A00"/>
     <w:lvl w:ilvl="0">
       <w:start w:val="1"/>
       <w:numFmt w:val="decimal"/>
@@ -23681,10 +23706,10 @@
       </w:pPr>
     </w:lvl>
   </w:abstractNum>
-  <w:abstractNum w:abstractNumId="2" w15:restartNumberingAfterBreak="0">
+  <w:abstractNum w:abstractNumId="3">
     <w:nsid w:val="FFFFFF7E"/>
     <w:multiLevelType w:val="singleLevel"/>
-    <w:tmpl w:val="CD6646D4"/>
+    <w:tmpl w:val="23C6A7A2"/>
     <w:lvl w:ilvl="0">
       <w:start w:val="1"/>
       <w:numFmt w:val="decimal"/>
@@ -23698,10 +23723,10 @@
       </w:pPr>
     </w:lvl>
   </w:abstractNum>
-  <w:abstractNum w:abstractNumId="3" w15:restartNumberingAfterBreak="0">
+  <w:abstractNum w:abstractNumId="4">
     <w:nsid w:val="FFFFFF7F"/>
     <w:multiLevelType w:val="singleLevel"/>
-    <w:tmpl w:val="20FCDB0E"/>
+    <w:tmpl w:val="94C86816"/>
     <w:lvl w:ilvl="0">
       <w:start w:val="1"/>
       <w:numFmt w:val="decimal"/>
@@ -23715,10 +23740,10 @@
       </w:pPr>
     </w:lvl>
   </w:abstractNum>
-  <w:abstractNum w:abstractNumId="4" w15:restartNumberingAfterBreak="0">
+  <w:abstractNum w:abstractNumId="5">
     <w:nsid w:val="FFFFFF80"/>
     <w:multiLevelType w:val="singleLevel"/>
-    <w:tmpl w:val="4A449C86"/>
+    <w:tmpl w:val="8418F500"/>
     <w:lvl w:ilvl="0">
       <w:start w:val="1"/>
       <w:numFmt w:val="bullet"/>
@@ -23735,10 +23760,10 @@
       </w:rPr>
     </w:lvl>
   </w:abstractNum>
-  <w:abstractNum w:abstractNumId="5" w15:restartNumberingAfterBreak="0">
+  <w:abstractNum w:abstractNumId="6">
     <w:nsid w:val="FFFFFF81"/>
     <w:multiLevelType w:val="singleLevel"/>
-    <w:tmpl w:val="F9864624"/>
+    <w:tmpl w:val="A89AC47A"/>
     <w:lvl w:ilvl="0">
       <w:start w:val="1"/>
       <w:numFmt w:val="bullet"/>
@@ -23755,10 +23780,10 @@
       </w:rPr>
     </w:lvl>
   </w:abstractNum>
-  <w:abstractNum w:abstractNumId="6" w15:restartNumberingAfterBreak="0">
+  <w:abstractNum w:abstractNumId="7">
     <w:nsid w:val="FFFFFF82"/>
     <w:multiLevelType w:val="singleLevel"/>
-    <w:tmpl w:val="F1C81D70"/>
+    <w:tmpl w:val="F7CAA1CE"/>
     <w:lvl w:ilvl="0">
       <w:start w:val="1"/>
       <w:numFmt w:val="bullet"/>
@@ -23775,10 +23800,10 @@
       </w:rPr>
     </w:lvl>
   </w:abstractNum>
-  <w:abstractNum w:abstractNumId="7" w15:restartNumberingAfterBreak="0">
+  <w:abstractNum w:abstractNumId="8">
     <w:nsid w:val="FFFFFF83"/>
     <w:multiLevelType w:val="singleLevel"/>
-    <w:tmpl w:val="CA64D9D2"/>
+    <w:tmpl w:val="C87E1732"/>
     <w:lvl w:ilvl="0">
       <w:start w:val="1"/>
       <w:numFmt w:val="bullet"/>
@@ -23795,10 +23820,10 @@
       </w:rPr>
     </w:lvl>
   </w:abstractNum>
-  <w:abstractNum w:abstractNumId="8" w15:restartNumberingAfterBreak="0">
+  <w:abstractNum w:abstractNumId="9">
     <w:nsid w:val="FFFFFF88"/>
     <w:multiLevelType w:val="singleLevel"/>
-    <w:tmpl w:val="46882A8C"/>
+    <w:tmpl w:val="82603A78"/>
     <w:lvl w:ilvl="0">
       <w:start w:val="1"/>
       <w:numFmt w:val="decimal"/>
@@ -23812,10 +23837,10 @@
       </w:pPr>
     </w:lvl>
   </w:abstractNum>
-  <w:abstractNum w:abstractNumId="9" w15:restartNumberingAfterBreak="0">
+  <w:abstractNum w:abstractNumId="10">
     <w:nsid w:val="FFFFFF89"/>
     <w:multiLevelType w:val="singleLevel"/>
-    <w:tmpl w:val="EA7880B0"/>
+    <w:tmpl w:val="243A26A4"/>
     <w:lvl w:ilvl="0">
       <w:start w:val="1"/>
       <w:numFmt w:val="bullet"/>
@@ -23832,7 +23857,7 @@
       </w:rPr>
     </w:lvl>
   </w:abstractNum>
-  <w:abstractNum w:abstractNumId="10" w15:restartNumberingAfterBreak="0">
+  <w:abstractNum w:abstractNumId="11">
     <w:nsid w:val="02EC55A6"/>
     <w:multiLevelType w:val="hybridMultilevel"/>
     <w:tmpl w:val="2946C472"/>
@@ -23972,7 +23997,7 @@
       </w:rPr>
     </w:lvl>
   </w:abstractNum>
-  <w:abstractNum w:abstractNumId="11" w15:restartNumberingAfterBreak="0">
+  <w:abstractNum w:abstractNumId="12">
     <w:nsid w:val="0396321C"/>
     <w:multiLevelType w:val="hybridMultilevel"/>
     <w:tmpl w:val="56B01536"/>
@@ -24112,7 +24137,7 @@
       </w:rPr>
     </w:lvl>
   </w:abstractNum>
-  <w:abstractNum w:abstractNumId="12" w15:restartNumberingAfterBreak="0">
+  <w:abstractNum w:abstractNumId="13">
     <w:nsid w:val="04F4471F"/>
     <w:multiLevelType w:val="hybridMultilevel"/>
     <w:tmpl w:val="7F5A20FC"/>
@@ -24228,7 +24253,7 @@
       </w:pPr>
     </w:lvl>
   </w:abstractNum>
-  <w:abstractNum w:abstractNumId="13" w15:restartNumberingAfterBreak="0">
+  <w:abstractNum w:abstractNumId="14">
     <w:nsid w:val="073B0D50"/>
     <w:multiLevelType w:val="hybridMultilevel"/>
     <w:tmpl w:val="B48CCC02"/>
@@ -24368,7 +24393,7 @@
       </w:rPr>
     </w:lvl>
   </w:abstractNum>
-  <w:abstractNum w:abstractNumId="14" w15:restartNumberingAfterBreak="0">
+  <w:abstractNum w:abstractNumId="15">
     <w:nsid w:val="099C480A"/>
     <w:multiLevelType w:val="multilevel"/>
     <w:tmpl w:val="28CCA56A"/>
@@ -24465,7 +24490,7 @@
       </w:pPr>
     </w:lvl>
   </w:abstractNum>
-  <w:abstractNum w:abstractNumId="15" w15:restartNumberingAfterBreak="0">
+  <w:abstractNum w:abstractNumId="16">
     <w:nsid w:val="0F125E3A"/>
     <w:multiLevelType w:val="multilevel"/>
     <w:tmpl w:val="11A081AC"/>
@@ -24563,7 +24588,7 @@
       </w:pPr>
     </w:lvl>
   </w:abstractNum>
-  <w:abstractNum w:abstractNumId="16" w15:restartNumberingAfterBreak="0">
+  <w:abstractNum w:abstractNumId="17">
     <w:nsid w:val="12991F20"/>
     <w:multiLevelType w:val="hybridMultilevel"/>
     <w:tmpl w:val="A11C15A6"/>
@@ -24703,7 +24728,7 @@
       </w:rPr>
     </w:lvl>
   </w:abstractNum>
-  <w:abstractNum w:abstractNumId="17" w15:restartNumberingAfterBreak="0">
+  <w:abstractNum w:abstractNumId="18">
     <w:nsid w:val="16FE38FE"/>
     <w:multiLevelType w:val="hybridMultilevel"/>
     <w:tmpl w:val="4D60C61A"/>
@@ -24816,7 +24841,7 @@
       </w:rPr>
     </w:lvl>
   </w:abstractNum>
-  <w:abstractNum w:abstractNumId="18" w15:restartNumberingAfterBreak="0">
+  <w:abstractNum w:abstractNumId="19">
     <w:nsid w:val="179552EE"/>
     <w:multiLevelType w:val="multilevel"/>
     <w:tmpl w:val="34668510"/>
@@ -24914,7 +24939,7 @@
       </w:pPr>
     </w:lvl>
   </w:abstractNum>
-  <w:abstractNum w:abstractNumId="19" w15:restartNumberingAfterBreak="0">
+  <w:abstractNum w:abstractNumId="20">
     <w:nsid w:val="1ADD3BB7"/>
     <w:multiLevelType w:val="hybridMultilevel"/>
     <w:tmpl w:val="177C777A"/>
@@ -25028,7 +25053,7 @@
       </w:rPr>
     </w:lvl>
   </w:abstractNum>
-  <w:abstractNum w:abstractNumId="20" w15:restartNumberingAfterBreak="0">
+  <w:abstractNum w:abstractNumId="21">
     <w:nsid w:val="1DB01220"/>
     <w:multiLevelType w:val="hybridMultilevel"/>
     <w:tmpl w:val="2CC84A84"/>
@@ -25168,7 +25193,7 @@
       </w:rPr>
     </w:lvl>
   </w:abstractNum>
-  <w:abstractNum w:abstractNumId="21" w15:restartNumberingAfterBreak="0">
+  <w:abstractNum w:abstractNumId="22">
     <w:nsid w:val="21C077F8"/>
     <w:multiLevelType w:val="multilevel"/>
     <w:tmpl w:val="56B01536"/>
@@ -25308,7 +25333,7 @@
       </w:rPr>
     </w:lvl>
   </w:abstractNum>
-  <w:abstractNum w:abstractNumId="22" w15:restartNumberingAfterBreak="0">
+  <w:abstractNum w:abstractNumId="23">
     <w:nsid w:val="22B37649"/>
     <w:multiLevelType w:val="hybridMultilevel"/>
     <w:tmpl w:val="52DAE054"/>
@@ -25421,7 +25446,7 @@
       </w:rPr>
     </w:lvl>
   </w:abstractNum>
-  <w:abstractNum w:abstractNumId="23" w15:restartNumberingAfterBreak="0">
+  <w:abstractNum w:abstractNumId="24">
     <w:nsid w:val="22D50EDF"/>
     <w:multiLevelType w:val="hybridMultilevel"/>
     <w:tmpl w:val="670E0C90"/>
@@ -25537,7 +25562,7 @@
       </w:pPr>
     </w:lvl>
   </w:abstractNum>
-  <w:abstractNum w:abstractNumId="24" w15:restartNumberingAfterBreak="0">
+  <w:abstractNum w:abstractNumId="25">
     <w:nsid w:val="25711FFC"/>
     <w:multiLevelType w:val="hybridMultilevel"/>
     <w:tmpl w:val="8F2ABBC8"/>
@@ -25653,7 +25678,7 @@
       </w:pPr>
     </w:lvl>
   </w:abstractNum>
-  <w:abstractNum w:abstractNumId="25" w15:restartNumberingAfterBreak="0">
+  <w:abstractNum w:abstractNumId="26">
     <w:nsid w:val="28B44348"/>
     <w:multiLevelType w:val="hybridMultilevel"/>
     <w:tmpl w:val="AFE200DA"/>
@@ -25766,7 +25791,7 @@
       </w:pPr>
     </w:lvl>
   </w:abstractNum>
-  <w:abstractNum w:abstractNumId="26" w15:restartNumberingAfterBreak="0">
+  <w:abstractNum w:abstractNumId="27">
     <w:nsid w:val="294F0734"/>
     <w:multiLevelType w:val="hybridMultilevel"/>
     <w:tmpl w:val="3104C990"/>
@@ -25906,7 +25931,7 @@
       </w:rPr>
     </w:lvl>
   </w:abstractNum>
-  <w:abstractNum w:abstractNumId="27" w15:restartNumberingAfterBreak="0">
+  <w:abstractNum w:abstractNumId="28">
     <w:nsid w:val="2B924987"/>
     <w:multiLevelType w:val="multilevel"/>
     <w:tmpl w:val="43EE5E5A"/>
@@ -26026,7 +26051,7 @@
       </w:rPr>
     </w:lvl>
   </w:abstractNum>
-  <w:abstractNum w:abstractNumId="28" w15:restartNumberingAfterBreak="0">
+  <w:abstractNum w:abstractNumId="29">
     <w:nsid w:val="2DD91159"/>
     <w:multiLevelType w:val="hybridMultilevel"/>
     <w:tmpl w:val="8A0C7820"/>
@@ -26142,7 +26167,7 @@
       </w:pPr>
     </w:lvl>
   </w:abstractNum>
-  <w:abstractNum w:abstractNumId="29" w15:restartNumberingAfterBreak="0">
+  <w:abstractNum w:abstractNumId="30">
     <w:nsid w:val="2E48465C"/>
     <w:multiLevelType w:val="hybridMultilevel"/>
     <w:tmpl w:val="1BB077F0"/>
@@ -26255,7 +26280,7 @@
       </w:pPr>
     </w:lvl>
   </w:abstractNum>
-  <w:abstractNum w:abstractNumId="30" w15:restartNumberingAfterBreak="0">
+  <w:abstractNum w:abstractNumId="31">
     <w:nsid w:val="38CE0131"/>
     <w:multiLevelType w:val="multilevel"/>
     <w:tmpl w:val="C22203E0"/>
@@ -26377,7 +26402,7 @@
       </w:rPr>
     </w:lvl>
   </w:abstractNum>
-  <w:abstractNum w:abstractNumId="31" w15:restartNumberingAfterBreak="0">
+  <w:abstractNum w:abstractNumId="32">
     <w:nsid w:val="470419E5"/>
     <w:multiLevelType w:val="hybridMultilevel"/>
     <w:tmpl w:val="3EC47602"/>
@@ -26517,7 +26542,7 @@
       </w:rPr>
     </w:lvl>
   </w:abstractNum>
-  <w:abstractNum w:abstractNumId="32" w15:restartNumberingAfterBreak="0">
+  <w:abstractNum w:abstractNumId="33">
     <w:nsid w:val="4A026114"/>
     <w:multiLevelType w:val="hybridMultilevel"/>
     <w:tmpl w:val="085620A2"/>
@@ -26657,7 +26682,7 @@
       </w:rPr>
     </w:lvl>
   </w:abstractNum>
-  <w:abstractNum w:abstractNumId="33" w15:restartNumberingAfterBreak="0">
+  <w:abstractNum w:abstractNumId="34">
     <w:nsid w:val="4CE81BB8"/>
     <w:multiLevelType w:val="hybridMultilevel"/>
     <w:tmpl w:val="4AB8E730"/>
@@ -26797,7 +26822,7 @@
       </w:rPr>
     </w:lvl>
   </w:abstractNum>
-  <w:abstractNum w:abstractNumId="34" w15:restartNumberingAfterBreak="0">
+  <w:abstractNum w:abstractNumId="35">
     <w:nsid w:val="5A9E2048"/>
     <w:multiLevelType w:val="hybridMultilevel"/>
     <w:tmpl w:val="66B6D89C"/>
@@ -26937,7 +26962,7 @@
       </w:rPr>
     </w:lvl>
   </w:abstractNum>
-  <w:abstractNum w:abstractNumId="35" w15:restartNumberingAfterBreak="0">
+  <w:abstractNum w:abstractNumId="36">
     <w:nsid w:val="5BEF357F"/>
     <w:multiLevelType w:val="multilevel"/>
     <w:tmpl w:val="0409001F"/>
@@ -27023,7 +27048,7 @@
       </w:pPr>
     </w:lvl>
   </w:abstractNum>
-  <w:abstractNum w:abstractNumId="36" w15:restartNumberingAfterBreak="0">
+  <w:abstractNum w:abstractNumId="37">
     <w:nsid w:val="5FBC7222"/>
     <w:multiLevelType w:val="hybridMultilevel"/>
     <w:tmpl w:val="AB9AB102"/>
@@ -27163,7 +27188,7 @@
       </w:rPr>
     </w:lvl>
   </w:abstractNum>
-  <w:abstractNum w:abstractNumId="37" w15:restartNumberingAfterBreak="0">
+  <w:abstractNum w:abstractNumId="38">
     <w:nsid w:val="656D54F7"/>
     <w:multiLevelType w:val="hybridMultilevel"/>
     <w:tmpl w:val="B0BCD300"/>
@@ -27279,7 +27304,7 @@
       </w:pPr>
     </w:lvl>
   </w:abstractNum>
-  <w:abstractNum w:abstractNumId="38" w15:restartNumberingAfterBreak="0">
+  <w:abstractNum w:abstractNumId="39">
     <w:nsid w:val="70F66D3C"/>
     <w:multiLevelType w:val="hybridMultilevel"/>
     <w:tmpl w:val="C89ECAFE"/>
@@ -27397,7 +27422,7 @@
       </w:pPr>
     </w:lvl>
   </w:abstractNum>
-  <w:abstractNum w:abstractNumId="39" w15:restartNumberingAfterBreak="0">
+  <w:abstractNum w:abstractNumId="40">
     <w:nsid w:val="76852601"/>
     <w:multiLevelType w:val="hybridMultilevel"/>
     <w:tmpl w:val="46C69D1E"/>
@@ -27537,7 +27562,7 @@
       </w:rPr>
     </w:lvl>
   </w:abstractNum>
-  <w:abstractNum w:abstractNumId="40" w15:restartNumberingAfterBreak="0">
+  <w:abstractNum w:abstractNumId="41">
     <w:nsid w:val="78825EC3"/>
     <w:multiLevelType w:val="hybridMultilevel"/>
     <w:tmpl w:val="31669C8A"/>
@@ -27653,7 +27678,7 @@
       </w:pPr>
     </w:lvl>
   </w:abstractNum>
-  <w:abstractNum w:abstractNumId="41" w15:restartNumberingAfterBreak="0">
+  <w:abstractNum w:abstractNumId="42">
     <w:nsid w:val="7BDA28E7"/>
     <w:multiLevelType w:val="multilevel"/>
     <w:tmpl w:val="C022614E"/>
@@ -27750,7 +27775,7 @@
       </w:pPr>
     </w:lvl>
   </w:abstractNum>
-  <w:abstractNum w:abstractNumId="42" w15:restartNumberingAfterBreak="0">
+  <w:abstractNum w:abstractNumId="43">
     <w:nsid w:val="7E403A12"/>
     <w:multiLevelType w:val="hybridMultilevel"/>
     <w:tmpl w:val="136C99C8"/>
@@ -27867,73 +27892,73 @@
     </w:lvl>
   </w:abstractNum>
   <w:num w:numId="1">
+    <w:abstractNumId w:val="17"/>
+  </w:num>
+  <w:num w:numId="2">
+    <w:abstractNumId w:val="21"/>
+  </w:num>
+  <w:num w:numId="3">
+    <w:abstractNumId w:val="25"/>
+  </w:num>
+  <w:num w:numId="4">
+    <w:abstractNumId w:val="41"/>
+  </w:num>
+  <w:num w:numId="5">
+    <w:abstractNumId w:val="43"/>
+  </w:num>
+  <w:num w:numId="6">
+    <w:abstractNumId w:val="12"/>
+  </w:num>
+  <w:num w:numId="7">
+    <w:abstractNumId w:val="27"/>
+  </w:num>
+  <w:num w:numId="8">
+    <w:abstractNumId w:val="39"/>
+  </w:num>
+  <w:num w:numId="9">
+    <w:abstractNumId w:val="22"/>
+  </w:num>
+  <w:num w:numId="10">
+    <w:abstractNumId w:val="29"/>
+  </w:num>
+  <w:num w:numId="11">
+    <w:abstractNumId w:val="33"/>
+  </w:num>
+  <w:num w:numId="12">
+    <w:abstractNumId w:val="24"/>
+  </w:num>
+  <w:num w:numId="13">
+    <w:abstractNumId w:val="30"/>
+  </w:num>
+  <w:num w:numId="14">
+    <w:abstractNumId w:val="38"/>
+  </w:num>
+  <w:num w:numId="15">
+    <w:abstractNumId w:val="26"/>
+  </w:num>
+  <w:num w:numId="16">
+    <w:abstractNumId w:val="13"/>
+  </w:num>
+  <w:num w:numId="17">
+    <w:abstractNumId w:val="40"/>
+  </w:num>
+  <w:num w:numId="18">
+    <w:abstractNumId w:val="20"/>
+  </w:num>
+  <w:num w:numId="19">
+    <w:abstractNumId w:val="15"/>
+  </w:num>
+  <w:num w:numId="20">
     <w:abstractNumId w:val="16"/>
   </w:num>
-  <w:num w:numId="2">
-    <w:abstractNumId w:val="20"/>
+  <w:num w:numId="21">
+    <w:abstractNumId w:val="19"/>
   </w:num>
-  <w:num w:numId="3">
-    <w:abstractNumId w:val="24"/>
-  </w:num>
-  <w:num w:numId="4">
-    <w:abstractNumId w:val="40"/>
-  </w:num>
-  <w:num w:numId="5">
-    <w:abstractNumId w:val="42"/>
-  </w:num>
-  <w:num w:numId="6">
-    <w:abstractNumId w:val="11"/>
-  </w:num>
-  <w:num w:numId="7">
-    <w:abstractNumId w:val="26"/>
-  </w:num>
-  <w:num w:numId="8">
-    <w:abstractNumId w:val="38"/>
-  </w:num>
-  <w:num w:numId="9">
-    <w:abstractNumId w:val="21"/>
-  </w:num>
-  <w:num w:numId="10">
+  <w:num w:numId="22">
     <w:abstractNumId w:val="28"/>
   </w:num>
-  <w:num w:numId="11">
-    <w:abstractNumId w:val="32"/>
-  </w:num>
-  <w:num w:numId="12">
-    <w:abstractNumId w:val="23"/>
-  </w:num>
-  <w:num w:numId="13">
-    <w:abstractNumId w:val="29"/>
-  </w:num>
-  <w:num w:numId="14">
-    <w:abstractNumId w:val="37"/>
-  </w:num>
-  <w:num w:numId="15">
-    <w:abstractNumId w:val="25"/>
-  </w:num>
-  <w:num w:numId="16">
-    <w:abstractNumId w:val="12"/>
-  </w:num>
-  <w:num w:numId="17">
-    <w:abstractNumId w:val="39"/>
-  </w:num>
-  <w:num w:numId="18">
-    <w:abstractNumId w:val="19"/>
-  </w:num>
-  <w:num w:numId="19">
-    <w:abstractNumId w:val="14"/>
-  </w:num>
-  <w:num w:numId="20">
-    <w:abstractNumId w:val="15"/>
-  </w:num>
-  <w:num w:numId="21">
-    <w:abstractNumId w:val="18"/>
-  </w:num>
-  <w:num w:numId="22">
-    <w:abstractNumId w:val="27"/>
-  </w:num>
   <w:num w:numId="23">
-    <w:abstractNumId w:val="27"/>
+    <w:abstractNumId w:val="28"/>
     <w:lvlOverride w:ilvl="0">
       <w:startOverride w:val="1"/>
     </w:lvlOverride>
@@ -27963,70 +27988,70 @@
     </w:lvlOverride>
   </w:num>
   <w:num w:numId="24">
+    <w:abstractNumId w:val="36"/>
+  </w:num>
+  <w:num w:numId="25">
+    <w:abstractNumId w:val="42"/>
+  </w:num>
+  <w:num w:numId="26">
+    <w:abstractNumId w:val="11"/>
+  </w:num>
+  <w:num w:numId="27">
+    <w:abstractNumId w:val="32"/>
+  </w:num>
+  <w:num w:numId="28">
+    <w:abstractNumId w:val="14"/>
+  </w:num>
+  <w:num w:numId="29">
+    <w:abstractNumId w:val="37"/>
+  </w:num>
+  <w:num w:numId="30">
+    <w:abstractNumId w:val="18"/>
+  </w:num>
+  <w:num w:numId="31">
+    <w:abstractNumId w:val="23"/>
+  </w:num>
+  <w:num w:numId="32">
     <w:abstractNumId w:val="35"/>
   </w:num>
-  <w:num w:numId="25">
-    <w:abstractNumId w:val="41"/>
+  <w:num w:numId="33">
+    <w:abstractNumId w:val="34"/>
   </w:num>
-  <w:num w:numId="26">
+  <w:num w:numId="34">
     <w:abstractNumId w:val="10"/>
   </w:num>
-  <w:num w:numId="27">
+  <w:num w:numId="35">
+    <w:abstractNumId w:val="8"/>
+  </w:num>
+  <w:num w:numId="36">
+    <w:abstractNumId w:val="7"/>
+  </w:num>
+  <w:num w:numId="37">
+    <w:abstractNumId w:val="6"/>
+  </w:num>
+  <w:num w:numId="38">
+    <w:abstractNumId w:val="5"/>
+  </w:num>
+  <w:num w:numId="39">
+    <w:abstractNumId w:val="9"/>
+  </w:num>
+  <w:num w:numId="40">
+    <w:abstractNumId w:val="4"/>
+  </w:num>
+  <w:num w:numId="41">
+    <w:abstractNumId w:val="3"/>
+  </w:num>
+  <w:num w:numId="42">
+    <w:abstractNumId w:val="2"/>
+  </w:num>
+  <w:num w:numId="43">
+    <w:abstractNumId w:val="1"/>
+  </w:num>
+  <w:num w:numId="44">
     <w:abstractNumId w:val="31"/>
   </w:num>
-  <w:num w:numId="28">
-    <w:abstractNumId w:val="13"/>
-  </w:num>
-  <w:num w:numId="29">
-    <w:abstractNumId w:val="36"/>
-  </w:num>
-  <w:num w:numId="30">
-    <w:abstractNumId w:val="17"/>
-  </w:num>
-  <w:num w:numId="31">
-    <w:abstractNumId w:val="22"/>
-  </w:num>
-  <w:num w:numId="32">
-    <w:abstractNumId w:val="34"/>
-  </w:num>
-  <w:num w:numId="33">
-    <w:abstractNumId w:val="33"/>
-  </w:num>
-  <w:num w:numId="34">
-    <w:abstractNumId w:val="9"/>
-  </w:num>
-  <w:num w:numId="35">
-    <w:abstractNumId w:val="7"/>
-  </w:num>
-  <w:num w:numId="36">
-    <w:abstractNumId w:val="6"/>
-  </w:num>
-  <w:num w:numId="37">
-    <w:abstractNumId w:val="5"/>
-  </w:num>
-  <w:num w:numId="38">
-    <w:abstractNumId w:val="4"/>
-  </w:num>
-  <w:num w:numId="39">
-    <w:abstractNumId w:val="8"/>
-  </w:num>
-  <w:num w:numId="40">
-    <w:abstractNumId w:val="3"/>
-  </w:num>
-  <w:num w:numId="41">
-    <w:abstractNumId w:val="2"/>
-  </w:num>
-  <w:num w:numId="42">
-    <w:abstractNumId w:val="1"/>
-  </w:num>
-  <w:num w:numId="43">
-    <w:abstractNumId w:val="0"/>
-  </w:num>
-  <w:num w:numId="44">
-    <w:abstractNumId w:val="30"/>
-  </w:num>
   <w:num w:numId="45">
-    <w:abstractNumId w:val="30"/>
+    <w:abstractNumId w:val="31"/>
     <w:lvlOverride w:ilvl="0">
       <w:startOverride w:val="1"/>
     </w:lvlOverride>
@@ -28056,7 +28081,7 @@
     </w:lvlOverride>
   </w:num>
   <w:num w:numId="46">
-    <w:abstractNumId w:val="30"/>
+    <w:abstractNumId w:val="31"/>
     <w:lvlOverride w:ilvl="0">
       <w:startOverride w:val="1"/>
     </w:lvlOverride>
@@ -28086,7 +28111,7 @@
     </w:lvlOverride>
   </w:num>
   <w:num w:numId="47">
-    <w:abstractNumId w:val="30"/>
+    <w:abstractNumId w:val="31"/>
     <w:lvlOverride w:ilvl="0">
       <w:startOverride w:val="1"/>
     </w:lvlOverride>
@@ -28115,11 +28140,14 @@
       <w:startOverride w:val="1"/>
     </w:lvlOverride>
   </w:num>
+  <w:num w:numId="48">
+    <w:abstractNumId w:val="0"/>
+  </w:num>
 </w:numbering>
 </file>
 
 <file path=word/styles.xml><?xml version="1.0" encoding="utf-8"?>
-<w:styles xmlns:mc="http://schemas.openxmlformats.org/markup-compatibility/2006" xmlns:r="http://schemas.openxmlformats.org/officeDocument/2006/relationships" xmlns:w="http://schemas.openxmlformats.org/wordprocessingml/2006/main" xmlns:w14="http://schemas.microsoft.com/office/word/2010/wordml" xmlns:w15="http://schemas.microsoft.com/office/word/2012/wordml" xmlns:w16se="http://schemas.microsoft.com/office/word/2015/wordml/symex" mc:Ignorable="w14 w15 w16se">
+<w:styles xmlns:mc="http://schemas.openxmlformats.org/markup-compatibility/2006" xmlns:r="http://schemas.openxmlformats.org/officeDocument/2006/relationships" xmlns:w="http://schemas.openxmlformats.org/wordprocessingml/2006/main" xmlns:w14="http://schemas.microsoft.com/office/word/2010/wordml" xmlns:w15="http://schemas.microsoft.com/office/word/2012/wordml" mc:Ignorable="w14 w15">
   <w:docDefaults>
     <w:rPrDefault>
       <w:rPr>
@@ -28129,7 +28157,7 @@
     </w:rPrDefault>
     <w:pPrDefault/>
   </w:docDefaults>
-  <w:latentStyles w:defLockedState="0" w:defUIPriority="0" w:defSemiHidden="0" w:defUnhideWhenUsed="0" w:defQFormat="0" w:count="371">
+  <w:latentStyles w:defLockedState="0" w:defUIPriority="0" w:defSemiHidden="0" w:defUnhideWhenUsed="0" w:defQFormat="0" w:count="382">
     <w:lsdException w:name="Normal" w:qFormat="1"/>
     <w:lsdException w:name="heading 1" w:qFormat="1"/>
     <w:lsdException w:name="heading 2" w:semiHidden="1" w:unhideWhenUsed="1" w:qFormat="1"/>
@@ -28231,7 +28259,6 @@
     <w:lsdException w:name="HTML Sample" w:semiHidden="1" w:unhideWhenUsed="1"/>
     <w:lsdException w:name="HTML Typewriter" w:semiHidden="1" w:unhideWhenUsed="1"/>
     <w:lsdException w:name="HTML Variable" w:semiHidden="1" w:unhideWhenUsed="1"/>
-    <w:lsdException w:name="Normal Table" w:semiHidden="1" w:unhideWhenUsed="1"/>
     <w:lsdException w:name="annotation subject" w:semiHidden="1" w:uiPriority="3" w:unhideWhenUsed="1"/>
     <w:lsdException w:name="No List" w:semiHidden="1" w:uiPriority="99" w:unhideWhenUsed="1"/>
     <w:lsdException w:name="Outline List 1" w:semiHidden="1" w:unhideWhenUsed="1"/>
@@ -28277,10 +28304,8 @@
     <w:lsdException w:name="Table Subtle 1" w:semiHidden="1" w:unhideWhenUsed="1"/>
     <w:lsdException w:name="Table Subtle 2" w:semiHidden="1" w:unhideWhenUsed="1"/>
     <w:lsdException w:name="Table Web 1" w:semiHidden="1" w:unhideWhenUsed="1"/>
-    <w:lsdException w:name="Table Web 2" w:semiHidden="1" w:unhideWhenUsed="1"/>
     <w:lsdException w:name="Table Web 3" w:semiHidden="1" w:unhideWhenUsed="1"/>
     <w:lsdException w:name="Balloon Text" w:semiHidden="1" w:uiPriority="3" w:unhideWhenUsed="1"/>
-    <w:lsdException w:name="Table Theme" w:semiHidden="1" w:unhideWhenUsed="1"/>
     <w:lsdException w:name="Placeholder Text" w:semiHidden="1" w:uiPriority="99"/>
     <w:lsdException w:name="No Spacing" w:uiPriority="1" w:qFormat="1"/>
     <w:lsdException w:name="Light Shading" w:uiPriority="60"/>
@@ -28496,6 +28521,8 @@
     <w:lsdException w:name="List Table 5 Dark Accent 6" w:uiPriority="50"/>
     <w:lsdException w:name="List Table 6 Colorful Accent 6" w:uiPriority="51"/>
     <w:lsdException w:name="List Table 7 Colorful Accent 6" w:uiPriority="52"/>
+    <w:lsdException w:name="Mention" w:semiHidden="1" w:uiPriority="99" w:unhideWhenUsed="1"/>
+    <w:lsdException w:name="Smart Hyperlink" w:semiHidden="1" w:uiPriority="99" w:unhideWhenUsed="1"/>
   </w:latentStyles>
   <w:style w:type="paragraph" w:default="1" w:styleId="Normal">
     <w:name w:val="Normal"/>
@@ -28816,6 +28843,7 @@
     <w:basedOn w:val="TableNormal"/>
     <w:rsid w:val="00185BB6"/>
     <w:tblPr>
+      <w:tblInd w:w="0" w:type="dxa"/>
       <w:tblBorders>
         <w:top w:val="single" w:sz="4" w:space="0" w:color="auto"/>
         <w:left w:val="single" w:sz="4" w:space="0" w:color="auto"/>
@@ -28824,6 +28852,12 @@
         <w:insideH w:val="single" w:sz="4" w:space="0" w:color="auto"/>
         <w:insideV w:val="single" w:sz="4" w:space="0" w:color="auto"/>
       </w:tblBorders>
+      <w:tblCellMar>
+        <w:top w:w="0" w:type="dxa"/>
+        <w:left w:w="108" w:type="dxa"/>
+        <w:bottom w:w="0" w:type="dxa"/>
+        <w:right w:w="108" w:type="dxa"/>
+      </w:tblCellMar>
     </w:tblPr>
   </w:style>
   <w:style w:type="paragraph" w:customStyle="1" w:styleId="007BodyText-NoIndent">
@@ -29544,7 +29578,7 @@
 </file>
 
 <file path=customXml/itemProps1.xml><?xml version="1.0" encoding="utf-8"?>
-<ds:datastoreItem xmlns:ds="http://schemas.openxmlformats.org/officeDocument/2006/customXml" ds:itemID="{67D778C5-5819-490E-ACCB-AE0C9ACAB08C}">
+<ds:datastoreItem xmlns:ds="http://schemas.openxmlformats.org/officeDocument/2006/customXml" ds:itemID="{680EC304-08DE-1F44-B3AA-C7F571DB3464}">
   <ds:schemaRefs>
     <ds:schemaRef ds:uri="http://schemas.openxmlformats.org/officeDocument/2006/bibliography"/>
   </ds:schemaRefs>

</xml_diff>